<commit_message>
Update still adding CSS modification backend
</commit_message>
<xml_diff>
--- a/oldglory Design Document Brief.docx
+++ b/oldglory Design Document Brief.docx
@@ -181,6 +181,52 @@
         </w:tabs>
         <w:spacing w:after="0"/>
       </w:pPr>
+      <w:r>
+        <w:t>Run from executable directory</w:t>
+      </w:r>
+    </w:p>
+    <w:p>
+      <w:pPr>
+        <w:tabs>
+          <w:tab w:val="left" w:pos="284"/>
+        </w:tabs>
+        <w:spacing w:after="0"/>
+      </w:pPr>
+      <w:r>
+        <w:tab/>
+        <w:t>Subdirectory for css/js files</w:t>
+      </w:r>
+    </w:p>
+    <w:p>
+      <w:pPr>
+        <w:tabs>
+          <w:tab w:val="left" w:pos="284"/>
+        </w:tabs>
+        <w:spacing w:after="0"/>
+      </w:pPr>
+      <w:r>
+        <w:t>Copy only necessary files</w:t>
+      </w:r>
+    </w:p>
+    <w:p>
+      <w:pPr>
+        <w:tabs>
+          <w:tab w:val="left" w:pos="284"/>
+        </w:tabs>
+        <w:spacing w:after="0"/>
+      </w:pPr>
+      <w:r>
+        <w:tab/>
+        <w:t>Is this confusing?</w:t>
+      </w:r>
+    </w:p>
+    <w:p>
+      <w:pPr>
+        <w:tabs>
+          <w:tab w:val="left" w:pos="284"/>
+        </w:tabs>
+        <w:spacing w:after="0"/>
+      </w:pPr>
     </w:p>
     <w:p>
       <w:pPr>
@@ -323,6 +369,7 @@
         <w:spacing w:after="0"/>
       </w:pPr>
       <w:r>
+        <w:lastRenderedPageBreak/>
         <w:tab/>
       </w:r>
       <w:r>
@@ -408,642 +455,642 @@
         <w:spacing w:after="0"/>
       </w:pPr>
       <w:r>
+        <w:tab/>
+      </w:r>
+      <w:r>
+        <w:t>if CSS not already uncommented out</w:t>
+      </w:r>
+    </w:p>
+    <w:p>
+      <w:pPr>
+        <w:tabs>
+          <w:tab w:val="left" w:pos="284"/>
+        </w:tabs>
+        <w:spacing w:after="0"/>
+      </w:pPr>
+      <w:r>
+        <w:tab/>
+      </w:r>
+      <w:r>
+        <w:tab/>
+        <w:t>Uncomment Box Play Button CSS</w:t>
+      </w:r>
+    </w:p>
+    <w:p>
+      <w:pPr>
+        <w:tabs>
+          <w:tab w:val="left" w:pos="284"/>
+        </w:tabs>
+        <w:spacing w:after="0"/>
+      </w:pPr>
+      <w:r>
+        <w:tab/>
+        <w:t>Error detection if cannot find comment header</w:t>
+      </w:r>
+    </w:p>
+    <w:p>
+      <w:pPr>
+        <w:tabs>
+          <w:tab w:val="left" w:pos="284"/>
+        </w:tabs>
+        <w:spacing w:after="0"/>
+        <w:rPr>
+          <w:b/>
+          <w:bCs/>
+        </w:rPr>
+      </w:pPr>
+      <w:r>
+        <w:rPr>
+          <w:b/>
+          <w:bCs/>
+        </w:rPr>
+        <w:t>Classic Layout</w:t>
+      </w:r>
+      <w:r>
+        <w:rPr>
+          <w:b/>
+          <w:bCs/>
+        </w:rPr>
+        <w:t xml:space="preserve"> only</w:t>
+      </w:r>
+    </w:p>
+    <w:p>
+      <w:pPr>
+        <w:tabs>
+          <w:tab w:val="left" w:pos="284"/>
+        </w:tabs>
+        <w:spacing w:after="0"/>
+      </w:pPr>
+      <w:r>
+        <w:tab/>
+        <w:t>Vertical Nav Bar must be selected as well</w:t>
+      </w:r>
+    </w:p>
+    <w:p>
+      <w:pPr>
+        <w:tabs>
+          <w:tab w:val="left" w:pos="284"/>
+        </w:tabs>
+        <w:spacing w:after="0"/>
+      </w:pPr>
+      <w:r>
+        <w:tab/>
+        <w:t>if CSS not already uncommented out</w:t>
+      </w:r>
+    </w:p>
+    <w:p>
+      <w:pPr>
+        <w:tabs>
+          <w:tab w:val="left" w:pos="284"/>
+        </w:tabs>
+        <w:spacing w:after="0"/>
+      </w:pPr>
+      <w:r>
+        <w:tab/>
+      </w:r>
+      <w:r>
+        <w:tab/>
+        <w:t>Uncomment Box Play Button CSS</w:t>
+      </w:r>
+    </w:p>
+    <w:p>
+      <w:pPr>
+        <w:tabs>
+          <w:tab w:val="left" w:pos="284"/>
+        </w:tabs>
+        <w:spacing w:after="0"/>
+      </w:pPr>
+      <w:r>
+        <w:tab/>
+        <w:t>Error detection if cannot find comment header</w:t>
+      </w:r>
+    </w:p>
+    <w:p>
+      <w:pPr>
+        <w:tabs>
+          <w:tab w:val="left" w:pos="284"/>
+        </w:tabs>
+        <w:spacing w:after="0"/>
+        <w:rPr>
+          <w:b/>
+          <w:bCs/>
+        </w:rPr>
+      </w:pPr>
+      <w:r>
+        <w:rPr>
+          <w:b/>
+          <w:bCs/>
+        </w:rPr>
+        <w:t>Install with Dark Library (steam-library)</w:t>
+      </w:r>
+    </w:p>
+    <w:p>
+      <w:pPr>
+        <w:tabs>
+          <w:tab w:val="left" w:pos="284"/>
+        </w:tabs>
+        <w:spacing w:after="0"/>
+      </w:pPr>
+      <w:r>
+        <w:rPr>
+          <w:b/>
+          <w:bCs/>
+        </w:rPr>
+        <w:tab/>
+      </w:r>
+      <w:r>
+        <w:t xml:space="preserve">Run </w:t>
+      </w:r>
+      <w:r>
+        <w:rPr>
+          <w:rFonts w:ascii="Courier New" w:hAnsi="Courier New" w:cs="Courier New"/>
+        </w:rPr>
+        <w:t>steam-library_compat</w:t>
+      </w:r>
+      <w:r>
+        <w:rPr>
+          <w:rFonts w:ascii="Courier New" w:hAnsi="Courier New" w:cs="Courier New"/>
+        </w:rPr>
+        <w:t>.bat</w:t>
+      </w:r>
+      <w:r>
+        <w:t>. Could later transfer the batch file over to Python</w:t>
+      </w:r>
+    </w:p>
+    <w:p>
+      <w:pPr>
+        <w:tabs>
+          <w:tab w:val="left" w:pos="284"/>
+        </w:tabs>
+        <w:spacing w:after="0"/>
+      </w:pPr>
+    </w:p>
+    <w:p>
+      <w:pPr>
+        <w:tabs>
+          <w:tab w:val="left" w:pos="284"/>
+        </w:tabs>
+        <w:spacing w:after="0"/>
+        <w:rPr>
+          <w:b/>
+          <w:bCs/>
+        </w:rPr>
+      </w:pPr>
+      <w:r>
+        <w:rPr>
+          <w:b/>
+          <w:bCs/>
+        </w:rPr>
+        <w:t>Reload Config</w:t>
+      </w:r>
+    </w:p>
+    <w:p>
+      <w:pPr>
+        <w:tabs>
+          <w:tab w:val="left" w:pos="284"/>
+        </w:tabs>
+        <w:spacing w:after="0"/>
+      </w:pPr>
+      <w:r>
+        <w:rPr>
+          <w:b/>
+          <w:bCs/>
+        </w:rPr>
+        <w:tab/>
+      </w:r>
+      <w:r>
+        <w:t>Main uses:</w:t>
+      </w:r>
+    </w:p>
+    <w:p>
+      <w:pPr>
+        <w:tabs>
+          <w:tab w:val="left" w:pos="284"/>
+        </w:tabs>
+        <w:spacing w:after="0"/>
+      </w:pPr>
+      <w:r>
+        <w:tab/>
+        <w:t>Reread from libraryroot.custom.css to update CSS options page</w:t>
+      </w:r>
+    </w:p>
+    <w:p>
+      <w:pPr>
+        <w:tabs>
+          <w:tab w:val="left" w:pos="284"/>
+        </w:tabs>
+        <w:spacing w:after="0"/>
+      </w:pPr>
+      <w:r>
+        <w:tab/>
+        <w:t>Reread from fixes.txt to update JS Options page</w:t>
+      </w:r>
+    </w:p>
+    <w:p>
+      <w:pPr>
+        <w:tabs>
+          <w:tab w:val="left" w:pos="284"/>
+        </w:tabs>
+        <w:spacing w:after="0"/>
+      </w:pPr>
+      <w:r>
+        <w:tab/>
+        <w:t>Run js_tweaker or similar</w:t>
+      </w:r>
+    </w:p>
+    <w:p>
+      <w:pPr>
+        <w:tabs>
+          <w:tab w:val="left" w:pos="284"/>
+        </w:tabs>
+        <w:spacing w:after="0"/>
+      </w:pPr>
+      <w:r>
+        <w:tab/>
+        <w:t>1 button for all these purposes seems too much, yet having too many buttons complicates things</w:t>
+      </w:r>
+    </w:p>
+    <w:p>
+      <w:pPr>
+        <w:tabs>
+          <w:tab w:val="left" w:pos="284"/>
+        </w:tabs>
+        <w:spacing w:after="0"/>
+        <w:rPr>
+          <w:b/>
+          <w:bCs/>
+        </w:rPr>
+      </w:pPr>
+    </w:p>
+    <w:p>
+      <w:pPr>
+        <w:tabs>
+          <w:tab w:val="left" w:pos="284"/>
+        </w:tabs>
+        <w:spacing w:after="0"/>
+        <w:rPr>
+          <w:b/>
+          <w:bCs/>
+        </w:rPr>
+      </w:pPr>
+      <w:r>
+        <w:rPr>
+          <w:b/>
+          <w:bCs/>
+        </w:rPr>
+        <w:t>Config File Format (backend)</w:t>
+      </w:r>
+    </w:p>
+    <w:p>
+      <w:pPr>
+        <w:tabs>
+          <w:tab w:val="left" w:pos="284"/>
+        </w:tabs>
+        <w:spacing w:after="0"/>
+        <w:rPr>
+          <w:b/>
+          <w:bCs/>
+        </w:rPr>
+      </w:pPr>
+    </w:p>
+    <w:p>
+      <w:pPr>
+        <w:tabs>
+          <w:tab w:val="left" w:pos="284"/>
+        </w:tabs>
+        <w:spacing w:after="0"/>
+        <w:rPr>
+          <w:b/>
+          <w:bCs/>
+        </w:rPr>
+      </w:pPr>
+    </w:p>
+    <w:p>
+      <w:pPr>
+        <w:tabs>
+          <w:tab w:val="left" w:pos="284"/>
+        </w:tabs>
+        <w:spacing w:after="0"/>
+        <w:rPr>
+          <w:b/>
+          <w:bCs/>
+        </w:rPr>
+      </w:pPr>
+      <w:r>
+        <w:rPr>
+          <w:b/>
+          <w:bCs/>
+        </w:rPr>
+        <w:t>CSS Options Page</w:t>
+      </w:r>
+    </w:p>
+    <w:p>
+      <w:pPr>
+        <w:tabs>
+          <w:tab w:val="left" w:pos="284"/>
+        </w:tabs>
+        <w:spacing w:after="0"/>
+      </w:pPr>
+      <w:r>
+        <w:tab/>
+        <w:t>Backend:</w:t>
+      </w:r>
+    </w:p>
+    <w:p>
+      <w:pPr>
+        <w:tabs>
+          <w:tab w:val="left" w:pos="284"/>
+        </w:tabs>
+        <w:spacing w:after="0"/>
+      </w:pPr>
+      <w:r>
+        <w:tab/>
+      </w:r>
+      <w:r>
+        <w:tab/>
+        <w:t xml:space="preserve">load from </w:t>
+      </w:r>
+      <w:r>
+        <w:rPr>
+          <w:rFonts w:ascii="Courier New" w:hAnsi="Courier New" w:cs="Courier New"/>
+        </w:rPr>
+        <w:t>libraryroot.custom.css</w:t>
+      </w:r>
+      <w:r>
+        <w:t xml:space="preserve"> :root section</w:t>
+      </w:r>
+      <w:r>
+        <w:t xml:space="preserve"> or default config, the CSS Variables as options</w:t>
+      </w:r>
+    </w:p>
+    <w:p>
+      <w:pPr>
+        <w:tabs>
+          <w:tab w:val="left" w:pos="284"/>
+        </w:tabs>
+        <w:spacing w:after="0"/>
+      </w:pPr>
+      <w:r>
+        <w:tab/>
+      </w:r>
+      <w:r>
+        <w:tab/>
+        <w:t>find start and end sections in the CSS file</w:t>
+      </w:r>
+    </w:p>
+    <w:p>
+      <w:pPr>
+        <w:tabs>
+          <w:tab w:val="left" w:pos="284"/>
+        </w:tabs>
+        <w:spacing w:after="0"/>
+      </w:pPr>
+      <w:r>
+        <w:tab/>
+      </w:r>
+      <w:r>
+        <w:tab/>
+      </w:r>
+      <w:r>
+        <w:tab/>
+        <w:t>error checking if missing, redirect to default config</w:t>
+      </w:r>
+    </w:p>
+    <w:p>
+      <w:pPr>
+        <w:tabs>
+          <w:tab w:val="left" w:pos="284"/>
+        </w:tabs>
+        <w:spacing w:after="0"/>
+      </w:pPr>
+      <w:r>
+        <w:tab/>
+      </w:r>
+      <w:r>
+        <w:tab/>
+        <w:t>Format is nested dictionary:</w:t>
+      </w:r>
+    </w:p>
+    <w:p>
+      <w:pPr>
+        <w:tabs>
+          <w:tab w:val="left" w:pos="284"/>
+        </w:tabs>
+        <w:spacing w:after="0"/>
+      </w:pPr>
+      <w:r>
+        <w:tab/>
+      </w:r>
+      <w:r>
+        <w:tab/>
+      </w:r>
+      <w:r>
+        <w:tab/>
+        <w:t>Property Group: {</w:t>
+      </w:r>
+    </w:p>
+    <w:p>
+      <w:pPr>
+        <w:tabs>
+          <w:tab w:val="left" w:pos="284"/>
+        </w:tabs>
+        <w:spacing w:after="0"/>
+      </w:pPr>
+      <w:r>
+        <w:tab/>
+      </w:r>
+      <w:r>
+        <w:tab/>
+      </w:r>
+      <w:r>
+        <w:tab/>
+      </w:r>
+      <w:r>
+        <w:tab/>
+        <w:t>Property Name: {default value, current value, options {a, b, c}, desc}</w:t>
+      </w:r>
+    </w:p>
+    <w:p>
+      <w:pPr>
+        <w:tabs>
+          <w:tab w:val="left" w:pos="284"/>
+        </w:tabs>
+        <w:spacing w:after="0"/>
+      </w:pPr>
+      <w:r>
+        <w:tab/>
+      </w:r>
+      <w:r>
+        <w:tab/>
+      </w:r>
+      <w:r>
+        <w:tab/>
+        <w:t>}</w:t>
+      </w:r>
+    </w:p>
+    <w:p>
+      <w:pPr>
+        <w:tabs>
+          <w:tab w:val="left" w:pos="284"/>
+        </w:tabs>
+        <w:spacing w:after="0"/>
+      </w:pPr>
+      <w:r>
+        <w:tab/>
+      </w:r>
+      <w:r>
+        <w:tab/>
+      </w:r>
+    </w:p>
+    <w:p>
+      <w:pPr>
+        <w:tabs>
+          <w:tab w:val="left" w:pos="284"/>
+        </w:tabs>
+        <w:spacing w:after="0"/>
+      </w:pPr>
+      <w:r>
+        <w:tab/>
+      </w:r>
+      <w:r>
+        <w:t xml:space="preserve">Frontend: Ttk Combobox entry </w:t>
+      </w:r>
+      <w:r>
+        <w:t>+</w:t>
+      </w:r>
+      <w:r>
+        <w:t xml:space="preserve"> dropdown</w:t>
+      </w:r>
+    </w:p>
+    <w:p>
+      <w:pPr>
+        <w:tabs>
+          <w:tab w:val="left" w:pos="284"/>
+        </w:tabs>
+        <w:spacing w:after="0"/>
+      </w:pPr>
+      <w:r>
+        <w:tab/>
+      </w:r>
+      <w:r>
+        <w:tab/>
+        <w:t xml:space="preserve">Generated from backend’s loaded </w:t>
+      </w:r>
+      <w:r>
+        <w:t>CSS options</w:t>
+      </w:r>
+    </w:p>
+    <w:p>
+      <w:pPr>
+        <w:tabs>
+          <w:tab w:val="left" w:pos="284"/>
+        </w:tabs>
+        <w:spacing w:after="0"/>
+      </w:pPr>
+    </w:p>
+    <w:p>
+      <w:pPr>
+        <w:tabs>
+          <w:tab w:val="left" w:pos="284"/>
+        </w:tabs>
+        <w:spacing w:after="0"/>
+      </w:pPr>
+    </w:p>
+    <w:p>
+      <w:pPr>
+        <w:tabs>
+          <w:tab w:val="left" w:pos="284"/>
+        </w:tabs>
+        <w:spacing w:after="0"/>
+      </w:pPr>
+      <w:r>
+        <w:t>.py multiple files testing vs singular .exe testing.</w:t>
+      </w:r>
+    </w:p>
+    <w:p>
+      <w:pPr>
+        <w:tabs>
+          <w:tab w:val="left" w:pos="284"/>
+        </w:tabs>
+        <w:spacing w:after="0"/>
+      </w:pPr>
+      <w:r>
+        <w:tab/>
+        <w:t>Sigh.</w:t>
+      </w:r>
+    </w:p>
+    <w:p>
+      <w:pPr>
+        <w:tabs>
+          <w:tab w:val="left" w:pos="284"/>
+        </w:tabs>
+        <w:spacing w:after="0"/>
+      </w:pPr>
+    </w:p>
+    <w:p>
+      <w:pPr>
+        <w:tabs>
+          <w:tab w:val="left" w:pos="284"/>
+        </w:tabs>
+        <w:spacing w:after="0"/>
+      </w:pPr>
+      <w:r>
+        <w:t>Add in python testing?</w:t>
+      </w:r>
+    </w:p>
+    <w:p>
+      <w:pPr>
+        <w:tabs>
+          <w:tab w:val="left" w:pos="284"/>
+        </w:tabs>
+        <w:spacing w:after="0"/>
+      </w:pPr>
+      <w:r>
+        <w:tab/>
+        <w:t>Really not feeling like doing so</w:t>
+      </w:r>
+    </w:p>
+    <w:p>
+      <w:pPr>
+        <w:tabs>
+          <w:tab w:val="left" w:pos="284"/>
+        </w:tabs>
+        <w:spacing w:after="0"/>
+      </w:pPr>
+      <w:r>
+        <w:tab/>
+        <w:t>Something like it may be necessary down the road.</w:t>
+      </w:r>
+    </w:p>
+    <w:p>
+      <w:pPr>
+        <w:tabs>
+          <w:tab w:val="left" w:pos="284"/>
+        </w:tabs>
+        <w:spacing w:after="0"/>
+      </w:pPr>
+    </w:p>
+    <w:p>
+      <w:pPr>
+        <w:tabs>
+          <w:tab w:val="left" w:pos="284"/>
+        </w:tabs>
+        <w:spacing w:after="0"/>
+      </w:pPr>
+      <w:r>
+        <w:t>General Maintenance</w:t>
+      </w:r>
+    </w:p>
+    <w:p>
+      <w:pPr>
+        <w:tabs>
+          <w:tab w:val="left" w:pos="284"/>
+        </w:tabs>
+        <w:spacing w:after="0"/>
+      </w:pPr>
+      <w:r>
         <w:lastRenderedPageBreak/>
         <w:tab/>
-      </w:r>
-      <w:r>
-        <w:t>if CSS not already uncommented out</w:t>
-      </w:r>
-    </w:p>
-    <w:p>
-      <w:pPr>
-        <w:tabs>
-          <w:tab w:val="left" w:pos="284"/>
-        </w:tabs>
-        <w:spacing w:after="0"/>
-      </w:pPr>
-      <w:r>
-        <w:tab/>
-      </w:r>
-      <w:r>
-        <w:tab/>
-        <w:t>Uncomment Box Play Button CSS</w:t>
-      </w:r>
-    </w:p>
-    <w:p>
-      <w:pPr>
-        <w:tabs>
-          <w:tab w:val="left" w:pos="284"/>
-        </w:tabs>
-        <w:spacing w:after="0"/>
-      </w:pPr>
-      <w:r>
-        <w:tab/>
-        <w:t>Error detection if cannot find comment header</w:t>
-      </w:r>
-    </w:p>
-    <w:p>
-      <w:pPr>
-        <w:tabs>
-          <w:tab w:val="left" w:pos="284"/>
-        </w:tabs>
-        <w:spacing w:after="0"/>
-        <w:rPr>
-          <w:b/>
-          <w:bCs/>
-        </w:rPr>
-      </w:pPr>
-      <w:r>
-        <w:rPr>
-          <w:b/>
-          <w:bCs/>
-        </w:rPr>
-        <w:t>Classic Layout</w:t>
-      </w:r>
-      <w:r>
-        <w:rPr>
-          <w:b/>
-          <w:bCs/>
-        </w:rPr>
-        <w:t xml:space="preserve"> only</w:t>
-      </w:r>
-    </w:p>
-    <w:p>
-      <w:pPr>
-        <w:tabs>
-          <w:tab w:val="left" w:pos="284"/>
-        </w:tabs>
-        <w:spacing w:after="0"/>
-      </w:pPr>
-      <w:r>
-        <w:tab/>
-        <w:t>Vertical Nav Bar must be selected as well</w:t>
-      </w:r>
-    </w:p>
-    <w:p>
-      <w:pPr>
-        <w:tabs>
-          <w:tab w:val="left" w:pos="284"/>
-        </w:tabs>
-        <w:spacing w:after="0"/>
-      </w:pPr>
-      <w:r>
-        <w:tab/>
-        <w:t>if CSS not already uncommented out</w:t>
-      </w:r>
-    </w:p>
-    <w:p>
-      <w:pPr>
-        <w:tabs>
-          <w:tab w:val="left" w:pos="284"/>
-        </w:tabs>
-        <w:spacing w:after="0"/>
-      </w:pPr>
-      <w:r>
-        <w:tab/>
-      </w:r>
-      <w:r>
-        <w:tab/>
-        <w:t>Uncomment Box Play Button CSS</w:t>
-      </w:r>
-    </w:p>
-    <w:p>
-      <w:pPr>
-        <w:tabs>
-          <w:tab w:val="left" w:pos="284"/>
-        </w:tabs>
-        <w:spacing w:after="0"/>
-      </w:pPr>
-      <w:r>
-        <w:tab/>
-        <w:t>Error detection if cannot find comment header</w:t>
-      </w:r>
-    </w:p>
-    <w:p>
-      <w:pPr>
-        <w:tabs>
-          <w:tab w:val="left" w:pos="284"/>
-        </w:tabs>
-        <w:spacing w:after="0"/>
-        <w:rPr>
-          <w:b/>
-          <w:bCs/>
-        </w:rPr>
-      </w:pPr>
-      <w:r>
-        <w:rPr>
-          <w:b/>
-          <w:bCs/>
-        </w:rPr>
-        <w:t>Install with Dark Library (steam-library)</w:t>
-      </w:r>
-    </w:p>
-    <w:p>
-      <w:pPr>
-        <w:tabs>
-          <w:tab w:val="left" w:pos="284"/>
-        </w:tabs>
-        <w:spacing w:after="0"/>
-      </w:pPr>
-      <w:r>
-        <w:rPr>
-          <w:b/>
-          <w:bCs/>
-        </w:rPr>
-        <w:tab/>
-      </w:r>
-      <w:r>
-        <w:t xml:space="preserve">Run </w:t>
-      </w:r>
-      <w:r>
-        <w:rPr>
-          <w:rFonts w:ascii="Courier New" w:hAnsi="Courier New" w:cs="Courier New"/>
-        </w:rPr>
-        <w:t>steam-library_compat</w:t>
-      </w:r>
-      <w:r>
-        <w:rPr>
-          <w:rFonts w:ascii="Courier New" w:hAnsi="Courier New" w:cs="Courier New"/>
-        </w:rPr>
-        <w:t>.bat</w:t>
-      </w:r>
-      <w:r>
-        <w:t>. Could later transfer the batch file over to Python</w:t>
-      </w:r>
-    </w:p>
-    <w:p>
-      <w:pPr>
-        <w:tabs>
-          <w:tab w:val="left" w:pos="284"/>
-        </w:tabs>
-        <w:spacing w:after="0"/>
-      </w:pPr>
-    </w:p>
-    <w:p>
-      <w:pPr>
-        <w:tabs>
-          <w:tab w:val="left" w:pos="284"/>
-        </w:tabs>
-        <w:spacing w:after="0"/>
-        <w:rPr>
-          <w:b/>
-          <w:bCs/>
-        </w:rPr>
-      </w:pPr>
-      <w:r>
-        <w:rPr>
-          <w:b/>
-          <w:bCs/>
-        </w:rPr>
-        <w:t>Reload Config</w:t>
-      </w:r>
-    </w:p>
-    <w:p>
-      <w:pPr>
-        <w:tabs>
-          <w:tab w:val="left" w:pos="284"/>
-        </w:tabs>
-        <w:spacing w:after="0"/>
-      </w:pPr>
-      <w:r>
-        <w:rPr>
-          <w:b/>
-          <w:bCs/>
-        </w:rPr>
-        <w:tab/>
-      </w:r>
-      <w:r>
-        <w:t>Main uses:</w:t>
-      </w:r>
-    </w:p>
-    <w:p>
-      <w:pPr>
-        <w:tabs>
-          <w:tab w:val="left" w:pos="284"/>
-        </w:tabs>
-        <w:spacing w:after="0"/>
-      </w:pPr>
-      <w:r>
-        <w:tab/>
-        <w:t>Reread from libraryroot.custom.css to update CSS options page</w:t>
-      </w:r>
-    </w:p>
-    <w:p>
-      <w:pPr>
-        <w:tabs>
-          <w:tab w:val="left" w:pos="284"/>
-        </w:tabs>
-        <w:spacing w:after="0"/>
-      </w:pPr>
-      <w:r>
-        <w:tab/>
-        <w:t>Reread from fixes.txt to update JS Options page</w:t>
-      </w:r>
-    </w:p>
-    <w:p>
-      <w:pPr>
-        <w:tabs>
-          <w:tab w:val="left" w:pos="284"/>
-        </w:tabs>
-        <w:spacing w:after="0"/>
-      </w:pPr>
-      <w:r>
-        <w:tab/>
-        <w:t>Run js_tweaker or similar</w:t>
-      </w:r>
-    </w:p>
-    <w:p>
-      <w:pPr>
-        <w:tabs>
-          <w:tab w:val="left" w:pos="284"/>
-        </w:tabs>
-        <w:spacing w:after="0"/>
-      </w:pPr>
-      <w:r>
-        <w:tab/>
-        <w:t>1 button for all these purposes seems too much, yet having too many buttons complicates things</w:t>
-      </w:r>
-    </w:p>
-    <w:p>
-      <w:pPr>
-        <w:tabs>
-          <w:tab w:val="left" w:pos="284"/>
-        </w:tabs>
-        <w:spacing w:after="0"/>
-        <w:rPr>
-          <w:b/>
-          <w:bCs/>
-        </w:rPr>
-      </w:pPr>
-    </w:p>
-    <w:p>
-      <w:pPr>
-        <w:tabs>
-          <w:tab w:val="left" w:pos="284"/>
-        </w:tabs>
-        <w:spacing w:after="0"/>
-        <w:rPr>
-          <w:b/>
-          <w:bCs/>
-        </w:rPr>
-      </w:pPr>
-      <w:r>
-        <w:rPr>
-          <w:b/>
-          <w:bCs/>
-        </w:rPr>
-        <w:t>Config File Format (backend)</w:t>
-      </w:r>
-    </w:p>
-    <w:p>
-      <w:pPr>
-        <w:tabs>
-          <w:tab w:val="left" w:pos="284"/>
-        </w:tabs>
-        <w:spacing w:after="0"/>
-        <w:rPr>
-          <w:b/>
-          <w:bCs/>
-        </w:rPr>
-      </w:pPr>
-    </w:p>
-    <w:p>
-      <w:pPr>
-        <w:tabs>
-          <w:tab w:val="left" w:pos="284"/>
-        </w:tabs>
-        <w:spacing w:after="0"/>
-        <w:rPr>
-          <w:b/>
-          <w:bCs/>
-        </w:rPr>
-      </w:pPr>
-    </w:p>
-    <w:p>
-      <w:pPr>
-        <w:tabs>
-          <w:tab w:val="left" w:pos="284"/>
-        </w:tabs>
-        <w:spacing w:after="0"/>
-        <w:rPr>
-          <w:b/>
-          <w:bCs/>
-        </w:rPr>
-      </w:pPr>
-      <w:r>
-        <w:rPr>
-          <w:b/>
-          <w:bCs/>
-        </w:rPr>
-        <w:t>CSS Options Page</w:t>
-      </w:r>
-    </w:p>
-    <w:p>
-      <w:pPr>
-        <w:tabs>
-          <w:tab w:val="left" w:pos="284"/>
-        </w:tabs>
-        <w:spacing w:after="0"/>
-      </w:pPr>
-      <w:r>
-        <w:tab/>
-        <w:t>Backend:</w:t>
-      </w:r>
-    </w:p>
-    <w:p>
-      <w:pPr>
-        <w:tabs>
-          <w:tab w:val="left" w:pos="284"/>
-        </w:tabs>
-        <w:spacing w:after="0"/>
-      </w:pPr>
-      <w:r>
-        <w:tab/>
-      </w:r>
-      <w:r>
-        <w:tab/>
-        <w:t xml:space="preserve">load from </w:t>
-      </w:r>
-      <w:r>
-        <w:rPr>
-          <w:rFonts w:ascii="Courier New" w:hAnsi="Courier New" w:cs="Courier New"/>
-        </w:rPr>
-        <w:t>libraryroot.custom.css</w:t>
-      </w:r>
-      <w:r>
-        <w:t xml:space="preserve"> :root section</w:t>
-      </w:r>
-      <w:r>
-        <w:t xml:space="preserve"> or default config, the CSS Variables as options</w:t>
-      </w:r>
-    </w:p>
-    <w:p>
-      <w:pPr>
-        <w:tabs>
-          <w:tab w:val="left" w:pos="284"/>
-        </w:tabs>
-        <w:spacing w:after="0"/>
-      </w:pPr>
-      <w:r>
-        <w:tab/>
-      </w:r>
-      <w:r>
-        <w:tab/>
-        <w:t>find start and end sections in the CSS file</w:t>
-      </w:r>
-    </w:p>
-    <w:p>
-      <w:pPr>
-        <w:tabs>
-          <w:tab w:val="left" w:pos="284"/>
-        </w:tabs>
-        <w:spacing w:after="0"/>
-      </w:pPr>
-      <w:r>
-        <w:tab/>
-      </w:r>
-      <w:r>
-        <w:tab/>
-      </w:r>
-      <w:r>
-        <w:tab/>
-        <w:t>error checking if missing, redirect to default config</w:t>
-      </w:r>
-    </w:p>
-    <w:p>
-      <w:pPr>
-        <w:tabs>
-          <w:tab w:val="left" w:pos="284"/>
-        </w:tabs>
-        <w:spacing w:after="0"/>
-      </w:pPr>
-      <w:r>
-        <w:tab/>
-      </w:r>
-      <w:r>
-        <w:tab/>
-        <w:t>Format is nested dictionary:</w:t>
-      </w:r>
-    </w:p>
-    <w:p>
-      <w:pPr>
-        <w:tabs>
-          <w:tab w:val="left" w:pos="284"/>
-        </w:tabs>
-        <w:spacing w:after="0"/>
-      </w:pPr>
-      <w:r>
-        <w:tab/>
-      </w:r>
-      <w:r>
-        <w:tab/>
-      </w:r>
-      <w:r>
-        <w:tab/>
-        <w:t>Property Group: {</w:t>
-      </w:r>
-    </w:p>
-    <w:p>
-      <w:pPr>
-        <w:tabs>
-          <w:tab w:val="left" w:pos="284"/>
-        </w:tabs>
-        <w:spacing w:after="0"/>
-      </w:pPr>
-      <w:r>
-        <w:tab/>
-      </w:r>
-      <w:r>
-        <w:tab/>
-      </w:r>
-      <w:r>
-        <w:tab/>
-      </w:r>
-      <w:r>
-        <w:tab/>
-        <w:t>Property Name: {default value, current value, options {a, b, c}, desc}</w:t>
-      </w:r>
-    </w:p>
-    <w:p>
-      <w:pPr>
-        <w:tabs>
-          <w:tab w:val="left" w:pos="284"/>
-        </w:tabs>
-        <w:spacing w:after="0"/>
-      </w:pPr>
-      <w:r>
-        <w:tab/>
-      </w:r>
-      <w:r>
-        <w:tab/>
-      </w:r>
-      <w:r>
-        <w:tab/>
-        <w:t>}</w:t>
-      </w:r>
-    </w:p>
-    <w:p>
-      <w:pPr>
-        <w:tabs>
-          <w:tab w:val="left" w:pos="284"/>
-        </w:tabs>
-        <w:spacing w:after="0"/>
-      </w:pPr>
-      <w:r>
-        <w:tab/>
-      </w:r>
-      <w:r>
-        <w:tab/>
-      </w:r>
-    </w:p>
-    <w:p>
-      <w:pPr>
-        <w:tabs>
-          <w:tab w:val="left" w:pos="284"/>
-        </w:tabs>
-        <w:spacing w:after="0"/>
-      </w:pPr>
-      <w:r>
-        <w:tab/>
-      </w:r>
-      <w:r>
-        <w:t xml:space="preserve">Frontend: Ttk Combobox entry </w:t>
-      </w:r>
-      <w:r>
-        <w:t>+</w:t>
-      </w:r>
-      <w:r>
-        <w:t xml:space="preserve"> dropdown</w:t>
-      </w:r>
-    </w:p>
-    <w:p>
-      <w:pPr>
-        <w:tabs>
-          <w:tab w:val="left" w:pos="284"/>
-        </w:tabs>
-        <w:spacing w:after="0"/>
-      </w:pPr>
-      <w:r>
-        <w:tab/>
-      </w:r>
-      <w:r>
-        <w:tab/>
-        <w:t xml:space="preserve">Generated from backend’s loaded </w:t>
-      </w:r>
-      <w:r>
-        <w:t>CSS options</w:t>
-      </w:r>
-    </w:p>
-    <w:p>
-      <w:pPr>
-        <w:tabs>
-          <w:tab w:val="left" w:pos="284"/>
-        </w:tabs>
-        <w:spacing w:after="0"/>
-      </w:pPr>
-    </w:p>
-    <w:p>
-      <w:pPr>
-        <w:tabs>
-          <w:tab w:val="left" w:pos="284"/>
-        </w:tabs>
-        <w:spacing w:after="0"/>
-      </w:pPr>
-    </w:p>
-    <w:p>
-      <w:pPr>
-        <w:tabs>
-          <w:tab w:val="left" w:pos="284"/>
-        </w:tabs>
-        <w:spacing w:after="0"/>
-      </w:pPr>
-      <w:r>
-        <w:t>.py multiple files testing vs singular .exe testing.</w:t>
-      </w:r>
-    </w:p>
-    <w:p>
-      <w:pPr>
-        <w:tabs>
-          <w:tab w:val="left" w:pos="284"/>
-        </w:tabs>
-        <w:spacing w:after="0"/>
-      </w:pPr>
-      <w:r>
-        <w:tab/>
-        <w:t>Sigh.</w:t>
-      </w:r>
-    </w:p>
-    <w:p>
-      <w:pPr>
-        <w:tabs>
-          <w:tab w:val="left" w:pos="284"/>
-        </w:tabs>
-        <w:spacing w:after="0"/>
-      </w:pPr>
-    </w:p>
-    <w:p>
-      <w:pPr>
-        <w:tabs>
-          <w:tab w:val="left" w:pos="284"/>
-        </w:tabs>
-        <w:spacing w:after="0"/>
-      </w:pPr>
-      <w:r>
-        <w:t>Add in python testing?</w:t>
-      </w:r>
-    </w:p>
-    <w:p>
-      <w:pPr>
-        <w:tabs>
-          <w:tab w:val="left" w:pos="284"/>
-        </w:tabs>
-        <w:spacing w:after="0"/>
-      </w:pPr>
-      <w:r>
-        <w:tab/>
-        <w:t>Really not feeling like doing so</w:t>
-      </w:r>
-    </w:p>
-    <w:p>
-      <w:pPr>
-        <w:tabs>
-          <w:tab w:val="left" w:pos="284"/>
-        </w:tabs>
-        <w:spacing w:after="0"/>
-      </w:pPr>
-      <w:r>
-        <w:tab/>
-        <w:t>Something like it may be necessary down the road.</w:t>
-      </w:r>
-    </w:p>
-    <w:p>
-      <w:pPr>
-        <w:tabs>
-          <w:tab w:val="left" w:pos="284"/>
-        </w:tabs>
-        <w:spacing w:after="0"/>
-      </w:pPr>
-    </w:p>
-    <w:p>
-      <w:pPr>
-        <w:tabs>
-          <w:tab w:val="left" w:pos="284"/>
-        </w:tabs>
-        <w:spacing w:after="0"/>
-      </w:pPr>
-      <w:r>
-        <w:t>General Maintenance</w:t>
-      </w:r>
-    </w:p>
-    <w:p>
-      <w:pPr>
-        <w:tabs>
-          <w:tab w:val="left" w:pos="284"/>
-        </w:tabs>
-        <w:spacing w:after="0"/>
-      </w:pPr>
-      <w:r>
-        <w:tab/>
         <w:t>When Steam updates with a new version of JavaScript, all the minified variable names get changed.</w:t>
       </w:r>
     </w:p>
@@ -1067,7 +1114,6 @@
         <w:spacing w:after="0"/>
       </w:pPr>
       <w:r>
-        <w:lastRenderedPageBreak/>
         <w:tab/>
         <w:t>Can automate the process by wildcarding variable names?</w:t>
       </w:r>

</xml_diff>

<commit_message>
try to do code cleanup
</commit_message>
<xml_diff>
--- a/oldglory Design Document Brief.docx
+++ b/oldglory Design Document Brief.docx
@@ -1161,6 +1161,534 @@
       <w:r>
         <w:tab/>
         <w:t>So the more JS tweaks I add, the bigger potential breakdown and loss in added functionality provided by my tweaks</w:t>
+      </w:r>
+    </w:p>
+    <w:p>
+      <w:r>
+        <w:br w:type="page"/>
+      </w:r>
+    </w:p>
+    <w:p>
+      <w:pPr>
+        <w:tabs>
+          <w:tab w:val="left" w:pos="284"/>
+        </w:tabs>
+        <w:spacing w:after="0"/>
+      </w:pPr>
+      <w:r>
+        <w:lastRenderedPageBreak/>
+        <w:t>v0.7 Requirements left stage</w:t>
+      </w:r>
+    </w:p>
+    <w:p>
+      <w:pPr>
+        <w:tabs>
+          <w:tab w:val="left" w:pos="284"/>
+        </w:tabs>
+        <w:spacing w:after="0"/>
+      </w:pPr>
+    </w:p>
+    <w:p>
+      <w:pPr>
+        <w:tabs>
+          <w:tab w:val="left" w:pos="284"/>
+        </w:tabs>
+        <w:spacing w:after="0"/>
+      </w:pPr>
+      <w:r>
+        <w:t>done = currently implemented</w:t>
+      </w:r>
+    </w:p>
+    <w:p>
+      <w:pPr>
+        <w:tabs>
+          <w:tab w:val="left" w:pos="284"/>
+        </w:tabs>
+        <w:spacing w:after="0"/>
+      </w:pPr>
+      <w:r>
+        <w:t>todo1 = needed for beta 1.0 patch to be released</w:t>
+      </w:r>
+    </w:p>
+    <w:p>
+      <w:pPr>
+        <w:tabs>
+          <w:tab w:val="left" w:pos="284"/>
+        </w:tabs>
+        <w:spacing w:after="0"/>
+      </w:pPr>
+      <w:r>
+        <w:t>todo2 = can be done later</w:t>
+      </w:r>
+      <w:r>
+        <w:t>, but ideally done with todo1</w:t>
+      </w:r>
+    </w:p>
+    <w:p>
+      <w:pPr>
+        <w:tabs>
+          <w:tab w:val="left" w:pos="284"/>
+        </w:tabs>
+        <w:spacing w:after="0"/>
+      </w:pPr>
+      <w:r>
+        <w:t>todo3 = extension functionality to be done after todo2</w:t>
+      </w:r>
+    </w:p>
+    <w:p>
+      <w:pPr>
+        <w:tabs>
+          <w:tab w:val="left" w:pos="284"/>
+        </w:tabs>
+        <w:spacing w:after="0"/>
+      </w:pPr>
+    </w:p>
+    <w:p>
+      <w:pPr>
+        <w:tabs>
+          <w:tab w:val="left" w:pos="284"/>
+        </w:tabs>
+        <w:spacing w:after="0"/>
+        <w:rPr>
+          <w:b/>
+          <w:bCs/>
+        </w:rPr>
+      </w:pPr>
+      <w:r>
+        <w:rPr>
+          <w:b/>
+          <w:bCs/>
+        </w:rPr>
+        <w:t>On Program Startup</w:t>
+      </w:r>
+    </w:p>
+    <w:p>
+      <w:pPr>
+        <w:tabs>
+          <w:tab w:val="left" w:pos="284"/>
+        </w:tabs>
+        <w:spacing w:after="0"/>
+      </w:pPr>
+      <w:r>
+        <w:rPr>
+          <w:b/>
+          <w:bCs/>
+        </w:rPr>
+        <w:tab/>
+      </w:r>
+      <w:r>
+        <w:t>(done)</w:t>
+      </w:r>
+      <w:r>
+        <w:tab/>
+      </w:r>
+      <w:r>
+        <w:t>Load CSS config preset values from libraryroot.custom.css :root {</w:t>
+      </w:r>
+    </w:p>
+    <w:p>
+      <w:pPr>
+        <w:tabs>
+          <w:tab w:val="left" w:pos="284"/>
+        </w:tabs>
+        <w:spacing w:after="0"/>
+      </w:pPr>
+      <w:r>
+        <w:tab/>
+      </w:r>
+      <w:r>
+        <w:t>(done)</w:t>
+      </w:r>
+      <w:r>
+        <w:tab/>
+        <w:t xml:space="preserve">Load </w:t>
+      </w:r>
+      <w:r>
+        <w:t>JS fixes</w:t>
+      </w:r>
+      <w:r>
+        <w:t xml:space="preserve"> preset values from </w:t>
+      </w:r>
+      <w:r>
+        <w:t>fixes.txt</w:t>
+      </w:r>
+    </w:p>
+    <w:p>
+      <w:pPr>
+        <w:tabs>
+          <w:tab w:val="left" w:pos="284"/>
+        </w:tabs>
+        <w:spacing w:after="0"/>
+        <w:rPr>
+          <w:b/>
+          <w:bCs/>
+        </w:rPr>
+      </w:pPr>
+      <w:r>
+        <w:rPr>
+          <w:b/>
+          <w:bCs/>
+        </w:rPr>
+        <w:t>On CSS Options Button Click</w:t>
+      </w:r>
+    </w:p>
+    <w:p>
+      <w:pPr>
+        <w:tabs>
+          <w:tab w:val="left" w:pos="284"/>
+        </w:tabs>
+        <w:spacing w:after="0"/>
+        <w:rPr>
+          <w:b/>
+          <w:bCs/>
+        </w:rPr>
+      </w:pPr>
+      <w:r>
+        <w:rPr>
+          <w:b/>
+          <w:bCs/>
+        </w:rPr>
+        <w:tab/>
+      </w:r>
+      <w:r>
+        <w:t>(done)</w:t>
+      </w:r>
+      <w:r>
+        <w:tab/>
+        <w:t>Populate GUI with selected radio buttons based on values in file</w:t>
+      </w:r>
+      <w:r>
+        <w:rPr>
+          <w:b/>
+          <w:bCs/>
+        </w:rPr>
+        <w:tab/>
+      </w:r>
+    </w:p>
+    <w:p>
+      <w:pPr>
+        <w:tabs>
+          <w:tab w:val="left" w:pos="284"/>
+        </w:tabs>
+        <w:spacing w:after="0"/>
+      </w:pPr>
+      <w:r>
+        <w:tab/>
+        <w:t>(todo1)</w:t>
+      </w:r>
+      <w:r>
+        <w:tab/>
+        <w:t>Populate GUI with selected radio buttons based on modified values (since start)</w:t>
+      </w:r>
+    </w:p>
+    <w:p>
+      <w:pPr>
+        <w:tabs>
+          <w:tab w:val="left" w:pos="284"/>
+        </w:tabs>
+        <w:spacing w:after="0"/>
+      </w:pPr>
+      <w:r>
+        <w:tab/>
+        <w:t>(todo2)</w:t>
+      </w:r>
+      <w:r>
+        <w:tab/>
+        <w:t>Show if a custom value is selected</w:t>
+      </w:r>
+    </w:p>
+    <w:p>
+      <w:pPr>
+        <w:tabs>
+          <w:tab w:val="left" w:pos="284"/>
+        </w:tabs>
+        <w:spacing w:after="0"/>
+      </w:pPr>
+      <w:r>
+        <w:tab/>
+        <w:t xml:space="preserve">(todo2) </w:t>
+      </w:r>
+      <w:r>
+        <w:tab/>
+        <w:t>what that value is</w:t>
+      </w:r>
+    </w:p>
+    <w:p>
+      <w:pPr>
+        <w:tabs>
+          <w:tab w:val="left" w:pos="284"/>
+        </w:tabs>
+        <w:spacing w:after="0"/>
+      </w:pPr>
+      <w:r>
+        <w:tab/>
+        <w:t>(todo2)</w:t>
+      </w:r>
+      <w:r>
+        <w:tab/>
+        <w:t>programmatically create radio button groups</w:t>
+      </w:r>
+    </w:p>
+    <w:p>
+      <w:pPr>
+        <w:tabs>
+          <w:tab w:val="left" w:pos="284"/>
+        </w:tabs>
+        <w:spacing w:after="0"/>
+        <w:rPr>
+          <w:b/>
+          <w:bCs/>
+        </w:rPr>
+      </w:pPr>
+      <w:r>
+        <w:rPr>
+          <w:b/>
+          <w:bCs/>
+        </w:rPr>
+        <w:t>On JS Options Button Click</w:t>
+      </w:r>
+    </w:p>
+    <w:p>
+      <w:pPr>
+        <w:tabs>
+          <w:tab w:val="left" w:pos="284"/>
+        </w:tabs>
+        <w:spacing w:after="0"/>
+        <w:rPr>
+          <w:b/>
+          <w:bCs/>
+        </w:rPr>
+      </w:pPr>
+      <w:r>
+        <w:rPr>
+          <w:b/>
+          <w:bCs/>
+        </w:rPr>
+        <w:tab/>
+      </w:r>
+      <w:r>
+        <w:t>(done)</w:t>
+      </w:r>
+      <w:r>
+        <w:tab/>
+        <w:t xml:space="preserve">Populate GUI with selected </w:t>
+      </w:r>
+      <w:r>
+        <w:t>C</w:t>
+      </w:r>
+      <w:r>
+        <w:t xml:space="preserve">heckbuttons based on </w:t>
+      </w:r>
+      <w:r>
+        <w:t>values in file</w:t>
+      </w:r>
+    </w:p>
+    <w:p>
+      <w:pPr>
+        <w:tabs>
+          <w:tab w:val="left" w:pos="284"/>
+        </w:tabs>
+        <w:spacing w:after="0"/>
+      </w:pPr>
+      <w:r>
+        <w:rPr>
+          <w:b/>
+          <w:bCs/>
+        </w:rPr>
+        <w:tab/>
+      </w:r>
+      <w:r>
+        <w:t>(</w:t>
+      </w:r>
+      <w:r>
+        <w:t>done</w:t>
+      </w:r>
+      <w:r>
+        <w:t>)</w:t>
+      </w:r>
+      <w:r>
+        <w:tab/>
+        <w:t xml:space="preserve">Populate GUI with selected </w:t>
+      </w:r>
+      <w:r>
+        <w:t>Checkbuttons</w:t>
+      </w:r>
+      <w:r>
+        <w:t xml:space="preserve"> based on modified values (since start)</w:t>
+      </w:r>
+    </w:p>
+    <w:p>
+      <w:pPr>
+        <w:tabs>
+          <w:tab w:val="left" w:pos="284"/>
+        </w:tabs>
+        <w:spacing w:after="0"/>
+        <w:rPr>
+          <w:b/>
+          <w:bCs/>
+        </w:rPr>
+      </w:pPr>
+    </w:p>
+    <w:p>
+      <w:pPr>
+        <w:tabs>
+          <w:tab w:val="left" w:pos="284"/>
+        </w:tabs>
+        <w:spacing w:after="0"/>
+        <w:rPr>
+          <w:b/>
+          <w:bCs/>
+        </w:rPr>
+      </w:pPr>
+      <w:r>
+        <w:rPr>
+          <w:b/>
+          <w:bCs/>
+        </w:rPr>
+        <w:t>On Install Click</w:t>
+      </w:r>
+    </w:p>
+    <w:p>
+      <w:pPr>
+        <w:tabs>
+          <w:tab w:val="left" w:pos="284"/>
+        </w:tabs>
+        <w:spacing w:after="0"/>
+      </w:pPr>
+      <w:r>
+        <w:rPr>
+          <w:b/>
+          <w:bCs/>
+        </w:rPr>
+        <w:tab/>
+      </w:r>
+      <w:r>
+        <w:t xml:space="preserve">(todo1) </w:t>
+      </w:r>
+      <w:r>
+        <w:tab/>
+        <w:t>get current modified CSS and JS config values</w:t>
+      </w:r>
+    </w:p>
+    <w:p>
+      <w:pPr>
+        <w:tabs>
+          <w:tab w:val="left" w:pos="284"/>
+        </w:tabs>
+        <w:spacing w:after="0"/>
+        <w:rPr>
+          <w:b/>
+          <w:bCs/>
+        </w:rPr>
+      </w:pPr>
+      <w:r>
+        <w:tab/>
+      </w:r>
+      <w:r>
+        <w:rPr>
+          <w:b/>
+          <w:bCs/>
+        </w:rPr>
+        <w:t>(todo1)</w:t>
+      </w:r>
+      <w:r>
+        <w:rPr>
+          <w:b/>
+          <w:bCs/>
+        </w:rPr>
+        <w:tab/>
+        <w:t>set css and js modified according to checkboxes</w:t>
+      </w:r>
+    </w:p>
+    <w:p>
+      <w:pPr>
+        <w:tabs>
+          <w:tab w:val="left" w:pos="284"/>
+        </w:tabs>
+        <w:spacing w:after="0"/>
+      </w:pPr>
+      <w:r>
+        <w:rPr>
+          <w:b/>
+          <w:bCs/>
+        </w:rPr>
+        <w:tab/>
+      </w:r>
+      <w:r>
+        <w:rPr>
+          <w:b/>
+          <w:bCs/>
+        </w:rPr>
+        <w:tab/>
+      </w:r>
+      <w:r>
+        <w:t>(todo2)</w:t>
+      </w:r>
+      <w:r>
+        <w:tab/>
+        <w:t>programmatically create these for easier maintainability in the future</w:t>
+      </w:r>
+    </w:p>
+    <w:p>
+      <w:pPr>
+        <w:tabs>
+          <w:tab w:val="left" w:pos="284"/>
+        </w:tabs>
+        <w:spacing w:after="0"/>
+      </w:pPr>
+    </w:p>
+    <w:p>
+      <w:pPr>
+        <w:tabs>
+          <w:tab w:val="left" w:pos="284"/>
+        </w:tabs>
+        <w:spacing w:after="0"/>
+      </w:pPr>
+      <w:r>
+        <w:t>On Reload Config</w:t>
+      </w:r>
+    </w:p>
+    <w:p>
+      <w:pPr>
+        <w:tabs>
+          <w:tab w:val="left" w:pos="284"/>
+        </w:tabs>
+        <w:spacing w:after="0"/>
+      </w:pPr>
+      <w:r>
+        <w:tab/>
+        <w:t>(todo1) update GUIs with values from file, overwrite modified values</w:t>
+      </w:r>
+    </w:p>
+    <w:p>
+      <w:pPr>
+        <w:tabs>
+          <w:tab w:val="left" w:pos="284"/>
+        </w:tabs>
+        <w:spacing w:after="0"/>
+      </w:pPr>
+    </w:p>
+    <w:p>
+      <w:pPr>
+        <w:tabs>
+          <w:tab w:val="left" w:pos="284"/>
+        </w:tabs>
+        <w:spacing w:after="0"/>
+      </w:pPr>
+      <w:r>
+        <w:t>General</w:t>
+      </w:r>
+    </w:p>
+    <w:p>
+      <w:pPr>
+        <w:tabs>
+          <w:tab w:val="left" w:pos="284"/>
+        </w:tabs>
+        <w:spacing w:after="0"/>
+      </w:pPr>
+      <w:r>
+        <w:tab/>
+        <w:t>(todo1) Stop confusing yourself</w:t>
       </w:r>
     </w:p>
     <w:sectPr>
@@ -1571,7 +2099,7 @@
   <w:style w:type="paragraph" w:default="1" w:styleId="Normal">
     <w:name w:val="Normal"/>
     <w:qFormat/>
-    <w:rsid w:val="00810502"/>
+    <w:rsid w:val="002C41FE"/>
   </w:style>
   <w:style w:type="character" w:default="1" w:styleId="DefaultParagraphFont">
     <w:name w:val="Default Paragraph Font"/>

</xml_diff>

<commit_message>
I'm about to give up, Reload Config just clears all the checkboxes from JS Options, why
</commit_message>
<xml_diff>
--- a/oldglory Design Document Brief.docx
+++ b/oldglory Design Document Brief.docx
@@ -1693,8 +1693,6 @@
       </w:pPr>
       <w:r>
         <w:tab/>
-      </w:r>
-      <w:r>
         <w:t>(</w:t>
       </w:r>
       <w:r>
@@ -1705,8 +1703,6 @@
       </w:r>
       <w:r>
         <w:tab/>
-      </w:r>
-      <w:r>
         <w:t>modify JS file/run_js_tweaker if JS Options (GUI) have been changed</w:t>
       </w:r>
     </w:p>
@@ -1798,6 +1794,93 @@
       </w:r>
       <w:r>
         <w:t>maintainable as I add in features (can be hard to do)</w:t>
+      </w:r>
+    </w:p>
+    <w:p>
+      <w:pPr>
+        <w:tabs>
+          <w:tab w:val="left" w:pos="284"/>
+        </w:tabs>
+        <w:spacing w:after="0"/>
+      </w:pPr>
+    </w:p>
+    <w:p>
+      <w:pPr>
+        <w:tabs>
+          <w:tab w:val="left" w:pos="284"/>
+        </w:tabs>
+        <w:spacing w:after="0"/>
+      </w:pPr>
+    </w:p>
+    <w:p>
+      <w:pPr>
+        <w:tabs>
+          <w:tab w:val="left" w:pos="284"/>
+        </w:tabs>
+        <w:spacing w:after="0"/>
+      </w:pPr>
+      <w:r>
+        <w:t>File directory changes</w:t>
+      </w:r>
+    </w:p>
+    <w:p>
+      <w:pPr>
+        <w:tabs>
+          <w:tab w:val="left" w:pos="284"/>
+        </w:tabs>
+        <w:spacing w:after="0"/>
+      </w:pPr>
+    </w:p>
+    <w:p>
+      <w:pPr>
+        <w:tabs>
+          <w:tab w:val="left" w:pos="284"/>
+        </w:tabs>
+        <w:spacing w:after="0"/>
+      </w:pPr>
+      <w:r>
+        <w:t xml:space="preserve">Write </w:t>
+      </w:r>
+    </w:p>
+    <w:p>
+      <w:pPr>
+        <w:tabs>
+          <w:tab w:val="left" w:pos="284"/>
+        </w:tabs>
+        <w:spacing w:after="0"/>
+      </w:pPr>
+      <w:r>
+        <w:t>Copy_files_from_steam</w:t>
+      </w:r>
+    </w:p>
+    <w:p>
+      <w:pPr>
+        <w:tabs>
+          <w:tab w:val="left" w:pos="284"/>
+        </w:tabs>
+        <w:spacing w:after="0"/>
+      </w:pPr>
+      <w:r>
+        <w:t>Copy_files_to_steam</w:t>
+      </w:r>
+    </w:p>
+    <w:p>
+      <w:pPr>
+        <w:tabs>
+          <w:tab w:val="left" w:pos="284"/>
+        </w:tabs>
+        <w:spacing w:after="0"/>
+      </w:pPr>
+    </w:p>
+    <w:p>
+      <w:pPr>
+        <w:tabs>
+          <w:tab w:val="left" w:pos="284"/>
+        </w:tabs>
+        <w:spacing w:after="0"/>
+      </w:pPr>
+      <w:r>
+        <w:t>Add flag variable to not run these functions unless told to do so</w:t>
       </w:r>
     </w:p>
     <w:sectPr>
@@ -2237,6 +2320,25 @@
     <w:semiHidden/>
     <w:unhideWhenUsed/>
   </w:style>
+  <w:style w:type="table" w:styleId="TableGrid">
+    <w:name w:val="Table Grid"/>
+    <w:basedOn w:val="TableNormal"/>
+    <w:uiPriority w:val="39"/>
+    <w:rsid w:val="00F07BA5"/>
+    <w:pPr>
+      <w:spacing w:after="0" w:line="240" w:lineRule="auto"/>
+    </w:pPr>
+    <w:tblPr>
+      <w:tblBorders>
+        <w:top w:val="single" w:sz="4" w:space="0" w:color="auto"/>
+        <w:left w:val="single" w:sz="4" w:space="0" w:color="auto"/>
+        <w:bottom w:val="single" w:sz="4" w:space="0" w:color="auto"/>
+        <w:right w:val="single" w:sz="4" w:space="0" w:color="auto"/>
+        <w:insideH w:val="single" w:sz="4" w:space="0" w:color="auto"/>
+        <w:insideV w:val="single" w:sz="4" w:space="0" w:color="auto"/>
+      </w:tblBorders>
+    </w:tblPr>
+  </w:style>
 </w:styles>
 </file>
 

</xml_diff>

<commit_message>
v0.9. Many things are working, including JS options
</commit_message>
<xml_diff>
--- a/oldglory Design Document Brief.docx
+++ b/oldglory Design Document Brief.docx
@@ -1881,6 +1881,136 @@
       </w:pPr>
       <w:r>
         <w:t>Add flag variable to not run these functions unless told to do so</w:t>
+      </w:r>
+    </w:p>
+    <w:p>
+      <w:pPr>
+        <w:tabs>
+          <w:tab w:val="left" w:pos="284"/>
+        </w:tabs>
+        <w:spacing w:after="0"/>
+      </w:pPr>
+    </w:p>
+    <w:p>
+      <w:pPr>
+        <w:tabs>
+          <w:tab w:val="left" w:pos="284"/>
+        </w:tabs>
+        <w:spacing w:after="0"/>
+      </w:pPr>
+    </w:p>
+    <w:p>
+      <w:pPr>
+        <w:tabs>
+          <w:tab w:val="left" w:pos="284"/>
+        </w:tabs>
+        <w:spacing w:after="0"/>
+      </w:pPr>
+      <w:r>
+        <w:t>v0.9</w:t>
+      </w:r>
+    </w:p>
+    <w:p>
+      <w:pPr>
+        <w:tabs>
+          <w:tab w:val="left" w:pos="284"/>
+        </w:tabs>
+        <w:spacing w:after="0"/>
+      </w:pPr>
+      <w:r>
+        <w:t>Left to do</w:t>
+      </w:r>
+    </w:p>
+    <w:p>
+      <w:pPr>
+        <w:tabs>
+          <w:tab w:val="left" w:pos="284"/>
+        </w:tabs>
+        <w:spacing w:after="0"/>
+      </w:pPr>
+      <w:r>
+        <w:tab/>
+        <w:t>(todo1)</w:t>
+      </w:r>
+      <w:r>
+        <w:tab/>
+        <w:t>Dark library theme installation</w:t>
+      </w:r>
+    </w:p>
+    <w:p>
+      <w:pPr>
+        <w:tabs>
+          <w:tab w:val="left" w:pos="284"/>
+        </w:tabs>
+        <w:spacing w:after="0"/>
+      </w:pPr>
+      <w:r>
+        <w:tab/>
+        <w:t>(todo2)</w:t>
+      </w:r>
+      <w:r>
+        <w:tab/>
+        <w:t>DLC Manager CSS “comment out”</w:t>
+      </w:r>
+    </w:p>
+    <w:p>
+      <w:pPr>
+        <w:tabs>
+          <w:tab w:val="left" w:pos="284"/>
+        </w:tabs>
+        <w:spacing w:after="0"/>
+      </w:pPr>
+      <w:r>
+        <w:tab/>
+        <w:t>(todo1)</w:t>
+      </w:r>
+      <w:r>
+        <w:tab/>
+        <w:t>CSS Options not applying?</w:t>
+      </w:r>
+    </w:p>
+    <w:p>
+      <w:pPr>
+        <w:tabs>
+          <w:tab w:val="left" w:pos="284"/>
+        </w:tabs>
+        <w:spacing w:after="0"/>
+      </w:pPr>
+      <w:r>
+        <w:tab/>
+        <w:t>(todo1)</w:t>
+      </w:r>
+      <w:r>
+        <w:tab/>
+        <w:t>copy libraryroot.css over if just CSS</w:t>
+      </w:r>
+      <w:r>
+        <w:t xml:space="preserve"> (use backend</w:t>
+      </w:r>
+      <w:r>
+        <w:t>)</w:t>
+      </w:r>
+    </w:p>
+    <w:p>
+      <w:pPr>
+        <w:tabs>
+          <w:tab w:val="left" w:pos="284"/>
+        </w:tabs>
+        <w:spacing w:after="0"/>
+      </w:pPr>
+      <w:r>
+        <w:tab/>
+        <w:t>(todo</w:t>
+      </w:r>
+      <w:r>
+        <w:t>2</w:t>
+      </w:r>
+      <w:r>
+        <w:t xml:space="preserve">) </w:t>
+      </w:r>
+      <w:r>
+        <w:tab/>
+        <w:t>do extensive testing, use cases</w:t>
       </w:r>
     </w:p>
     <w:sectPr>

</xml_diff>

<commit_message>
Fixing bug where javascript tweaks weren't reapplying after switching back and forth
</commit_message>
<xml_diff>
--- a/oldglory Design Document Brief.docx
+++ b/oldglory Design Document Brief.docx
@@ -109,7 +109,15 @@
       </w:pPr>
       <w:r>
         <w:tab/>
-        <w:t>Get Steam (steamui) directory</w:t>
+        <w:t>Get Steam (</w:t>
+      </w:r>
+      <w:proofErr w:type="spellStart"/>
+      <w:r>
+        <w:t>steamui</w:t>
+      </w:r>
+      <w:proofErr w:type="spellEnd"/>
+      <w:r>
+        <w:t>) directory</w:t>
       </w:r>
     </w:p>
     <w:p>
@@ -194,7 +202,23 @@
       </w:pPr>
       <w:r>
         <w:tab/>
-        <w:t>Subdirectory for css/js files</w:t>
+        <w:t xml:space="preserve">Subdirectory for </w:t>
+      </w:r>
+      <w:proofErr w:type="spellStart"/>
+      <w:r>
+        <w:t>css</w:t>
+      </w:r>
+      <w:proofErr w:type="spellEnd"/>
+      <w:r>
+        <w:t>/</w:t>
+      </w:r>
+      <w:proofErr w:type="spellStart"/>
+      <w:r>
+        <w:t>js</w:t>
+      </w:r>
+      <w:proofErr w:type="spellEnd"/>
+      <w:r>
+        <w:t xml:space="preserve"> files</w:t>
       </w:r>
     </w:p>
     <w:p>
@@ -276,7 +300,31 @@
         <w:t>_</w:t>
       </w:r>
       <w:r>
-        <w:t>glory.py contains functions that generate and interact with the UI, as well as the “first level” of functions that process input values from the GUI (eg: Checkbutton values, and validation for these Checkbuttons)</w:t>
+        <w:t>glory.py contains functions that generate and interact with the UI, as well as the “first level” of functions that process input values from the GUI (</w:t>
+      </w:r>
+      <w:proofErr w:type="spellStart"/>
+      <w:r>
+        <w:t>eg</w:t>
+      </w:r>
+      <w:proofErr w:type="spellEnd"/>
+      <w:r>
+        <w:t xml:space="preserve">: </w:t>
+      </w:r>
+      <w:proofErr w:type="spellStart"/>
+      <w:r>
+        <w:t>Checkbutton</w:t>
+      </w:r>
+      <w:proofErr w:type="spellEnd"/>
+      <w:r>
+        <w:t xml:space="preserve"> values, and validation for these </w:t>
+      </w:r>
+      <w:proofErr w:type="spellStart"/>
+      <w:r>
+        <w:t>Checkbuttons</w:t>
+      </w:r>
+      <w:proofErr w:type="spellEnd"/>
+      <w:r>
+        <w:t>)</w:t>
       </w:r>
     </w:p>
     <w:p>
@@ -695,7 +743,15 @@
       </w:pPr>
       <w:r>
         <w:tab/>
-        <w:t>Run js_tweaker or similar</w:t>
+        <w:t xml:space="preserve">Run </w:t>
+      </w:r>
+      <w:proofErr w:type="spellStart"/>
+      <w:r>
+        <w:t>js_tweaker</w:t>
+      </w:r>
+      <w:proofErr w:type="spellEnd"/>
+      <w:r>
+        <w:t xml:space="preserve"> or similar</w:t>
       </w:r>
     </w:p>
     <w:p>
@@ -953,7 +1009,23 @@
         <w:tab/>
       </w:r>
       <w:r>
-        <w:t xml:space="preserve">Frontend: Ttk Combobox entry </w:t>
+        <w:t xml:space="preserve">Frontend: </w:t>
+      </w:r>
+      <w:proofErr w:type="spellStart"/>
+      <w:r>
+        <w:t>Ttk</w:t>
+      </w:r>
+      <w:proofErr w:type="spellEnd"/>
+      <w:r>
+        <w:t xml:space="preserve"> </w:t>
+      </w:r>
+      <w:proofErr w:type="spellStart"/>
+      <w:r>
+        <w:t>Combobox</w:t>
+      </w:r>
+      <w:proofErr w:type="spellEnd"/>
+      <w:r>
+        <w:t xml:space="preserve"> entry </w:t>
       </w:r>
       <w:r>
         <w:t>+</w:t>
@@ -974,7 +1046,15 @@
       </w:r>
       <w:r>
         <w:tab/>
-        <w:t xml:space="preserve">Generated from backend’s loaded </w:t>
+        <w:t xml:space="preserve">Generated from </w:t>
+      </w:r>
+      <w:proofErr w:type="spellStart"/>
+      <w:r>
+        <w:t>backend’s</w:t>
+      </w:r>
+      <w:proofErr w:type="spellEnd"/>
+      <w:r>
+        <w:t xml:space="preserve"> loaded </w:t>
       </w:r>
       <w:r>
         <w:t>CSS options</w:t>
@@ -1004,7 +1084,15 @@
         <w:spacing w:after="0"/>
       </w:pPr>
       <w:r>
-        <w:t>.py multiple files testing vs singular .exe testing.</w:t>
+        <w:t>.</w:t>
+      </w:r>
+      <w:proofErr w:type="spellStart"/>
+      <w:r>
+        <w:t>py</w:t>
+      </w:r>
+      <w:proofErr w:type="spellEnd"/>
+      <w:r>
+        <w:t xml:space="preserve"> multiple files testing vs singular .exe testing.</w:t>
       </w:r>
     </w:p>
     <w:p>
@@ -1259,8 +1347,17 @@
           <w:b/>
           <w:bCs/>
         </w:rPr>
-        <w:t>On Program Startup</w:t>
-      </w:r>
+        <w:t xml:space="preserve">On Program </w:t>
+      </w:r>
+      <w:proofErr w:type="spellStart"/>
+      <w:r>
+        <w:rPr>
+          <w:b/>
+          <w:bCs/>
+        </w:rPr>
+        <w:t>Startup</w:t>
+      </w:r>
+      <w:proofErr w:type="spellEnd"/>
     </w:p>
     <w:p>
       <w:pPr>
@@ -1283,7 +1380,15 @@
         <w:tab/>
       </w:r>
       <w:r>
-        <w:t>Load CSS config preset values from libraryroot.custom.css :root {</w:t>
+        <w:t xml:space="preserve">Load CSS config </w:t>
+      </w:r>
+      <w:proofErr w:type="spellStart"/>
+      <w:r>
+        <w:t>preset</w:t>
+      </w:r>
+      <w:proofErr w:type="spellEnd"/>
+      <w:r>
+        <w:t xml:space="preserve"> values from libraryroot.custom.css :root {</w:t>
       </w:r>
     </w:p>
     <w:p>
@@ -1299,7 +1404,15 @@
       </w:r>
       <w:r>
         <w:tab/>
-        <w:t>Load JS fixes preset values from fixes.txt</w:t>
+        <w:t xml:space="preserve">Load JS fixes </w:t>
+      </w:r>
+      <w:proofErr w:type="spellStart"/>
+      <w:r>
+        <w:t>preset</w:t>
+      </w:r>
+      <w:proofErr w:type="spellEnd"/>
+      <w:r>
+        <w:t xml:space="preserve"> values from fixes.txt</w:t>
       </w:r>
     </w:p>
     <w:p>
@@ -1460,7 +1573,15 @@
       </w:r>
       <w:r>
         <w:tab/>
-        <w:t>Populate GUI with selected Checkbuttons based on values in file</w:t>
+        <w:t xml:space="preserve">Populate GUI with selected </w:t>
+      </w:r>
+      <w:proofErr w:type="spellStart"/>
+      <w:r>
+        <w:t>Checkbuttons</w:t>
+      </w:r>
+      <w:proofErr w:type="spellEnd"/>
+      <w:r>
+        <w:t xml:space="preserve"> based on values in file</w:t>
       </w:r>
     </w:p>
     <w:p>
@@ -1482,7 +1603,15 @@
       </w:r>
       <w:r>
         <w:tab/>
-        <w:t>Populate GUI with selected Checkbuttons based on modified values (since start)</w:t>
+        <w:t xml:space="preserve">Populate GUI with selected </w:t>
+      </w:r>
+      <w:proofErr w:type="spellStart"/>
+      <w:r>
+        <w:t>Checkbuttons</w:t>
+      </w:r>
+      <w:proofErr w:type="spellEnd"/>
+      <w:r>
+        <w:t xml:space="preserve"> based on modified values (since start)</w:t>
       </w:r>
     </w:p>
     <w:p>
@@ -1565,7 +1694,39 @@
           <w:bCs/>
         </w:rPr>
         <w:tab/>
-        <w:t>set css and js modified according to checkboxes</w:t>
+        <w:t xml:space="preserve">set </w:t>
+      </w:r>
+      <w:proofErr w:type="spellStart"/>
+      <w:r>
+        <w:rPr>
+          <w:b/>
+          <w:bCs/>
+        </w:rPr>
+        <w:t>css</w:t>
+      </w:r>
+      <w:proofErr w:type="spellEnd"/>
+      <w:r>
+        <w:rPr>
+          <w:b/>
+          <w:bCs/>
+        </w:rPr>
+        <w:t xml:space="preserve"> and </w:t>
+      </w:r>
+      <w:proofErr w:type="spellStart"/>
+      <w:r>
+        <w:rPr>
+          <w:b/>
+          <w:bCs/>
+        </w:rPr>
+        <w:t>js</w:t>
+      </w:r>
+      <w:proofErr w:type="spellEnd"/>
+      <w:r>
+        <w:rPr>
+          <w:b/>
+          <w:bCs/>
+        </w:rPr>
+        <w:t xml:space="preserve"> modified according to checkboxes</w:t>
       </w:r>
     </w:p>
     <w:p>
@@ -1703,7 +1864,15 @@
       </w:r>
       <w:r>
         <w:tab/>
-        <w:t>modify JS file/run_js_tweaker if JS Options (GUI) have been changed</w:t>
+        <w:t>modify JS file/</w:t>
+      </w:r>
+      <w:proofErr w:type="spellStart"/>
+      <w:r>
+        <w:t>run_js_tweaker</w:t>
+      </w:r>
+      <w:proofErr w:type="spellEnd"/>
+      <w:r>
+        <w:t xml:space="preserve"> if JS Options (GUI) have been changed</w:t>
       </w:r>
     </w:p>
     <w:p>
@@ -1739,7 +1908,15 @@
       </w:r>
       <w:r>
         <w:tab/>
-        <w:t>Slightly more ideal would be to equate js settings dictionary</w:t>
+        <w:t xml:space="preserve">Slightly more ideal would be to equate </w:t>
+      </w:r>
+      <w:proofErr w:type="spellStart"/>
+      <w:r>
+        <w:t>js</w:t>
+      </w:r>
+      <w:proofErr w:type="spellEnd"/>
+      <w:r>
+        <w:t xml:space="preserve"> settings dictionary</w:t>
       </w:r>
     </w:p>
     <w:p>
@@ -1755,7 +1932,23 @@
       </w:r>
       <w:r>
         <w:tab/>
-        <w:t>write code to add in library themes (Shiina’s and spikedballofdoom’s)</w:t>
+        <w:t>write code to add in library themes (</w:t>
+      </w:r>
+      <w:proofErr w:type="spellStart"/>
+      <w:r>
+        <w:t>Shiina’s</w:t>
+      </w:r>
+      <w:proofErr w:type="spellEnd"/>
+      <w:r>
+        <w:t xml:space="preserve"> and </w:t>
+      </w:r>
+      <w:proofErr w:type="spellStart"/>
+      <w:r>
+        <w:t>spikedballofdoom’s</w:t>
+      </w:r>
+      <w:proofErr w:type="spellEnd"/>
+      <w:r>
+        <w:t>)</w:t>
       </w:r>
     </w:p>
     <w:p>
@@ -1849,20 +2042,24 @@
         </w:tabs>
         <w:spacing w:after="0"/>
       </w:pPr>
+      <w:proofErr w:type="spellStart"/>
       <w:r>
         <w:t>Copy_files_from_steam</w:t>
       </w:r>
-    </w:p>
-    <w:p>
-      <w:pPr>
-        <w:tabs>
-          <w:tab w:val="left" w:pos="284"/>
-        </w:tabs>
-        <w:spacing w:after="0"/>
-      </w:pPr>
+      <w:proofErr w:type="spellEnd"/>
+    </w:p>
+    <w:p>
+      <w:pPr>
+        <w:tabs>
+          <w:tab w:val="left" w:pos="284"/>
+        </w:tabs>
+        <w:spacing w:after="0"/>
+      </w:pPr>
+      <w:proofErr w:type="spellStart"/>
       <w:r>
         <w:t>Copy_files_to_steam</w:t>
       </w:r>
+      <w:proofErr w:type="spellEnd"/>
     </w:p>
     <w:p>
       <w:pPr>
@@ -2011,6 +2208,30 @@
       <w:r>
         <w:tab/>
         <w:t>do extensive testing, use cases</w:t>
+      </w:r>
+    </w:p>
+    <w:p>
+      <w:pPr>
+        <w:tabs>
+          <w:tab w:val="left" w:pos="284"/>
+        </w:tabs>
+        <w:spacing w:after="0"/>
+      </w:pPr>
+      <w:r>
+        <w:tab/>
+        <w:t>(todo1)</w:t>
+      </w:r>
+      <w:r>
+        <w:tab/>
+        <w:t xml:space="preserve">redo vertical nav bar root </w:t>
+      </w:r>
+      <w:proofErr w:type="spellStart"/>
+      <w:r>
+        <w:t>css</w:t>
+      </w:r>
+      <w:proofErr w:type="spellEnd"/>
+      <w:r>
+        <w:t xml:space="preserve"> variables I just lost (oof)</w:t>
       </w:r>
     </w:p>
     <w:sectPr>

</xml_diff>

<commit_message>
v0.95 Main options and JS options are working, only thing left to do is theme selection/file modifying
</commit_message>
<xml_diff>
--- a/oldglory Design Document Brief.docx
+++ b/oldglory Design Document Brief.docx
@@ -109,15 +109,7 @@
       </w:pPr>
       <w:r>
         <w:tab/>
-        <w:t>Get Steam (</w:t>
-      </w:r>
-      <w:proofErr w:type="spellStart"/>
-      <w:r>
-        <w:t>steamui</w:t>
-      </w:r>
-      <w:proofErr w:type="spellEnd"/>
-      <w:r>
-        <w:t>) directory</w:t>
+        <w:t>Get Steam (steamui) directory</w:t>
       </w:r>
     </w:p>
     <w:p>
@@ -202,23 +194,7 @@
       </w:pPr>
       <w:r>
         <w:tab/>
-        <w:t xml:space="preserve">Subdirectory for </w:t>
-      </w:r>
-      <w:proofErr w:type="spellStart"/>
-      <w:r>
-        <w:t>css</w:t>
-      </w:r>
-      <w:proofErr w:type="spellEnd"/>
-      <w:r>
-        <w:t>/</w:t>
-      </w:r>
-      <w:proofErr w:type="spellStart"/>
-      <w:r>
-        <w:t>js</w:t>
-      </w:r>
-      <w:proofErr w:type="spellEnd"/>
-      <w:r>
-        <w:t xml:space="preserve"> files</w:t>
+        <w:t>Subdirectory for css/js files</w:t>
       </w:r>
     </w:p>
     <w:p>
@@ -300,31 +276,7 @@
         <w:t>_</w:t>
       </w:r>
       <w:r>
-        <w:t>glory.py contains functions that generate and interact with the UI, as well as the “first level” of functions that process input values from the GUI (</w:t>
-      </w:r>
-      <w:proofErr w:type="spellStart"/>
-      <w:r>
-        <w:t>eg</w:t>
-      </w:r>
-      <w:proofErr w:type="spellEnd"/>
-      <w:r>
-        <w:t xml:space="preserve">: </w:t>
-      </w:r>
-      <w:proofErr w:type="spellStart"/>
-      <w:r>
-        <w:t>Checkbutton</w:t>
-      </w:r>
-      <w:proofErr w:type="spellEnd"/>
-      <w:r>
-        <w:t xml:space="preserve"> values, and validation for these </w:t>
-      </w:r>
-      <w:proofErr w:type="spellStart"/>
-      <w:r>
-        <w:t>Checkbuttons</w:t>
-      </w:r>
-      <w:proofErr w:type="spellEnd"/>
-      <w:r>
-        <w:t>)</w:t>
+        <w:t>glory.py contains functions that generate and interact with the UI, as well as the “first level” of functions that process input values from the GUI (eg: Checkbutton values, and validation for these Checkbuttons)</w:t>
       </w:r>
     </w:p>
     <w:p>
@@ -743,15 +695,7 @@
       </w:pPr>
       <w:r>
         <w:tab/>
-        <w:t xml:space="preserve">Run </w:t>
-      </w:r>
-      <w:proofErr w:type="spellStart"/>
-      <w:r>
-        <w:t>js_tweaker</w:t>
-      </w:r>
-      <w:proofErr w:type="spellEnd"/>
-      <w:r>
-        <w:t xml:space="preserve"> or similar</w:t>
+        <w:t>Run js_tweaker or similar</w:t>
       </w:r>
     </w:p>
     <w:p>
@@ -1009,23 +953,7 @@
         <w:tab/>
       </w:r>
       <w:r>
-        <w:t xml:space="preserve">Frontend: </w:t>
-      </w:r>
-      <w:proofErr w:type="spellStart"/>
-      <w:r>
-        <w:t>Ttk</w:t>
-      </w:r>
-      <w:proofErr w:type="spellEnd"/>
-      <w:r>
-        <w:t xml:space="preserve"> </w:t>
-      </w:r>
-      <w:proofErr w:type="spellStart"/>
-      <w:r>
-        <w:t>Combobox</w:t>
-      </w:r>
-      <w:proofErr w:type="spellEnd"/>
-      <w:r>
-        <w:t xml:space="preserve"> entry </w:t>
+        <w:t xml:space="preserve">Frontend: Ttk Combobox entry </w:t>
       </w:r>
       <w:r>
         <w:t>+</w:t>
@@ -1046,15 +974,7 @@
       </w:r>
       <w:r>
         <w:tab/>
-        <w:t xml:space="preserve">Generated from </w:t>
-      </w:r>
-      <w:proofErr w:type="spellStart"/>
-      <w:r>
-        <w:t>backend’s</w:t>
-      </w:r>
-      <w:proofErr w:type="spellEnd"/>
-      <w:r>
-        <w:t xml:space="preserve"> loaded </w:t>
+        <w:t xml:space="preserve">Generated from backend’s loaded </w:t>
       </w:r>
       <w:r>
         <w:t>CSS options</w:t>
@@ -1084,15 +1004,7 @@
         <w:spacing w:after="0"/>
       </w:pPr>
       <w:r>
-        <w:t>.</w:t>
-      </w:r>
-      <w:proofErr w:type="spellStart"/>
-      <w:r>
-        <w:t>py</w:t>
-      </w:r>
-      <w:proofErr w:type="spellEnd"/>
-      <w:r>
-        <w:t xml:space="preserve"> multiple files testing vs singular .exe testing.</w:t>
+        <w:t>.py multiple files testing vs singular .exe testing.</w:t>
       </w:r>
     </w:p>
     <w:p>
@@ -1347,17 +1259,8 @@
           <w:b/>
           <w:bCs/>
         </w:rPr>
-        <w:t xml:space="preserve">On Program </w:t>
-      </w:r>
-      <w:proofErr w:type="spellStart"/>
-      <w:r>
-        <w:rPr>
-          <w:b/>
-          <w:bCs/>
-        </w:rPr>
-        <w:t>Startup</w:t>
-      </w:r>
-      <w:proofErr w:type="spellEnd"/>
+        <w:t>On Program Startup</w:t>
+      </w:r>
     </w:p>
     <w:p>
       <w:pPr>
@@ -1380,15 +1283,7 @@
         <w:tab/>
       </w:r>
       <w:r>
-        <w:t xml:space="preserve">Load CSS config </w:t>
-      </w:r>
-      <w:proofErr w:type="spellStart"/>
-      <w:r>
-        <w:t>preset</w:t>
-      </w:r>
-      <w:proofErr w:type="spellEnd"/>
-      <w:r>
-        <w:t xml:space="preserve"> values from libraryroot.custom.css :root {</w:t>
+        <w:t>Load CSS config preset values from libraryroot.custom.css :root {</w:t>
       </w:r>
     </w:p>
     <w:p>
@@ -1404,15 +1299,7 @@
       </w:r>
       <w:r>
         <w:tab/>
-        <w:t xml:space="preserve">Load JS fixes </w:t>
-      </w:r>
-      <w:proofErr w:type="spellStart"/>
-      <w:r>
-        <w:t>preset</w:t>
-      </w:r>
-      <w:proofErr w:type="spellEnd"/>
-      <w:r>
-        <w:t xml:space="preserve"> values from fixes.txt</w:t>
+        <w:t>Load JS fixes preset values from fixes.txt</w:t>
       </w:r>
     </w:p>
     <w:p>
@@ -1573,15 +1460,7 @@
       </w:r>
       <w:r>
         <w:tab/>
-        <w:t xml:space="preserve">Populate GUI with selected </w:t>
-      </w:r>
-      <w:proofErr w:type="spellStart"/>
-      <w:r>
-        <w:t>Checkbuttons</w:t>
-      </w:r>
-      <w:proofErr w:type="spellEnd"/>
-      <w:r>
-        <w:t xml:space="preserve"> based on values in file</w:t>
+        <w:t>Populate GUI with selected Checkbuttons based on values in file</w:t>
       </w:r>
     </w:p>
     <w:p>
@@ -1603,15 +1482,7 @@
       </w:r>
       <w:r>
         <w:tab/>
-        <w:t xml:space="preserve">Populate GUI with selected </w:t>
-      </w:r>
-      <w:proofErr w:type="spellStart"/>
-      <w:r>
-        <w:t>Checkbuttons</w:t>
-      </w:r>
-      <w:proofErr w:type="spellEnd"/>
-      <w:r>
-        <w:t xml:space="preserve"> based on modified values (since start)</w:t>
+        <w:t>Populate GUI with selected Checkbuttons based on modified values (since start)</w:t>
       </w:r>
     </w:p>
     <w:p>
@@ -1694,39 +1565,7 @@
           <w:bCs/>
         </w:rPr>
         <w:tab/>
-        <w:t xml:space="preserve">set </w:t>
-      </w:r>
-      <w:proofErr w:type="spellStart"/>
-      <w:r>
-        <w:rPr>
-          <w:b/>
-          <w:bCs/>
-        </w:rPr>
-        <w:t>css</w:t>
-      </w:r>
-      <w:proofErr w:type="spellEnd"/>
-      <w:r>
-        <w:rPr>
-          <w:b/>
-          <w:bCs/>
-        </w:rPr>
-        <w:t xml:space="preserve"> and </w:t>
-      </w:r>
-      <w:proofErr w:type="spellStart"/>
-      <w:r>
-        <w:rPr>
-          <w:b/>
-          <w:bCs/>
-        </w:rPr>
-        <w:t>js</w:t>
-      </w:r>
-      <w:proofErr w:type="spellEnd"/>
-      <w:r>
-        <w:rPr>
-          <w:b/>
-          <w:bCs/>
-        </w:rPr>
-        <w:t xml:space="preserve"> modified according to checkboxes</w:t>
+        <w:t>set css and js modified according to checkboxes</w:t>
       </w:r>
     </w:p>
     <w:p>
@@ -1864,15 +1703,7 @@
       </w:r>
       <w:r>
         <w:tab/>
-        <w:t>modify JS file/</w:t>
-      </w:r>
-      <w:proofErr w:type="spellStart"/>
-      <w:r>
-        <w:t>run_js_tweaker</w:t>
-      </w:r>
-      <w:proofErr w:type="spellEnd"/>
-      <w:r>
-        <w:t xml:space="preserve"> if JS Options (GUI) have been changed</w:t>
+        <w:t>modify JS file/run_js_tweaker if JS Options (GUI) have been changed</w:t>
       </w:r>
     </w:p>
     <w:p>
@@ -1908,15 +1739,7 @@
       </w:r>
       <w:r>
         <w:tab/>
-        <w:t xml:space="preserve">Slightly more ideal would be to equate </w:t>
-      </w:r>
-      <w:proofErr w:type="spellStart"/>
-      <w:r>
-        <w:t>js</w:t>
-      </w:r>
-      <w:proofErr w:type="spellEnd"/>
-      <w:r>
-        <w:t xml:space="preserve"> settings dictionary</w:t>
+        <w:t>Slightly more ideal would be to equate js settings dictionary</w:t>
       </w:r>
     </w:p>
     <w:p>
@@ -1932,235 +1755,221 @@
       </w:r>
       <w:r>
         <w:tab/>
-        <w:t>write code to add in library themes (</w:t>
-      </w:r>
-      <w:proofErr w:type="spellStart"/>
-      <w:r>
-        <w:t>Shiina’s</w:t>
-      </w:r>
-      <w:proofErr w:type="spellEnd"/>
-      <w:r>
-        <w:t xml:space="preserve"> and </w:t>
-      </w:r>
-      <w:proofErr w:type="spellStart"/>
-      <w:r>
-        <w:t>spikedballofdoom’s</w:t>
-      </w:r>
-      <w:proofErr w:type="spellEnd"/>
+        <w:t>write code to add in library themes (Shiina’s and spikedballofdoom’s)</w:t>
+      </w:r>
+    </w:p>
+    <w:p>
+      <w:pPr>
+        <w:tabs>
+          <w:tab w:val="left" w:pos="284"/>
+        </w:tabs>
+        <w:spacing w:after="0"/>
+      </w:pPr>
+      <w:r>
+        <w:tab/>
+      </w:r>
+    </w:p>
+    <w:p>
+      <w:pPr>
+        <w:tabs>
+          <w:tab w:val="left" w:pos="284"/>
+        </w:tabs>
+        <w:spacing w:after="0"/>
+      </w:pPr>
+      <w:r>
+        <w:tab/>
+        <w:t>(todo3)</w:t>
+      </w:r>
+      <w:r>
+        <w:tab/>
+      </w:r>
+      <w:r>
+        <w:t>make</w:t>
+      </w:r>
+      <w:r>
+        <w:t xml:space="preserve"> the code </w:t>
+      </w:r>
+      <w:r>
+        <w:t xml:space="preserve">easily </w:t>
+      </w:r>
+      <w:r>
+        <w:t>maintainable as I add in features (can be hard to do)</w:t>
+      </w:r>
+    </w:p>
+    <w:p>
+      <w:pPr>
+        <w:tabs>
+          <w:tab w:val="left" w:pos="284"/>
+        </w:tabs>
+        <w:spacing w:after="0"/>
+      </w:pPr>
+    </w:p>
+    <w:p>
+      <w:pPr>
+        <w:tabs>
+          <w:tab w:val="left" w:pos="284"/>
+        </w:tabs>
+        <w:spacing w:after="0"/>
+      </w:pPr>
+    </w:p>
+    <w:p>
+      <w:pPr>
+        <w:tabs>
+          <w:tab w:val="left" w:pos="284"/>
+        </w:tabs>
+        <w:spacing w:after="0"/>
+      </w:pPr>
+      <w:r>
+        <w:t>File directory changes</w:t>
+      </w:r>
+    </w:p>
+    <w:p>
+      <w:pPr>
+        <w:tabs>
+          <w:tab w:val="left" w:pos="284"/>
+        </w:tabs>
+        <w:spacing w:after="0"/>
+      </w:pPr>
+    </w:p>
+    <w:p>
+      <w:pPr>
+        <w:tabs>
+          <w:tab w:val="left" w:pos="284"/>
+        </w:tabs>
+        <w:spacing w:after="0"/>
+      </w:pPr>
+      <w:r>
+        <w:t xml:space="preserve">Write </w:t>
+      </w:r>
+    </w:p>
+    <w:p>
+      <w:pPr>
+        <w:tabs>
+          <w:tab w:val="left" w:pos="284"/>
+        </w:tabs>
+        <w:spacing w:after="0"/>
+      </w:pPr>
+      <w:r>
+        <w:t>Copy_files_from_steam</w:t>
+      </w:r>
+    </w:p>
+    <w:p>
+      <w:pPr>
+        <w:tabs>
+          <w:tab w:val="left" w:pos="284"/>
+        </w:tabs>
+        <w:spacing w:after="0"/>
+      </w:pPr>
+      <w:r>
+        <w:t>Copy_files_to_steam</w:t>
+      </w:r>
+    </w:p>
+    <w:p>
+      <w:pPr>
+        <w:tabs>
+          <w:tab w:val="left" w:pos="284"/>
+        </w:tabs>
+        <w:spacing w:after="0"/>
+      </w:pPr>
+    </w:p>
+    <w:p>
+      <w:pPr>
+        <w:tabs>
+          <w:tab w:val="left" w:pos="284"/>
+        </w:tabs>
+        <w:spacing w:after="0"/>
+      </w:pPr>
+      <w:r>
+        <w:t>Add flag variable to not run these functions unless told to do so</w:t>
+      </w:r>
+    </w:p>
+    <w:p>
+      <w:pPr>
+        <w:tabs>
+          <w:tab w:val="left" w:pos="284"/>
+        </w:tabs>
+        <w:spacing w:after="0"/>
+      </w:pPr>
+    </w:p>
+    <w:p>
+      <w:pPr>
+        <w:tabs>
+          <w:tab w:val="left" w:pos="284"/>
+        </w:tabs>
+        <w:spacing w:after="0"/>
+      </w:pPr>
+    </w:p>
+    <w:p>
+      <w:pPr>
+        <w:tabs>
+          <w:tab w:val="left" w:pos="284"/>
+        </w:tabs>
+        <w:spacing w:after="0"/>
+      </w:pPr>
+      <w:r>
+        <w:t>v0.9</w:t>
+      </w:r>
+    </w:p>
+    <w:p>
+      <w:pPr>
+        <w:tabs>
+          <w:tab w:val="left" w:pos="284"/>
+        </w:tabs>
+        <w:spacing w:after="0"/>
+      </w:pPr>
+      <w:r>
+        <w:t>Left to do</w:t>
+      </w:r>
+    </w:p>
+    <w:p>
+      <w:pPr>
+        <w:tabs>
+          <w:tab w:val="left" w:pos="284"/>
+        </w:tabs>
+        <w:spacing w:after="0"/>
+      </w:pPr>
+      <w:r>
+        <w:tab/>
+        <w:t>(todo1)</w:t>
+      </w:r>
+      <w:r>
+        <w:tab/>
+        <w:t>Dark library theme installation</w:t>
+      </w:r>
+    </w:p>
+    <w:p>
+      <w:pPr>
+        <w:tabs>
+          <w:tab w:val="left" w:pos="284"/>
+        </w:tabs>
+        <w:spacing w:after="0"/>
+      </w:pPr>
+      <w:r>
+        <w:tab/>
+        <w:t>(todo2)</w:t>
+      </w:r>
+      <w:r>
+        <w:tab/>
+        <w:t>DLC Manager CSS “comment out”</w:t>
+      </w:r>
+    </w:p>
+    <w:p>
+      <w:pPr>
+        <w:tabs>
+          <w:tab w:val="left" w:pos="284"/>
+        </w:tabs>
+        <w:spacing w:after="0"/>
+      </w:pPr>
+      <w:r>
+        <w:tab/>
+        <w:t>(</w:t>
+      </w:r>
+      <w:r>
+        <w:t>done</w:t>
+      </w:r>
       <w:r>
         <w:t>)</w:t>
       </w:r>
-    </w:p>
-    <w:p>
-      <w:pPr>
-        <w:tabs>
-          <w:tab w:val="left" w:pos="284"/>
-        </w:tabs>
-        <w:spacing w:after="0"/>
-      </w:pPr>
-      <w:r>
-        <w:tab/>
-      </w:r>
-    </w:p>
-    <w:p>
-      <w:pPr>
-        <w:tabs>
-          <w:tab w:val="left" w:pos="284"/>
-        </w:tabs>
-        <w:spacing w:after="0"/>
-      </w:pPr>
-      <w:r>
-        <w:tab/>
-        <w:t>(todo3)</w:t>
-      </w:r>
-      <w:r>
-        <w:tab/>
-      </w:r>
-      <w:r>
-        <w:t>make</w:t>
-      </w:r>
-      <w:r>
-        <w:t xml:space="preserve"> the code </w:t>
-      </w:r>
-      <w:r>
-        <w:t xml:space="preserve">easily </w:t>
-      </w:r>
-      <w:r>
-        <w:t>maintainable as I add in features (can be hard to do)</w:t>
-      </w:r>
-    </w:p>
-    <w:p>
-      <w:pPr>
-        <w:tabs>
-          <w:tab w:val="left" w:pos="284"/>
-        </w:tabs>
-        <w:spacing w:after="0"/>
-      </w:pPr>
-    </w:p>
-    <w:p>
-      <w:pPr>
-        <w:tabs>
-          <w:tab w:val="left" w:pos="284"/>
-        </w:tabs>
-        <w:spacing w:after="0"/>
-      </w:pPr>
-    </w:p>
-    <w:p>
-      <w:pPr>
-        <w:tabs>
-          <w:tab w:val="left" w:pos="284"/>
-        </w:tabs>
-        <w:spacing w:after="0"/>
-      </w:pPr>
-      <w:r>
-        <w:t>File directory changes</w:t>
-      </w:r>
-    </w:p>
-    <w:p>
-      <w:pPr>
-        <w:tabs>
-          <w:tab w:val="left" w:pos="284"/>
-        </w:tabs>
-        <w:spacing w:after="0"/>
-      </w:pPr>
-    </w:p>
-    <w:p>
-      <w:pPr>
-        <w:tabs>
-          <w:tab w:val="left" w:pos="284"/>
-        </w:tabs>
-        <w:spacing w:after="0"/>
-      </w:pPr>
-      <w:r>
-        <w:t xml:space="preserve">Write </w:t>
-      </w:r>
-    </w:p>
-    <w:p>
-      <w:pPr>
-        <w:tabs>
-          <w:tab w:val="left" w:pos="284"/>
-        </w:tabs>
-        <w:spacing w:after="0"/>
-      </w:pPr>
-      <w:proofErr w:type="spellStart"/>
-      <w:r>
-        <w:t>Copy_files_from_steam</w:t>
-      </w:r>
-      <w:proofErr w:type="spellEnd"/>
-    </w:p>
-    <w:p>
-      <w:pPr>
-        <w:tabs>
-          <w:tab w:val="left" w:pos="284"/>
-        </w:tabs>
-        <w:spacing w:after="0"/>
-      </w:pPr>
-      <w:proofErr w:type="spellStart"/>
-      <w:r>
-        <w:t>Copy_files_to_steam</w:t>
-      </w:r>
-      <w:proofErr w:type="spellEnd"/>
-    </w:p>
-    <w:p>
-      <w:pPr>
-        <w:tabs>
-          <w:tab w:val="left" w:pos="284"/>
-        </w:tabs>
-        <w:spacing w:after="0"/>
-      </w:pPr>
-    </w:p>
-    <w:p>
-      <w:pPr>
-        <w:tabs>
-          <w:tab w:val="left" w:pos="284"/>
-        </w:tabs>
-        <w:spacing w:after="0"/>
-      </w:pPr>
-      <w:r>
-        <w:t>Add flag variable to not run these functions unless told to do so</w:t>
-      </w:r>
-    </w:p>
-    <w:p>
-      <w:pPr>
-        <w:tabs>
-          <w:tab w:val="left" w:pos="284"/>
-        </w:tabs>
-        <w:spacing w:after="0"/>
-      </w:pPr>
-    </w:p>
-    <w:p>
-      <w:pPr>
-        <w:tabs>
-          <w:tab w:val="left" w:pos="284"/>
-        </w:tabs>
-        <w:spacing w:after="0"/>
-      </w:pPr>
-    </w:p>
-    <w:p>
-      <w:pPr>
-        <w:tabs>
-          <w:tab w:val="left" w:pos="284"/>
-        </w:tabs>
-        <w:spacing w:after="0"/>
-      </w:pPr>
-      <w:r>
-        <w:t>v0.9</w:t>
-      </w:r>
-    </w:p>
-    <w:p>
-      <w:pPr>
-        <w:tabs>
-          <w:tab w:val="left" w:pos="284"/>
-        </w:tabs>
-        <w:spacing w:after="0"/>
-      </w:pPr>
-      <w:r>
-        <w:t>Left to do</w:t>
-      </w:r>
-    </w:p>
-    <w:p>
-      <w:pPr>
-        <w:tabs>
-          <w:tab w:val="left" w:pos="284"/>
-        </w:tabs>
-        <w:spacing w:after="0"/>
-      </w:pPr>
-      <w:r>
-        <w:tab/>
-        <w:t>(todo1)</w:t>
-      </w:r>
-      <w:r>
-        <w:tab/>
-        <w:t>Dark library theme installation</w:t>
-      </w:r>
-    </w:p>
-    <w:p>
-      <w:pPr>
-        <w:tabs>
-          <w:tab w:val="left" w:pos="284"/>
-        </w:tabs>
-        <w:spacing w:after="0"/>
-      </w:pPr>
-      <w:r>
-        <w:tab/>
-        <w:t>(todo2)</w:t>
-      </w:r>
-      <w:r>
-        <w:tab/>
-        <w:t>DLC Manager CSS “comment out”</w:t>
-      </w:r>
-    </w:p>
-    <w:p>
-      <w:pPr>
-        <w:tabs>
-          <w:tab w:val="left" w:pos="284"/>
-        </w:tabs>
-        <w:spacing w:after="0"/>
-      </w:pPr>
-      <w:r>
-        <w:tab/>
-        <w:t>(todo1)</w:t>
-      </w:r>
       <w:r>
         <w:tab/>
         <w:t>CSS Options not applying?</w:t>
@@ -2175,7 +1984,13 @@
       </w:pPr>
       <w:r>
         <w:tab/>
-        <w:t>(todo1)</w:t>
+        <w:t>(</w:t>
+      </w:r>
+      <w:r>
+        <w:t>done</w:t>
+      </w:r>
+      <w:r>
+        <w:t>)</w:t>
       </w:r>
       <w:r>
         <w:tab/>
@@ -2219,19 +2034,17 @@
       </w:pPr>
       <w:r>
         <w:tab/>
-        <w:t>(todo1)</w:t>
-      </w:r>
-      <w:r>
-        <w:tab/>
-        <w:t xml:space="preserve">redo vertical nav bar root </w:t>
-      </w:r>
-      <w:proofErr w:type="spellStart"/>
-      <w:r>
-        <w:t>css</w:t>
-      </w:r>
-      <w:proofErr w:type="spellEnd"/>
-      <w:r>
-        <w:t xml:space="preserve"> variables I just lost (oof)</w:t>
+        <w:t>(</w:t>
+      </w:r>
+      <w:r>
+        <w:t>done</w:t>
+      </w:r>
+      <w:r>
+        <w:t>)</w:t>
+      </w:r>
+      <w:r>
+        <w:tab/>
+        <w:t>redo vertical nav bar root css variables I just lost (oof)</w:t>
       </w:r>
     </w:p>
     <w:sectPr>

</xml_diff>

<commit_message>
Up to dropdown functionality to switch between theme, need to write backend
</commit_message>
<xml_diff>
--- a/oldglory Design Document Brief.docx
+++ b/oldglory Design Document Brief.docx
@@ -2045,6 +2045,79 @@
       <w:r>
         <w:tab/>
         <w:t>redo vertical nav bar root css variables I just lost (oof)</w:t>
+      </w:r>
+    </w:p>
+    <w:p>
+      <w:pPr>
+        <w:tabs>
+          <w:tab w:val="left" w:pos="284"/>
+        </w:tabs>
+        <w:spacing w:after="0"/>
+      </w:pPr>
+    </w:p>
+    <w:p>
+      <w:pPr>
+        <w:tabs>
+          <w:tab w:val="left" w:pos="284"/>
+        </w:tabs>
+        <w:spacing w:after="0"/>
+      </w:pPr>
+      <w:r>
+        <w:tab/>
+        <w:t>(todo2)</w:t>
+      </w:r>
+      <w:r>
+        <w:tab/>
+        <w:t>clean reset window/button</w:t>
+      </w:r>
+    </w:p>
+    <w:p>
+      <w:pPr>
+        <w:tabs>
+          <w:tab w:val="left" w:pos="284"/>
+        </w:tabs>
+        <w:spacing w:after="0"/>
+      </w:pPr>
+      <w:r>
+        <w:tab/>
+      </w:r>
+      <w:r>
+        <w:tab/>
+        <w:t>Version number, by Jonius7</w:t>
+      </w:r>
+    </w:p>
+    <w:p>
+      <w:pPr>
+        <w:tabs>
+          <w:tab w:val="left" w:pos="284"/>
+        </w:tabs>
+        <w:spacing w:after="0"/>
+      </w:pPr>
+      <w:r>
+        <w:tab/>
+      </w:r>
+      <w:r>
+        <w:tab/>
+        <w:t>run functions with reset=1 argument</w:t>
+      </w:r>
+    </w:p>
+    <w:p>
+      <w:pPr>
+        <w:tabs>
+          <w:tab w:val="left" w:pos="284"/>
+        </w:tabs>
+        <w:spacing w:after="0"/>
+      </w:pPr>
+      <w:r>
+        <w:tab/>
+        <w:t>(todo)</w:t>
+      </w:r>
+      <w:r>
+        <w:tab/>
+      </w:r>
+      <w:r>
+        <w:tab/>
+        <w:t>Prompt for and download SteamFriendsPatcher automatically</w:t>
       </w:r>
     </w:p>
     <w:sectPr>

</xml_diff>

<commit_message>
v0.98 -> v0.8.98, so now we are at v0.9.1 Beta
</commit_message>
<xml_diff>
--- a/oldglory Design Document Brief.docx
+++ b/oldglory Design Document Brief.docx
@@ -109,7 +109,15 @@
       </w:pPr>
       <w:r>
         <w:tab/>
-        <w:t>Get Steam (steamui) directory</w:t>
+        <w:t>Get Steam (</w:t>
+      </w:r>
+      <w:proofErr w:type="spellStart"/>
+      <w:r>
+        <w:t>steamui</w:t>
+      </w:r>
+      <w:proofErr w:type="spellEnd"/>
+      <w:r>
+        <w:t>) directory</w:t>
       </w:r>
     </w:p>
     <w:p>
@@ -194,7 +202,23 @@
       </w:pPr>
       <w:r>
         <w:tab/>
-        <w:t>Subdirectory for css/js files</w:t>
+        <w:t xml:space="preserve">Subdirectory for </w:t>
+      </w:r>
+      <w:proofErr w:type="spellStart"/>
+      <w:r>
+        <w:t>css</w:t>
+      </w:r>
+      <w:proofErr w:type="spellEnd"/>
+      <w:r>
+        <w:t>/</w:t>
+      </w:r>
+      <w:proofErr w:type="spellStart"/>
+      <w:r>
+        <w:t>js</w:t>
+      </w:r>
+      <w:proofErr w:type="spellEnd"/>
+      <w:r>
+        <w:t xml:space="preserve"> files</w:t>
       </w:r>
     </w:p>
     <w:p>
@@ -276,7 +300,31 @@
         <w:t>_</w:t>
       </w:r>
       <w:r>
-        <w:t>glory.py contains functions that generate and interact with the UI, as well as the “first level” of functions that process input values from the GUI (eg: Checkbutton values, and validation for these Checkbuttons)</w:t>
+        <w:t>glory.py contains functions that generate and interact with the UI, as well as the “first level” of functions that process input values from the GUI (</w:t>
+      </w:r>
+      <w:proofErr w:type="spellStart"/>
+      <w:r>
+        <w:t>eg</w:t>
+      </w:r>
+      <w:proofErr w:type="spellEnd"/>
+      <w:r>
+        <w:t xml:space="preserve">: </w:t>
+      </w:r>
+      <w:proofErr w:type="spellStart"/>
+      <w:r>
+        <w:t>Checkbutton</w:t>
+      </w:r>
+      <w:proofErr w:type="spellEnd"/>
+      <w:r>
+        <w:t xml:space="preserve"> values, and validation for these </w:t>
+      </w:r>
+      <w:proofErr w:type="spellStart"/>
+      <w:r>
+        <w:t>Checkbuttons</w:t>
+      </w:r>
+      <w:proofErr w:type="spellEnd"/>
+      <w:r>
+        <w:t>)</w:t>
       </w:r>
     </w:p>
     <w:p>
@@ -695,7 +743,15 @@
       </w:pPr>
       <w:r>
         <w:tab/>
-        <w:t>Run js_tweaker or similar</w:t>
+        <w:t xml:space="preserve">Run </w:t>
+      </w:r>
+      <w:proofErr w:type="spellStart"/>
+      <w:r>
+        <w:t>js_tweaker</w:t>
+      </w:r>
+      <w:proofErr w:type="spellEnd"/>
+      <w:r>
+        <w:t xml:space="preserve"> or similar</w:t>
       </w:r>
     </w:p>
     <w:p>
@@ -810,6 +866,7 @@
         <w:tab/>
         <w:t xml:space="preserve">load from </w:t>
       </w:r>
+      <w:proofErr w:type="gramStart"/>
       <w:r>
         <w:rPr>
           <w:rFonts w:ascii="Courier New" w:hAnsi="Courier New" w:cs="Courier New"/>
@@ -817,7 +874,11 @@
         <w:t>libraryroot.custom.css</w:t>
       </w:r>
       <w:r>
-        <w:t xml:space="preserve"> :root section</w:t>
+        <w:t xml:space="preserve"> :root</w:t>
+      </w:r>
+      <w:proofErr w:type="gramEnd"/>
+      <w:r>
+        <w:t xml:space="preserve"> section</w:t>
       </w:r>
       <w:r>
         <w:t xml:space="preserve"> or default config, the CSS Variables as options</w:t>
@@ -953,7 +1014,23 @@
         <w:tab/>
       </w:r>
       <w:r>
-        <w:t xml:space="preserve">Frontend: Ttk Combobox entry </w:t>
+        <w:t xml:space="preserve">Frontend: </w:t>
+      </w:r>
+      <w:proofErr w:type="spellStart"/>
+      <w:r>
+        <w:t>Ttk</w:t>
+      </w:r>
+      <w:proofErr w:type="spellEnd"/>
+      <w:r>
+        <w:t xml:space="preserve"> </w:t>
+      </w:r>
+      <w:proofErr w:type="spellStart"/>
+      <w:r>
+        <w:t>Combobox</w:t>
+      </w:r>
+      <w:proofErr w:type="spellEnd"/>
+      <w:r>
+        <w:t xml:space="preserve"> entry </w:t>
       </w:r>
       <w:r>
         <w:t>+</w:t>
@@ -974,7 +1051,15 @@
       </w:r>
       <w:r>
         <w:tab/>
-        <w:t xml:space="preserve">Generated from backend’s loaded </w:t>
+        <w:t xml:space="preserve">Generated from </w:t>
+      </w:r>
+      <w:proofErr w:type="spellStart"/>
+      <w:r>
+        <w:t>backend’s</w:t>
+      </w:r>
+      <w:proofErr w:type="spellEnd"/>
+      <w:r>
+        <w:t xml:space="preserve"> loaded </w:t>
       </w:r>
       <w:r>
         <w:t>CSS options</w:t>
@@ -1004,7 +1089,15 @@
         <w:spacing w:after="0"/>
       </w:pPr>
       <w:r>
-        <w:t>.py multiple files testing vs singular .exe testing.</w:t>
+        <w:t>.</w:t>
+      </w:r>
+      <w:proofErr w:type="spellStart"/>
+      <w:r>
+        <w:t>py</w:t>
+      </w:r>
+      <w:proofErr w:type="spellEnd"/>
+      <w:r>
+        <w:t xml:space="preserve"> multiple files testing vs singular .exe testing.</w:t>
       </w:r>
     </w:p>
     <w:p>
@@ -1127,7 +1220,14 @@
       </w:pPr>
       <w:r>
         <w:tab/>
-        <w:t>Fortunately this doesn’t happen often enough</w:t>
+      </w:r>
+      <w:proofErr w:type="gramStart"/>
+      <w:r>
+        <w:t>Fortunately</w:t>
+      </w:r>
+      <w:proofErr w:type="gramEnd"/>
+      <w:r>
+        <w:t xml:space="preserve"> this doesn’t happen often enough</w:t>
       </w:r>
       <w:r>
         <w:t>,</w:t>
@@ -1160,7 +1260,14 @@
       </w:pPr>
       <w:r>
         <w:tab/>
-        <w:t>So the more JS tweaks I add, the bigger potential breakdown and loss in added functionality provided by my tweaks</w:t>
+      </w:r>
+      <w:proofErr w:type="gramStart"/>
+      <w:r>
+        <w:t>So</w:t>
+      </w:r>
+      <w:proofErr w:type="gramEnd"/>
+      <w:r>
+        <w:t xml:space="preserve"> the more JS tweaks I add, the bigger potential breakdown and loss in added functionality provided by my tweaks</w:t>
       </w:r>
     </w:p>
     <w:p>
@@ -1267,8 +1374,17 @@
           <w:b/>
           <w:bCs/>
         </w:rPr>
-        <w:t>On Program Startup</w:t>
-      </w:r>
+        <w:t xml:space="preserve">On Program </w:t>
+      </w:r>
+      <w:proofErr w:type="spellStart"/>
+      <w:r>
+        <w:rPr>
+          <w:b/>
+          <w:bCs/>
+        </w:rPr>
+        <w:t>Startup</w:t>
+      </w:r>
+      <w:proofErr w:type="spellEnd"/>
     </w:p>
     <w:p>
       <w:pPr>
@@ -1291,7 +1407,23 @@
         <w:tab/>
       </w:r>
       <w:r>
-        <w:t>Load CSS config preset values from libraryroot.custom.css :root {</w:t>
+        <w:t xml:space="preserve">Load CSS config </w:t>
+      </w:r>
+      <w:proofErr w:type="spellStart"/>
+      <w:r>
+        <w:t>preset</w:t>
+      </w:r>
+      <w:proofErr w:type="spellEnd"/>
+      <w:r>
+        <w:t xml:space="preserve"> values from </w:t>
+      </w:r>
+      <w:proofErr w:type="gramStart"/>
+      <w:r>
+        <w:t>libraryroot.custom.css :root</w:t>
+      </w:r>
+      <w:proofErr w:type="gramEnd"/>
+      <w:r>
+        <w:t xml:space="preserve"> {</w:t>
       </w:r>
     </w:p>
     <w:p>
@@ -1307,7 +1439,15 @@
       </w:r>
       <w:r>
         <w:tab/>
-        <w:t>Load JS fixes preset values from fixes.txt</w:t>
+        <w:t xml:space="preserve">Load JS fixes </w:t>
+      </w:r>
+      <w:proofErr w:type="spellStart"/>
+      <w:r>
+        <w:t>preset</w:t>
+      </w:r>
+      <w:proofErr w:type="spellEnd"/>
+      <w:r>
+        <w:t xml:space="preserve"> values from fixes.txt</w:t>
       </w:r>
     </w:p>
     <w:p>
@@ -1468,7 +1608,15 @@
       </w:r>
       <w:r>
         <w:tab/>
-        <w:t>Populate GUI with selected Checkbuttons based on values in file</w:t>
+        <w:t xml:space="preserve">Populate GUI with selected </w:t>
+      </w:r>
+      <w:proofErr w:type="spellStart"/>
+      <w:r>
+        <w:t>Checkbuttons</w:t>
+      </w:r>
+      <w:proofErr w:type="spellEnd"/>
+      <w:r>
+        <w:t xml:space="preserve"> based on values in file</w:t>
       </w:r>
     </w:p>
     <w:p>
@@ -1490,7 +1638,15 @@
       </w:r>
       <w:r>
         <w:tab/>
-        <w:t>Populate GUI with selected Checkbuttons based on modified values (since start)</w:t>
+        <w:t xml:space="preserve">Populate GUI with selected </w:t>
+      </w:r>
+      <w:proofErr w:type="spellStart"/>
+      <w:r>
+        <w:t>Checkbuttons</w:t>
+      </w:r>
+      <w:proofErr w:type="spellEnd"/>
+      <w:r>
+        <w:t xml:space="preserve"> based on modified values (since start)</w:t>
       </w:r>
     </w:p>
     <w:p>
@@ -1573,7 +1729,39 @@
           <w:bCs/>
         </w:rPr>
         <w:tab/>
-        <w:t>set css and js modified according to checkboxes</w:t>
+        <w:t xml:space="preserve">set </w:t>
+      </w:r>
+      <w:proofErr w:type="spellStart"/>
+      <w:r>
+        <w:rPr>
+          <w:b/>
+          <w:bCs/>
+        </w:rPr>
+        <w:t>css</w:t>
+      </w:r>
+      <w:proofErr w:type="spellEnd"/>
+      <w:r>
+        <w:rPr>
+          <w:b/>
+          <w:bCs/>
+        </w:rPr>
+        <w:t xml:space="preserve"> and </w:t>
+      </w:r>
+      <w:proofErr w:type="spellStart"/>
+      <w:r>
+        <w:rPr>
+          <w:b/>
+          <w:bCs/>
+        </w:rPr>
+        <w:t>js</w:t>
+      </w:r>
+      <w:proofErr w:type="spellEnd"/>
+      <w:r>
+        <w:rPr>
+          <w:b/>
+          <w:bCs/>
+        </w:rPr>
+        <w:t xml:space="preserve"> modified according to checkboxes</w:t>
       </w:r>
     </w:p>
     <w:p>
@@ -1719,7 +1907,15 @@
       </w:r>
       <w:r>
         <w:tab/>
-        <w:t>modify JS file/run_js_tweaker if JS Options (GUI) have been changed</w:t>
+        <w:t>modify JS file/</w:t>
+      </w:r>
+      <w:proofErr w:type="spellStart"/>
+      <w:r>
+        <w:t>run_js_tweaker</w:t>
+      </w:r>
+      <w:proofErr w:type="spellEnd"/>
+      <w:r>
+        <w:t xml:space="preserve"> if JS Options (GUI) have been changed</w:t>
       </w:r>
     </w:p>
     <w:p>
@@ -1755,7 +1951,235 @@
       </w:r>
       <w:r>
         <w:tab/>
-        <w:t>Slightly more ideal would be to equate js settings dictionary</w:t>
+        <w:t xml:space="preserve">Slightly more ideal would be to equate </w:t>
+      </w:r>
+      <w:proofErr w:type="spellStart"/>
+      <w:r>
+        <w:t>js</w:t>
+      </w:r>
+      <w:proofErr w:type="spellEnd"/>
+      <w:r>
+        <w:t xml:space="preserve"> settings dictionary</w:t>
+      </w:r>
+    </w:p>
+    <w:p>
+      <w:pPr>
+        <w:tabs>
+          <w:tab w:val="left" w:pos="284"/>
+        </w:tabs>
+        <w:spacing w:after="0"/>
+      </w:pPr>
+      <w:r>
+        <w:tab/>
+        <w:t>(</w:t>
+      </w:r>
+      <w:r>
+        <w:t>done</w:t>
+      </w:r>
+      <w:r>
+        <w:t>)</w:t>
+      </w:r>
+      <w:r>
+        <w:tab/>
+        <w:t>write code to add in library themes (</w:t>
+      </w:r>
+      <w:proofErr w:type="spellStart"/>
+      <w:r>
+        <w:t>Shiina’s</w:t>
+      </w:r>
+      <w:proofErr w:type="spellEnd"/>
+      <w:r>
+        <w:t xml:space="preserve"> and </w:t>
+      </w:r>
+      <w:proofErr w:type="spellStart"/>
+      <w:r>
+        <w:t>spikedballofdoom’s</w:t>
+      </w:r>
+      <w:proofErr w:type="spellEnd"/>
+      <w:r>
+        <w:t>)</w:t>
+      </w:r>
+    </w:p>
+    <w:p>
+      <w:pPr>
+        <w:tabs>
+          <w:tab w:val="left" w:pos="284"/>
+        </w:tabs>
+        <w:spacing w:after="0"/>
+      </w:pPr>
+      <w:r>
+        <w:tab/>
+      </w:r>
+    </w:p>
+    <w:p>
+      <w:pPr>
+        <w:tabs>
+          <w:tab w:val="left" w:pos="284"/>
+        </w:tabs>
+        <w:spacing w:after="0"/>
+      </w:pPr>
+      <w:r>
+        <w:tab/>
+        <w:t>(todo3)</w:t>
+      </w:r>
+      <w:r>
+        <w:tab/>
+      </w:r>
+      <w:r>
+        <w:t>make</w:t>
+      </w:r>
+      <w:r>
+        <w:t xml:space="preserve"> the code </w:t>
+      </w:r>
+      <w:r>
+        <w:t xml:space="preserve">easily </w:t>
+      </w:r>
+      <w:r>
+        <w:t>maintainable as I add in features (can be hard to do)</w:t>
+      </w:r>
+    </w:p>
+    <w:p>
+      <w:pPr>
+        <w:tabs>
+          <w:tab w:val="left" w:pos="284"/>
+        </w:tabs>
+        <w:spacing w:after="0"/>
+      </w:pPr>
+    </w:p>
+    <w:p>
+      <w:pPr>
+        <w:tabs>
+          <w:tab w:val="left" w:pos="284"/>
+        </w:tabs>
+        <w:spacing w:after="0"/>
+      </w:pPr>
+    </w:p>
+    <w:p>
+      <w:pPr>
+        <w:tabs>
+          <w:tab w:val="left" w:pos="284"/>
+        </w:tabs>
+        <w:spacing w:after="0"/>
+      </w:pPr>
+      <w:r>
+        <w:t>File directory changes</w:t>
+      </w:r>
+    </w:p>
+    <w:p>
+      <w:pPr>
+        <w:tabs>
+          <w:tab w:val="left" w:pos="284"/>
+        </w:tabs>
+        <w:spacing w:after="0"/>
+      </w:pPr>
+    </w:p>
+    <w:p>
+      <w:pPr>
+        <w:tabs>
+          <w:tab w:val="left" w:pos="284"/>
+        </w:tabs>
+        <w:spacing w:after="0"/>
+      </w:pPr>
+      <w:r>
+        <w:t xml:space="preserve">Write </w:t>
+      </w:r>
+    </w:p>
+    <w:p>
+      <w:pPr>
+        <w:tabs>
+          <w:tab w:val="left" w:pos="284"/>
+        </w:tabs>
+        <w:spacing w:after="0"/>
+      </w:pPr>
+      <w:proofErr w:type="spellStart"/>
+      <w:r>
+        <w:t>Copy_files_from_steam</w:t>
+      </w:r>
+      <w:proofErr w:type="spellEnd"/>
+    </w:p>
+    <w:p>
+      <w:pPr>
+        <w:tabs>
+          <w:tab w:val="left" w:pos="284"/>
+        </w:tabs>
+        <w:spacing w:after="0"/>
+      </w:pPr>
+      <w:proofErr w:type="spellStart"/>
+      <w:r>
+        <w:t>Copy_files_to_steam</w:t>
+      </w:r>
+      <w:proofErr w:type="spellEnd"/>
+    </w:p>
+    <w:p>
+      <w:pPr>
+        <w:tabs>
+          <w:tab w:val="left" w:pos="284"/>
+        </w:tabs>
+        <w:spacing w:after="0"/>
+      </w:pPr>
+    </w:p>
+    <w:p>
+      <w:pPr>
+        <w:tabs>
+          <w:tab w:val="left" w:pos="284"/>
+        </w:tabs>
+        <w:spacing w:after="0"/>
+      </w:pPr>
+      <w:r>
+        <w:t>Add flag variable to not run these functions unless told to do so</w:t>
+      </w:r>
+    </w:p>
+    <w:p>
+      <w:pPr>
+        <w:tabs>
+          <w:tab w:val="left" w:pos="284"/>
+        </w:tabs>
+        <w:spacing w:after="0"/>
+      </w:pPr>
+    </w:p>
+    <w:p>
+      <w:pPr>
+        <w:tabs>
+          <w:tab w:val="left" w:pos="284"/>
+        </w:tabs>
+        <w:spacing w:after="0"/>
+      </w:pPr>
+    </w:p>
+    <w:p>
+      <w:pPr>
+        <w:tabs>
+          <w:tab w:val="left" w:pos="284"/>
+        </w:tabs>
+        <w:spacing w:after="0"/>
+        <w:rPr>
+          <w:b/>
+          <w:bCs/>
+        </w:rPr>
+      </w:pPr>
+      <w:r>
+        <w:rPr>
+          <w:b/>
+          <w:bCs/>
+        </w:rPr>
+        <w:t>v0.9</w:t>
+      </w:r>
+      <w:r>
+        <w:rPr>
+          <w:b/>
+          <w:bCs/>
+        </w:rPr>
+        <w:t xml:space="preserve"> (v0.8.90)</w:t>
+      </w:r>
+    </w:p>
+    <w:p>
+      <w:pPr>
+        <w:tabs>
+          <w:tab w:val="left" w:pos="284"/>
+        </w:tabs>
+        <w:spacing w:after="0"/>
+      </w:pPr>
+      <w:r>
+        <w:t>Left to do</w:t>
       </w:r>
     </w:p>
     <w:p>
@@ -1771,167 +2195,251 @@
       </w:r>
       <w:r>
         <w:tab/>
-        <w:t>write code to add in library themes (Shiina’s and spikedballofdoom’s)</w:t>
-      </w:r>
-    </w:p>
-    <w:p>
-      <w:pPr>
-        <w:tabs>
-          <w:tab w:val="left" w:pos="284"/>
-        </w:tabs>
-        <w:spacing w:after="0"/>
-      </w:pPr>
-      <w:r>
-        <w:tab/>
-      </w:r>
-    </w:p>
-    <w:p>
-      <w:pPr>
-        <w:tabs>
-          <w:tab w:val="left" w:pos="284"/>
-        </w:tabs>
-        <w:spacing w:after="0"/>
-      </w:pPr>
-      <w:r>
-        <w:tab/>
-        <w:t>(todo3)</w:t>
-      </w:r>
-      <w:r>
-        <w:tab/>
-      </w:r>
-      <w:r>
-        <w:t>make</w:t>
-      </w:r>
-      <w:r>
-        <w:t xml:space="preserve"> the code </w:t>
-      </w:r>
-      <w:r>
-        <w:t xml:space="preserve">easily </w:t>
-      </w:r>
-      <w:r>
-        <w:t>maintainable as I add in features (can be hard to do)</w:t>
-      </w:r>
-    </w:p>
-    <w:p>
-      <w:pPr>
-        <w:tabs>
-          <w:tab w:val="left" w:pos="284"/>
-        </w:tabs>
-        <w:spacing w:after="0"/>
-      </w:pPr>
-    </w:p>
-    <w:p>
-      <w:pPr>
-        <w:tabs>
-          <w:tab w:val="left" w:pos="284"/>
-        </w:tabs>
-        <w:spacing w:after="0"/>
-      </w:pPr>
-    </w:p>
-    <w:p>
-      <w:pPr>
-        <w:tabs>
-          <w:tab w:val="left" w:pos="284"/>
-        </w:tabs>
-        <w:spacing w:after="0"/>
-      </w:pPr>
-      <w:r>
-        <w:t>File directory changes</w:t>
-      </w:r>
-    </w:p>
-    <w:p>
-      <w:pPr>
-        <w:tabs>
-          <w:tab w:val="left" w:pos="284"/>
-        </w:tabs>
-        <w:spacing w:after="0"/>
-      </w:pPr>
-    </w:p>
-    <w:p>
-      <w:pPr>
-        <w:tabs>
-          <w:tab w:val="left" w:pos="284"/>
-        </w:tabs>
-        <w:spacing w:after="0"/>
-      </w:pPr>
-      <w:r>
-        <w:t xml:space="preserve">Write </w:t>
-      </w:r>
-    </w:p>
-    <w:p>
-      <w:pPr>
-        <w:tabs>
-          <w:tab w:val="left" w:pos="284"/>
-        </w:tabs>
-        <w:spacing w:after="0"/>
-      </w:pPr>
-      <w:r>
-        <w:t>Copy_files_from_steam</w:t>
-      </w:r>
-    </w:p>
-    <w:p>
-      <w:pPr>
-        <w:tabs>
-          <w:tab w:val="left" w:pos="284"/>
-        </w:tabs>
-        <w:spacing w:after="0"/>
-      </w:pPr>
-      <w:r>
-        <w:t>Copy_files_to_steam</w:t>
-      </w:r>
-    </w:p>
-    <w:p>
-      <w:pPr>
-        <w:tabs>
-          <w:tab w:val="left" w:pos="284"/>
-        </w:tabs>
-        <w:spacing w:after="0"/>
-      </w:pPr>
-    </w:p>
-    <w:p>
-      <w:pPr>
-        <w:tabs>
-          <w:tab w:val="left" w:pos="284"/>
-        </w:tabs>
-        <w:spacing w:after="0"/>
-      </w:pPr>
-      <w:r>
-        <w:t>Add flag variable to not run these functions unless told to do so</w:t>
-      </w:r>
-    </w:p>
-    <w:p>
-      <w:pPr>
-        <w:tabs>
-          <w:tab w:val="left" w:pos="284"/>
-        </w:tabs>
-        <w:spacing w:after="0"/>
-      </w:pPr>
-    </w:p>
-    <w:p>
-      <w:pPr>
-        <w:tabs>
-          <w:tab w:val="left" w:pos="284"/>
-        </w:tabs>
-        <w:spacing w:after="0"/>
-      </w:pPr>
-    </w:p>
-    <w:p>
-      <w:pPr>
-        <w:tabs>
-          <w:tab w:val="left" w:pos="284"/>
-        </w:tabs>
-        <w:spacing w:after="0"/>
-        <w:rPr>
-          <w:b/>
-          <w:bCs/>
-        </w:rPr>
-      </w:pPr>
-      <w:r>
-        <w:rPr>
-          <w:b/>
-          <w:bCs/>
-        </w:rPr>
-        <w:t>v0.9</w:t>
+        <w:t>Dark library theme installation</w:t>
+      </w:r>
+    </w:p>
+    <w:p>
+      <w:pPr>
+        <w:tabs>
+          <w:tab w:val="left" w:pos="284"/>
+        </w:tabs>
+        <w:spacing w:after="0"/>
+      </w:pPr>
+      <w:r>
+        <w:tab/>
+        <w:t>(todo2)</w:t>
+      </w:r>
+      <w:r>
+        <w:tab/>
+        <w:t>DLC Manager CSS “comment out”</w:t>
+      </w:r>
+    </w:p>
+    <w:p>
+      <w:pPr>
+        <w:tabs>
+          <w:tab w:val="left" w:pos="284"/>
+        </w:tabs>
+        <w:spacing w:after="0"/>
+      </w:pPr>
+      <w:r>
+        <w:tab/>
+        <w:t>(</w:t>
+      </w:r>
+      <w:r>
+        <w:t>done</w:t>
+      </w:r>
+      <w:r>
+        <w:t>)</w:t>
+      </w:r>
+      <w:r>
+        <w:tab/>
+        <w:t>CSS Options not applying?</w:t>
+      </w:r>
+    </w:p>
+    <w:p>
+      <w:pPr>
+        <w:tabs>
+          <w:tab w:val="left" w:pos="284"/>
+        </w:tabs>
+        <w:spacing w:after="0"/>
+      </w:pPr>
+      <w:r>
+        <w:tab/>
+        <w:t>(</w:t>
+      </w:r>
+      <w:r>
+        <w:t>done</w:t>
+      </w:r>
+      <w:r>
+        <w:t>)</w:t>
+      </w:r>
+      <w:r>
+        <w:tab/>
+        <w:t>copy libraryroot.css over if just CSS</w:t>
+      </w:r>
+      <w:r>
+        <w:t xml:space="preserve"> (use backend</w:t>
+      </w:r>
+      <w:r>
+        <w:t>)</w:t>
+      </w:r>
+    </w:p>
+    <w:p>
+      <w:pPr>
+        <w:tabs>
+          <w:tab w:val="left" w:pos="284"/>
+        </w:tabs>
+        <w:spacing w:after="0"/>
+      </w:pPr>
+      <w:r>
+        <w:tab/>
+        <w:t>(todo</w:t>
+      </w:r>
+      <w:r>
+        <w:t>2</w:t>
+      </w:r>
+      <w:r>
+        <w:t xml:space="preserve">) </w:t>
+      </w:r>
+      <w:r>
+        <w:tab/>
+        <w:t>do extensive testing, use cases</w:t>
+      </w:r>
+    </w:p>
+    <w:p>
+      <w:pPr>
+        <w:tabs>
+          <w:tab w:val="left" w:pos="284"/>
+        </w:tabs>
+        <w:spacing w:after="0"/>
+      </w:pPr>
+      <w:r>
+        <w:tab/>
+        <w:t>(</w:t>
+      </w:r>
+      <w:r>
+        <w:t>done</w:t>
+      </w:r>
+      <w:r>
+        <w:t>)</w:t>
+      </w:r>
+      <w:r>
+        <w:tab/>
+        <w:t xml:space="preserve">redo vertical nav bar root </w:t>
+      </w:r>
+      <w:proofErr w:type="spellStart"/>
+      <w:r>
+        <w:t>css</w:t>
+      </w:r>
+      <w:proofErr w:type="spellEnd"/>
+      <w:r>
+        <w:t xml:space="preserve"> variables I just lost (oof)</w:t>
+      </w:r>
+    </w:p>
+    <w:p>
+      <w:pPr>
+        <w:tabs>
+          <w:tab w:val="left" w:pos="284"/>
+        </w:tabs>
+        <w:spacing w:after="0"/>
+      </w:pPr>
+    </w:p>
+    <w:p>
+      <w:pPr>
+        <w:tabs>
+          <w:tab w:val="left" w:pos="284"/>
+        </w:tabs>
+        <w:spacing w:after="0"/>
+      </w:pPr>
+      <w:r>
+        <w:tab/>
+        <w:t>(todo2)</w:t>
+      </w:r>
+      <w:r>
+        <w:tab/>
+        <w:t>clean reset window/button</w:t>
+      </w:r>
+    </w:p>
+    <w:p>
+      <w:pPr>
+        <w:tabs>
+          <w:tab w:val="left" w:pos="284"/>
+        </w:tabs>
+        <w:spacing w:after="0"/>
+      </w:pPr>
+      <w:r>
+        <w:tab/>
+      </w:r>
+      <w:r>
+        <w:tab/>
+        <w:t>Version number, by Jonius7</w:t>
+      </w:r>
+    </w:p>
+    <w:p>
+      <w:pPr>
+        <w:tabs>
+          <w:tab w:val="left" w:pos="284"/>
+        </w:tabs>
+        <w:spacing w:after="0"/>
+      </w:pPr>
+      <w:r>
+        <w:tab/>
+      </w:r>
+      <w:r>
+        <w:tab/>
+        <w:t>run functions with reset=1 argument</w:t>
+      </w:r>
+    </w:p>
+    <w:p>
+      <w:pPr>
+        <w:tabs>
+          <w:tab w:val="left" w:pos="284"/>
+        </w:tabs>
+        <w:spacing w:after="0"/>
+      </w:pPr>
+      <w:r>
+        <w:tab/>
+        <w:t>(todo</w:t>
+      </w:r>
+      <w:r>
+        <w:t>2</w:t>
+      </w:r>
+      <w:r>
+        <w:t>)</w:t>
+      </w:r>
+      <w:r>
+        <w:tab/>
+        <w:t xml:space="preserve">Prompt for and download </w:t>
+      </w:r>
+      <w:proofErr w:type="spellStart"/>
+      <w:r>
+        <w:t>SteamFriendsPatcher</w:t>
+      </w:r>
+      <w:proofErr w:type="spellEnd"/>
+      <w:r>
+        <w:t xml:space="preserve"> automatically</w:t>
+      </w:r>
+    </w:p>
+    <w:p>
+      <w:pPr>
+        <w:tabs>
+          <w:tab w:val="left" w:pos="284"/>
+        </w:tabs>
+        <w:spacing w:after="0"/>
+      </w:pPr>
+    </w:p>
+    <w:p>
+      <w:pPr>
+        <w:tabs>
+          <w:tab w:val="left" w:pos="284"/>
+        </w:tabs>
+        <w:spacing w:after="0"/>
+      </w:pPr>
+    </w:p>
+    <w:p>
+      <w:pPr>
+        <w:tabs>
+          <w:tab w:val="left" w:pos="284"/>
+        </w:tabs>
+        <w:spacing w:after="0"/>
+        <w:rPr>
+          <w:b/>
+          <w:bCs/>
+        </w:rPr>
+      </w:pPr>
+      <w:r>
+        <w:rPr>
+          <w:b/>
+          <w:bCs/>
+        </w:rPr>
+        <w:t>v0.98</w:t>
+      </w:r>
+      <w:r>
+        <w:rPr>
+          <w:b/>
+          <w:bCs/>
+        </w:rPr>
+        <w:t xml:space="preserve"> (v0.8.98)</w:t>
       </w:r>
     </w:p>
     <w:p>
@@ -1954,27 +2462,58 @@
       </w:pPr>
       <w:r>
         <w:tab/>
-        <w:t>(todo1)</w:t>
-      </w:r>
-      <w:r>
-        <w:tab/>
-        <w:t>Dark library theme installation</w:t>
-      </w:r>
-    </w:p>
-    <w:p>
-      <w:pPr>
-        <w:tabs>
-          <w:tab w:val="left" w:pos="284"/>
-        </w:tabs>
-        <w:spacing w:after="0"/>
-      </w:pPr>
-      <w:r>
-        <w:tab/>
         <w:t>(todo2)</w:t>
       </w:r>
       <w:r>
         <w:tab/>
-        <w:t>DLC Manager CSS “comment out”</w:t>
+        <w:t>Make “Reload Config” actually apply across all areas (not just JS)</w:t>
+      </w:r>
+    </w:p>
+    <w:p>
+      <w:pPr>
+        <w:tabs>
+          <w:tab w:val="left" w:pos="284"/>
+        </w:tabs>
+        <w:spacing w:after="0"/>
+      </w:pPr>
+      <w:r>
+        <w:tab/>
+      </w:r>
+      <w:r>
+        <w:tab/>
+      </w:r>
+      <w:r>
+        <w:tab/>
+        <w:t xml:space="preserve">Reload from </w:t>
+      </w:r>
+      <w:proofErr w:type="spellStart"/>
+      <w:r>
+        <w:rPr>
+          <w:rFonts w:ascii="Courier New" w:hAnsi="Courier New" w:cs="Courier New"/>
+        </w:rPr>
+        <w:t>oldglory_config.cfg</w:t>
+      </w:r>
+      <w:proofErr w:type="spellEnd"/>
+      <w:r>
+        <w:t xml:space="preserve"> (set checkboxes)</w:t>
+      </w:r>
+    </w:p>
+    <w:p>
+      <w:pPr>
+        <w:tabs>
+          <w:tab w:val="left" w:pos="284"/>
+        </w:tabs>
+        <w:spacing w:after="0"/>
+      </w:pPr>
+      <w:r>
+        <w:tab/>
+      </w:r>
+      <w:r>
+        <w:tab/>
+      </w:r>
+      <w:r>
+        <w:tab/>
+        <w:t>Reload from libraryroot.custom.css</w:t>
       </w:r>
     </w:p>
     <w:p>
@@ -1996,102 +2535,69 @@
       </w:r>
       <w:r>
         <w:tab/>
-        <w:t>CSS Options not applying?</w:t>
-      </w:r>
-    </w:p>
-    <w:p>
-      <w:pPr>
-        <w:tabs>
-          <w:tab w:val="left" w:pos="284"/>
-        </w:tabs>
-        <w:spacing w:after="0"/>
-      </w:pPr>
-      <w:r>
-        <w:tab/>
-        <w:t>(</w:t>
-      </w:r>
-      <w:r>
-        <w:t>done</w:t>
+        <w:t xml:space="preserve">Select correct radio button for CSS on </w:t>
+      </w:r>
+      <w:proofErr w:type="spellStart"/>
+      <w:r>
+        <w:t>startup</w:t>
+      </w:r>
+      <w:proofErr w:type="spellEnd"/>
+    </w:p>
+    <w:p>
+      <w:pPr>
+        <w:tabs>
+          <w:tab w:val="left" w:pos="284"/>
+        </w:tabs>
+        <w:spacing w:after="0"/>
+      </w:pPr>
+      <w:r>
+        <w:tab/>
+      </w:r>
+      <w:r>
+        <w:tab/>
+      </w:r>
+      <w:r>
+        <w:tab/>
+      </w:r>
+      <w:r>
+        <w:t>(todo2) R</w:t>
+      </w:r>
+      <w:r>
+        <w:t>ewrite it for easier expansion/modularity</w:t>
+      </w:r>
+    </w:p>
+    <w:p>
+      <w:pPr>
+        <w:tabs>
+          <w:tab w:val="left" w:pos="284"/>
+        </w:tabs>
+        <w:spacing w:after="0"/>
+      </w:pPr>
+      <w:r>
+        <w:tab/>
+        <w:t xml:space="preserve">(todo1) </w:t>
+      </w:r>
+      <w:r>
+        <w:tab/>
+        <w:t>clean up some print output</w:t>
+      </w:r>
+      <w:r>
+        <w:br/>
+      </w:r>
+      <w:r>
+        <w:tab/>
+      </w:r>
+      <w:r>
+        <w:t>(todo</w:t>
+      </w:r>
+      <w:r>
+        <w:t>1</w:t>
       </w:r>
       <w:r>
         <w:t>)</w:t>
       </w:r>
       <w:r>
         <w:tab/>
-        <w:t>copy libraryroot.css over if just CSS</w:t>
-      </w:r>
-      <w:r>
-        <w:t xml:space="preserve"> (use backend</w:t>
-      </w:r>
-      <w:r>
-        <w:t>)</w:t>
-      </w:r>
-    </w:p>
-    <w:p>
-      <w:pPr>
-        <w:tabs>
-          <w:tab w:val="left" w:pos="284"/>
-        </w:tabs>
-        <w:spacing w:after="0"/>
-      </w:pPr>
-      <w:r>
-        <w:tab/>
-        <w:t>(todo</w:t>
-      </w:r>
-      <w:r>
-        <w:t>2</w:t>
-      </w:r>
-      <w:r>
-        <w:t xml:space="preserve">) </w:t>
-      </w:r>
-      <w:r>
-        <w:tab/>
-        <w:t>do extensive testing, use cases</w:t>
-      </w:r>
-    </w:p>
-    <w:p>
-      <w:pPr>
-        <w:tabs>
-          <w:tab w:val="left" w:pos="284"/>
-        </w:tabs>
-        <w:spacing w:after="0"/>
-      </w:pPr>
-      <w:r>
-        <w:tab/>
-        <w:t>(</w:t>
-      </w:r>
-      <w:r>
-        <w:t>done</w:t>
-      </w:r>
-      <w:r>
-        <w:t>)</w:t>
-      </w:r>
-      <w:r>
-        <w:tab/>
-        <w:t>redo vertical nav bar root css variables I just lost (oof)</w:t>
-      </w:r>
-    </w:p>
-    <w:p>
-      <w:pPr>
-        <w:tabs>
-          <w:tab w:val="left" w:pos="284"/>
-        </w:tabs>
-        <w:spacing w:after="0"/>
-      </w:pPr>
-    </w:p>
-    <w:p>
-      <w:pPr>
-        <w:tabs>
-          <w:tab w:val="left" w:pos="284"/>
-        </w:tabs>
-        <w:spacing w:after="0"/>
-      </w:pPr>
-      <w:r>
-        <w:tab/>
-        <w:t>(todo2)</w:t>
-      </w:r>
-      <w:r>
-        <w:tab/>
         <w:t>clean reset window/button</w:t>
       </w:r>
     </w:p>
@@ -2132,211 +2638,17 @@
         </w:tabs>
         <w:spacing w:after="0"/>
       </w:pPr>
-      <w:r>
-        <w:tab/>
-        <w:t>(todo</w:t>
-      </w:r>
-      <w:r>
-        <w:t>2</w:t>
-      </w:r>
-      <w:r>
-        <w:t>)</w:t>
-      </w:r>
-      <w:r>
-        <w:tab/>
-        <w:t>Prompt for and download SteamFriendsPatcher automatically</w:t>
-      </w:r>
-    </w:p>
-    <w:p>
-      <w:pPr>
-        <w:tabs>
-          <w:tab w:val="left" w:pos="284"/>
-        </w:tabs>
-        <w:spacing w:after="0"/>
-      </w:pPr>
-    </w:p>
-    <w:p>
-      <w:pPr>
-        <w:tabs>
-          <w:tab w:val="left" w:pos="284"/>
-        </w:tabs>
-        <w:spacing w:after="0"/>
-      </w:pPr>
-    </w:p>
-    <w:p>
-      <w:pPr>
-        <w:tabs>
-          <w:tab w:val="left" w:pos="284"/>
-        </w:tabs>
-        <w:spacing w:after="0"/>
-      </w:pPr>
-      <w:r>
-        <w:t>v0.98</w:t>
-      </w:r>
-    </w:p>
-    <w:p>
-      <w:pPr>
-        <w:tabs>
-          <w:tab w:val="left" w:pos="284"/>
-        </w:tabs>
-        <w:spacing w:after="0"/>
-      </w:pPr>
-      <w:r>
-        <w:t>Left to do</w:t>
-      </w:r>
-    </w:p>
-    <w:p>
-      <w:pPr>
-        <w:tabs>
-          <w:tab w:val="left" w:pos="284"/>
-        </w:tabs>
-        <w:spacing w:after="0"/>
-      </w:pPr>
-      <w:r>
-        <w:tab/>
-        <w:t>(todo2)</w:t>
-      </w:r>
-      <w:r>
-        <w:tab/>
-        <w:t>Make “Reload Config” actually apply across all areas (not just JS)</w:t>
-      </w:r>
-    </w:p>
-    <w:p>
-      <w:pPr>
-        <w:tabs>
-          <w:tab w:val="left" w:pos="284"/>
-        </w:tabs>
-        <w:spacing w:after="0"/>
-      </w:pPr>
-      <w:r>
-        <w:tab/>
-      </w:r>
-      <w:r>
-        <w:tab/>
-      </w:r>
-      <w:r>
-        <w:tab/>
-        <w:t>Reload from oldglory_config.cfg (set checkboxes)</w:t>
-      </w:r>
-    </w:p>
-    <w:p>
-      <w:pPr>
-        <w:tabs>
-          <w:tab w:val="left" w:pos="284"/>
-        </w:tabs>
-        <w:spacing w:after="0"/>
-      </w:pPr>
-      <w:r>
-        <w:tab/>
-      </w:r>
-      <w:r>
-        <w:tab/>
-      </w:r>
-      <w:r>
-        <w:tab/>
-        <w:t>Reload from libraryroot.custom.css</w:t>
-      </w:r>
-    </w:p>
-    <w:p>
-      <w:pPr>
-        <w:tabs>
-          <w:tab w:val="left" w:pos="284"/>
-        </w:tabs>
-        <w:spacing w:after="0"/>
-      </w:pPr>
-      <w:r>
-        <w:tab/>
-        <w:t>(todo1)</w:t>
-      </w:r>
-      <w:r>
-        <w:tab/>
-        <w:t>Select correct radio button for CSS on startup</w:t>
-      </w:r>
-    </w:p>
-    <w:p>
-      <w:pPr>
-        <w:tabs>
-          <w:tab w:val="left" w:pos="284"/>
-        </w:tabs>
-        <w:spacing w:after="0"/>
-      </w:pPr>
-      <w:r>
-        <w:tab/>
-      </w:r>
-      <w:r>
-        <w:tab/>
-      </w:r>
-      <w:r>
-        <w:tab/>
-        <w:t>Maybe rewrite it for easier expansion/modularity</w:t>
-      </w:r>
-    </w:p>
-    <w:p>
-      <w:pPr>
-        <w:tabs>
-          <w:tab w:val="left" w:pos="284"/>
-        </w:tabs>
-        <w:spacing w:after="0"/>
-      </w:pPr>
-      <w:r>
-        <w:tab/>
-        <w:t xml:space="preserve">(todo1) </w:t>
-      </w:r>
-      <w:r>
-        <w:tab/>
-        <w:t>clean up some print output</w:t>
-      </w:r>
-      <w:r>
-        <w:br/>
-      </w:r>
-      <w:r>
-        <w:tab/>
-      </w:r>
-      <w:r>
-        <w:t>(todo2)</w:t>
-      </w:r>
-      <w:r>
-        <w:tab/>
-        <w:t>clean reset window/button</w:t>
-      </w:r>
-    </w:p>
-    <w:p>
-      <w:pPr>
-        <w:tabs>
-          <w:tab w:val="left" w:pos="284"/>
-        </w:tabs>
-        <w:spacing w:after="0"/>
-      </w:pPr>
-      <w:r>
-        <w:tab/>
-      </w:r>
-      <w:r>
-        <w:tab/>
-        <w:t>Version number, by Jonius7</w:t>
-      </w:r>
-    </w:p>
-    <w:p>
-      <w:pPr>
-        <w:tabs>
-          <w:tab w:val="left" w:pos="284"/>
-        </w:tabs>
-        <w:spacing w:after="0"/>
-      </w:pPr>
-      <w:r>
-        <w:tab/>
-      </w:r>
-      <w:r>
-        <w:tab/>
-        <w:t>run functions with reset=1 argument</w:t>
-      </w:r>
-    </w:p>
-    <w:p>
-      <w:pPr>
-        <w:tabs>
-          <w:tab w:val="left" w:pos="284"/>
-        </w:tabs>
-        <w:spacing w:after="0"/>
-      </w:pPr>
+    </w:p>
+    <w:p>
+      <w:pPr>
+        <w:tabs>
+          <w:tab w:val="left" w:pos="284"/>
+        </w:tabs>
+        <w:spacing w:after="0"/>
+      </w:pPr>
+      <w:r>
+        <w:t>v0.98 renamed to v0.8.98</w:t>
+      </w:r>
     </w:p>
     <w:sectPr>
       <w:pgSz w:w="11906" w:h="16838"/>

</xml_diff>

<commit_message>
Community Feed now showing 100% width, GUI: better info messages for custom CSS variables
</commit_message>
<xml_diff>
--- a/oldglory Design Document Brief.docx
+++ b/oldglory Design Document Brief.docx
@@ -2350,8 +2350,6 @@
       </w:r>
       <w:r>
         <w:tab/>
-      </w:r>
-      <w:r>
         <w:t>(</w:t>
       </w:r>
       <w:r>
@@ -2419,6 +2417,163 @@
       </w:pPr>
       <w:r>
         <w:t>v0.98 renamed to v0.8.98</w:t>
+      </w:r>
+    </w:p>
+    <w:p>
+      <w:r>
+        <w:br w:type="page"/>
+      </w:r>
+    </w:p>
+    <w:p>
+      <w:pPr>
+        <w:tabs>
+          <w:tab w:val="left" w:pos="284"/>
+        </w:tabs>
+        <w:spacing w:after="0"/>
+      </w:pPr>
+      <w:r>
+        <w:lastRenderedPageBreak/>
+        <w:t>v0.9.4 Beta (first release with SteamUI-OldGlory</w:t>
+      </w:r>
+      <w:r>
+        <w:t xml:space="preserve"> 4.0</w:t>
+      </w:r>
+      <w:r>
+        <w:t>)</w:t>
+      </w:r>
+    </w:p>
+    <w:p>
+      <w:pPr>
+        <w:tabs>
+          <w:tab w:val="left" w:pos="284"/>
+        </w:tabs>
+        <w:spacing w:after="0"/>
+      </w:pPr>
+    </w:p>
+    <w:p>
+      <w:pPr>
+        <w:tabs>
+          <w:tab w:val="left" w:pos="284"/>
+        </w:tabs>
+        <w:spacing w:after="0"/>
+      </w:pPr>
+      <w:r>
+        <w:t>BUG: Clicking reset button library.js not found</w:t>
+      </w:r>
+    </w:p>
+    <w:p>
+      <w:pPr>
+        <w:tabs>
+          <w:tab w:val="left" w:pos="284"/>
+        </w:tabs>
+        <w:spacing w:after="0"/>
+      </w:pPr>
+      <w:r>
+        <w:tab/>
+        <w:t>No such file or directory library.js</w:t>
+      </w:r>
+    </w:p>
+    <w:p>
+      <w:pPr>
+        <w:tabs>
+          <w:tab w:val="left" w:pos="284"/>
+        </w:tabs>
+        <w:spacing w:after="0"/>
+      </w:pPr>
+    </w:p>
+    <w:p>
+      <w:pPr>
+        <w:tabs>
+          <w:tab w:val="left" w:pos="284"/>
+        </w:tabs>
+        <w:spacing w:after="0"/>
+      </w:pPr>
+      <w:r>
+        <w:t>Where can I put custom library css code</w:t>
+      </w:r>
+    </w:p>
+    <w:p>
+      <w:pPr>
+        <w:tabs>
+          <w:tab w:val="left" w:pos="284"/>
+        </w:tabs>
+        <w:spacing w:after="0"/>
+      </w:pPr>
+      <w:r>
+        <w:tab/>
+        <w:t>libraryroot.custom.css</w:t>
+      </w:r>
+    </w:p>
+    <w:p>
+      <w:pPr>
+        <w:tabs>
+          <w:tab w:val="left" w:pos="284"/>
+        </w:tabs>
+        <w:spacing w:after="0"/>
+      </w:pPr>
+    </w:p>
+    <w:p>
+      <w:pPr>
+        <w:tabs>
+          <w:tab w:val="left" w:pos="284"/>
+        </w:tabs>
+        <w:spacing w:after="0"/>
+      </w:pPr>
+      <w:r>
+        <w:t>config.css is not created, instead it is created from config.css.original (is that confusing.</w:t>
+      </w:r>
+    </w:p>
+    <w:p>
+      <w:pPr>
+        <w:tabs>
+          <w:tab w:val="left" w:pos="284"/>
+        </w:tabs>
+        <w:spacing w:after="0"/>
+      </w:pPr>
+    </w:p>
+    <w:p>
+      <w:pPr>
+        <w:tabs>
+          <w:tab w:val="left" w:pos="284"/>
+        </w:tabs>
+        <w:spacing w:after="0"/>
+      </w:pPr>
+      <w:r>
+        <w:t>CSS bug 1: black background not extending all the way down</w:t>
+      </w:r>
+    </w:p>
+    <w:p>
+      <w:pPr>
+        <w:tabs>
+          <w:tab w:val="left" w:pos="284"/>
+        </w:tabs>
+        <w:spacing w:after="0"/>
+      </w:pPr>
+      <w:r>
+        <w:t>CSS request: option to configure left or right column</w:t>
+      </w:r>
+    </w:p>
+    <w:p>
+      <w:pPr>
+        <w:tabs>
+          <w:tab w:val="left" w:pos="284"/>
+        </w:tabs>
+        <w:spacing w:after="0"/>
+      </w:pPr>
+      <w:r>
+        <w:t>CSS bug: community feed 100% width</w:t>
+      </w:r>
+    </w:p>
+    <w:p>
+      <w:pPr>
+        <w:tabs>
+          <w:tab w:val="left" w:pos="284"/>
+        </w:tabs>
+        <w:spacing w:after="0"/>
+      </w:pPr>
+      <w:r>
+        <w:tab/>
+        <w:t>Fixed! Very simple</w:t>
       </w:r>
     </w:p>
     <w:sectPr>

</xml_diff>

<commit_message>
Fixed library.js not found bug, improved info messages
</commit_message>
<xml_diff>
--- a/oldglory Design Document Brief.docx
+++ b/oldglory Design Document Brief.docx
@@ -2458,6 +2458,9 @@
         <w:spacing w:after="0"/>
       </w:pPr>
       <w:r>
+        <w:t xml:space="preserve">(todo1) </w:t>
+      </w:r>
+      <w:r>
         <w:t>BUG: Clicking reset button library.js not found</w:t>
       </w:r>
     </w:p>
@@ -2470,6 +2473,11 @@
       </w:pPr>
       <w:r>
         <w:tab/>
+      </w:r>
+      <w:r>
+        <w:t xml:space="preserve">(fixed) </w:t>
+      </w:r>
+      <w:r>
         <w:t>No such file or directory library.js</w:t>
       </w:r>
     </w:p>
@@ -2520,7 +2528,10 @@
         <w:spacing w:after="0"/>
       </w:pPr>
       <w:r>
-        <w:t>config.css is not created, instead it is created from config.css.original (is that confusing.</w:t>
+        <w:t>config.css is not created, instead it is created from config.css.original (is that confusing</w:t>
+      </w:r>
+      <w:r>
+        <w:t>?)</w:t>
       </w:r>
     </w:p>
     <w:p>
@@ -2550,6 +2561,18 @@
         <w:spacing w:after="0"/>
       </w:pPr>
       <w:r>
+        <w:tab/>
+        <w:t>(done): extended to 2000px down</w:t>
+      </w:r>
+    </w:p>
+    <w:p>
+      <w:pPr>
+        <w:tabs>
+          <w:tab w:val="left" w:pos="284"/>
+        </w:tabs>
+        <w:spacing w:after="0"/>
+      </w:pPr>
+      <w:r>
         <w:t>CSS request: option to configure left or right column</w:t>
       </w:r>
     </w:p>
@@ -2561,18 +2584,41 @@
         <w:spacing w:after="0"/>
       </w:pPr>
       <w:r>
-        <w:t>CSS bug: community feed 100% width</w:t>
-      </w:r>
-    </w:p>
-    <w:p>
-      <w:pPr>
-        <w:tabs>
-          <w:tab w:val="left" w:pos="284"/>
-        </w:tabs>
-        <w:spacing w:after="0"/>
-      </w:pPr>
-      <w:r>
-        <w:tab/>
+        <w:tab/>
+        <w:t>(done) also fixed community feed 100% width</w:t>
+      </w:r>
+    </w:p>
+    <w:p>
+      <w:pPr>
+        <w:tabs>
+          <w:tab w:val="left" w:pos="284"/>
+        </w:tabs>
+        <w:spacing w:after="0"/>
+      </w:pPr>
+      <w:r>
+        <w:t xml:space="preserve">CSS bug: community feed </w:t>
+      </w:r>
+      <w:r>
+        <w:t xml:space="preserve">not </w:t>
+      </w:r>
+      <w:r>
+        <w:t>100% width</w:t>
+      </w:r>
+    </w:p>
+    <w:p>
+      <w:pPr>
+        <w:tabs>
+          <w:tab w:val="left" w:pos="284"/>
+        </w:tabs>
+        <w:spacing w:after="0"/>
+      </w:pPr>
+      <w:r>
+        <w:tab/>
+      </w:r>
+      <w:r>
+        <w:t xml:space="preserve">(done) </w:t>
+      </w:r>
+      <w:r>
         <w:t>Fixed! Very simple</w:t>
       </w:r>
     </w:p>

</xml_diff>

<commit_message>
Small fix for steam-library with vertical nav bar, add Game Page Layout to default variables
</commit_message>
<xml_diff>
--- a/oldglory Design Document Brief.docx
+++ b/oldglory Design Document Brief.docx
@@ -2620,6 +2620,36 @@
       </w:r>
       <w:r>
         <w:t>Fixed! Very simple</w:t>
+      </w:r>
+    </w:p>
+    <w:p>
+      <w:pPr>
+        <w:tabs>
+          <w:tab w:val="left" w:pos="284"/>
+        </w:tabs>
+        <w:spacing w:after="0"/>
+      </w:pPr>
+    </w:p>
+    <w:p>
+      <w:pPr>
+        <w:tabs>
+          <w:tab w:val="left" w:pos="284"/>
+        </w:tabs>
+        <w:spacing w:after="0"/>
+      </w:pPr>
+      <w:r>
+        <w:t>V0.9.4.3 Beta</w:t>
+      </w:r>
+    </w:p>
+    <w:p>
+      <w:pPr>
+        <w:tabs>
+          <w:tab w:val="left" w:pos="284"/>
+        </w:tabs>
+        <w:spacing w:after="0"/>
+      </w:pPr>
+      <w:r>
+        <w:t>Added in Game Page Layout as default config in backend</w:t>
       </w:r>
     </w:p>
     <w:sectPr>

</xml_diff>

<commit_message>
Now reads from variables.css ("What's New") PresetOption class WIP
</commit_message>
<xml_diff>
--- a/oldglory Design Document Brief.docx
+++ b/oldglory Design Document Brief.docx
@@ -109,15 +109,7 @@
       </w:pPr>
       <w:r>
         <w:tab/>
-        <w:t>Get Steam (</w:t>
-      </w:r>
-      <w:proofErr w:type="spellStart"/>
-      <w:r>
-        <w:t>steamui</w:t>
-      </w:r>
-      <w:proofErr w:type="spellEnd"/>
-      <w:r>
-        <w:t>) directory</w:t>
+        <w:t>Get Steam (steamui) directory</w:t>
       </w:r>
     </w:p>
     <w:p>
@@ -202,23 +194,7 @@
       </w:pPr>
       <w:r>
         <w:tab/>
-        <w:t xml:space="preserve">Subdirectory for </w:t>
-      </w:r>
-      <w:proofErr w:type="spellStart"/>
-      <w:r>
-        <w:t>css</w:t>
-      </w:r>
-      <w:proofErr w:type="spellEnd"/>
-      <w:r>
-        <w:t>/</w:t>
-      </w:r>
-      <w:proofErr w:type="spellStart"/>
-      <w:r>
-        <w:t>js</w:t>
-      </w:r>
-      <w:proofErr w:type="spellEnd"/>
-      <w:r>
-        <w:t xml:space="preserve"> files</w:t>
+        <w:t>Subdirectory for css/js files</w:t>
       </w:r>
     </w:p>
     <w:p>
@@ -300,31 +276,7 @@
         <w:t>_</w:t>
       </w:r>
       <w:r>
-        <w:t>glory.py contains functions that generate and interact with the UI, as well as the “first level” of functions that process input values from the GUI (</w:t>
-      </w:r>
-      <w:proofErr w:type="spellStart"/>
-      <w:r>
-        <w:t>eg</w:t>
-      </w:r>
-      <w:proofErr w:type="spellEnd"/>
-      <w:r>
-        <w:t xml:space="preserve">: </w:t>
-      </w:r>
-      <w:proofErr w:type="spellStart"/>
-      <w:r>
-        <w:t>Checkbutton</w:t>
-      </w:r>
-      <w:proofErr w:type="spellEnd"/>
-      <w:r>
-        <w:t xml:space="preserve"> values, and validation for these </w:t>
-      </w:r>
-      <w:proofErr w:type="spellStart"/>
-      <w:r>
-        <w:t>Checkbuttons</w:t>
-      </w:r>
-      <w:proofErr w:type="spellEnd"/>
-      <w:r>
-        <w:t>)</w:t>
+        <w:t>glory.py contains functions that generate and interact with the UI, as well as the “first level” of functions that process input values from the GUI (eg: Checkbutton values, and validation for these Checkbuttons)</w:t>
       </w:r>
     </w:p>
     <w:p>
@@ -770,15 +722,7 @@
       </w:pPr>
       <w:r>
         <w:tab/>
-        <w:t xml:space="preserve">Run </w:t>
-      </w:r>
-      <w:proofErr w:type="spellStart"/>
-      <w:r>
-        <w:t>js_tweaker</w:t>
-      </w:r>
-      <w:proofErr w:type="spellEnd"/>
-      <w:r>
-        <w:t xml:space="preserve"> or similar</w:t>
+        <w:t>Run js_tweaker or similar</w:t>
       </w:r>
     </w:p>
     <w:p>
@@ -893,7 +837,6 @@
         <w:tab/>
         <w:t xml:space="preserve">load from </w:t>
       </w:r>
-      <w:proofErr w:type="gramStart"/>
       <w:r>
         <w:rPr>
           <w:rFonts w:ascii="Courier New" w:hAnsi="Courier New" w:cs="Courier New"/>
@@ -901,11 +844,7 @@
         <w:t>libraryroot.custom.css</w:t>
       </w:r>
       <w:r>
-        <w:t xml:space="preserve"> :root</w:t>
-      </w:r>
-      <w:proofErr w:type="gramEnd"/>
-      <w:r>
-        <w:t xml:space="preserve"> section</w:t>
+        <w:t xml:space="preserve"> :root section</w:t>
       </w:r>
       <w:r>
         <w:t xml:space="preserve"> or default config, the CSS Variables as options</w:t>
@@ -1041,23 +980,7 @@
         <w:tab/>
       </w:r>
       <w:r>
-        <w:t xml:space="preserve">Frontend: </w:t>
-      </w:r>
-      <w:proofErr w:type="spellStart"/>
-      <w:r>
-        <w:t>Ttk</w:t>
-      </w:r>
-      <w:proofErr w:type="spellEnd"/>
-      <w:r>
-        <w:t xml:space="preserve"> </w:t>
-      </w:r>
-      <w:proofErr w:type="spellStart"/>
-      <w:r>
-        <w:t>Combobox</w:t>
-      </w:r>
-      <w:proofErr w:type="spellEnd"/>
-      <w:r>
-        <w:t xml:space="preserve"> entry </w:t>
+        <w:t xml:space="preserve">Frontend: Ttk Combobox entry </w:t>
       </w:r>
       <w:r>
         <w:t>+</w:t>
@@ -1078,15 +1001,7 @@
       </w:r>
       <w:r>
         <w:tab/>
-        <w:t xml:space="preserve">Generated from </w:t>
-      </w:r>
-      <w:proofErr w:type="spellStart"/>
-      <w:r>
-        <w:t>backend’s</w:t>
-      </w:r>
-      <w:proofErr w:type="spellEnd"/>
-      <w:r>
-        <w:t xml:space="preserve"> loaded </w:t>
+        <w:t xml:space="preserve">Generated from backend’s loaded </w:t>
       </w:r>
       <w:r>
         <w:t>CSS options</w:t>
@@ -1198,14 +1113,7 @@
       </w:pPr>
       <w:r>
         <w:tab/>
-      </w:r>
-      <w:proofErr w:type="gramStart"/>
-      <w:r>
-        <w:t>Fortunately</w:t>
-      </w:r>
-      <w:proofErr w:type="gramEnd"/>
-      <w:r>
-        <w:t xml:space="preserve"> this doesn’t happen often enough</w:t>
+        <w:t>Fortunately this doesn’t happen often enough</w:t>
       </w:r>
       <w:r>
         <w:t>,</w:t>
@@ -1238,14 +1146,7 @@
       </w:pPr>
       <w:r>
         <w:tab/>
-      </w:r>
-      <w:proofErr w:type="gramStart"/>
-      <w:r>
-        <w:t>So</w:t>
-      </w:r>
-      <w:proofErr w:type="gramEnd"/>
-      <w:r>
-        <w:t xml:space="preserve"> the more JS tweaks I add, the bigger potential breakdown and loss in added functionality provided by my tweaks</w:t>
+        <w:t>So the more JS tweaks I add, the bigger potential breakdown and loss in added functionality provided by my tweaks</w:t>
       </w:r>
     </w:p>
     <w:p>
@@ -1379,17 +1280,8 @@
           <w:b/>
           <w:bCs/>
         </w:rPr>
-        <w:t xml:space="preserve">On Program </w:t>
-      </w:r>
-      <w:proofErr w:type="spellStart"/>
-      <w:r>
-        <w:rPr>
-          <w:b/>
-          <w:bCs/>
-        </w:rPr>
-        <w:t>Startup</w:t>
-      </w:r>
-      <w:proofErr w:type="spellEnd"/>
+        <w:t>On Program Startup</w:t>
+      </w:r>
     </w:p>
     <w:p>
       <w:pPr>
@@ -1412,23 +1304,7 @@
         <w:tab/>
       </w:r>
       <w:r>
-        <w:t xml:space="preserve">Load CSS config </w:t>
-      </w:r>
-      <w:proofErr w:type="spellStart"/>
-      <w:r>
-        <w:t>preset</w:t>
-      </w:r>
-      <w:proofErr w:type="spellEnd"/>
-      <w:r>
-        <w:t xml:space="preserve"> values from </w:t>
-      </w:r>
-      <w:proofErr w:type="gramStart"/>
-      <w:r>
-        <w:t>libraryroot.custom.css :root</w:t>
-      </w:r>
-      <w:proofErr w:type="gramEnd"/>
-      <w:r>
-        <w:t xml:space="preserve"> {</w:t>
+        <w:t>Load CSS config preset values from libraryroot.custom.css :root {</w:t>
       </w:r>
     </w:p>
     <w:p>
@@ -1444,15 +1320,7 @@
       </w:r>
       <w:r>
         <w:tab/>
-        <w:t xml:space="preserve">Load JS fixes </w:t>
-      </w:r>
-      <w:proofErr w:type="spellStart"/>
-      <w:r>
-        <w:t>preset</w:t>
-      </w:r>
-      <w:proofErr w:type="spellEnd"/>
-      <w:r>
-        <w:t xml:space="preserve"> values from fixes.txt</w:t>
+        <w:t>Load JS fixes preset values from fixes.txt</w:t>
       </w:r>
     </w:p>
     <w:p>
@@ -1613,15 +1481,7 @@
       </w:r>
       <w:r>
         <w:tab/>
-        <w:t xml:space="preserve">Populate GUI with selected </w:t>
-      </w:r>
-      <w:proofErr w:type="spellStart"/>
-      <w:r>
-        <w:t>Checkbuttons</w:t>
-      </w:r>
-      <w:proofErr w:type="spellEnd"/>
-      <w:r>
-        <w:t xml:space="preserve"> based on values in file</w:t>
+        <w:t>Populate GUI with selected Checkbuttons based on values in file</w:t>
       </w:r>
     </w:p>
     <w:p>
@@ -1643,15 +1503,7 @@
       </w:r>
       <w:r>
         <w:tab/>
-        <w:t xml:space="preserve">Populate GUI with selected </w:t>
-      </w:r>
-      <w:proofErr w:type="spellStart"/>
-      <w:r>
-        <w:t>Checkbuttons</w:t>
-      </w:r>
-      <w:proofErr w:type="spellEnd"/>
-      <w:r>
-        <w:t xml:space="preserve"> based on modified values (since start)</w:t>
+        <w:t>Populate GUI with selected Checkbuttons based on modified values (since start)</w:t>
       </w:r>
     </w:p>
     <w:p>
@@ -1730,39 +1582,7 @@
           <w:bCs/>
         </w:rPr>
         <w:tab/>
-        <w:t xml:space="preserve">set </w:t>
-      </w:r>
-      <w:proofErr w:type="spellStart"/>
-      <w:r>
-        <w:rPr>
-          <w:b/>
-          <w:bCs/>
-        </w:rPr>
-        <w:t>css</w:t>
-      </w:r>
-      <w:proofErr w:type="spellEnd"/>
-      <w:r>
-        <w:rPr>
-          <w:b/>
-          <w:bCs/>
-        </w:rPr>
-        <w:t xml:space="preserve"> and </w:t>
-      </w:r>
-      <w:proofErr w:type="spellStart"/>
-      <w:r>
-        <w:rPr>
-          <w:b/>
-          <w:bCs/>
-        </w:rPr>
-        <w:t>js</w:t>
-      </w:r>
-      <w:proofErr w:type="spellEnd"/>
-      <w:r>
-        <w:rPr>
-          <w:b/>
-          <w:bCs/>
-        </w:rPr>
-        <w:t xml:space="preserve"> modified according to checkboxes</w:t>
+        <w:t>set css and js modified according to checkboxes</w:t>
       </w:r>
     </w:p>
     <w:p>
@@ -1908,15 +1728,7 @@
       </w:r>
       <w:r>
         <w:tab/>
-        <w:t>modify JS file/</w:t>
-      </w:r>
-      <w:proofErr w:type="spellStart"/>
-      <w:r>
-        <w:t>run_js_tweaker</w:t>
-      </w:r>
-      <w:proofErr w:type="spellEnd"/>
-      <w:r>
-        <w:t xml:space="preserve"> if JS Options (GUI) have been changed</w:t>
+        <w:t>modify JS file/run_js_tweaker if JS Options (GUI) have been changed</w:t>
       </w:r>
     </w:p>
     <w:p>
@@ -1952,15 +1764,7 @@
       </w:r>
       <w:r>
         <w:tab/>
-        <w:t xml:space="preserve">Slightly more ideal would be to equate </w:t>
-      </w:r>
-      <w:proofErr w:type="spellStart"/>
-      <w:r>
-        <w:t>js</w:t>
-      </w:r>
-      <w:proofErr w:type="spellEnd"/>
-      <w:r>
-        <w:t xml:space="preserve"> settings dictionary</w:t>
+        <w:t>Slightly more ideal would be to equate js settings dictionary</w:t>
       </w:r>
     </w:p>
     <w:p>
@@ -1982,194 +1786,436 @@
       </w:r>
       <w:r>
         <w:tab/>
-        <w:t>write code to add in library themes (</w:t>
-      </w:r>
-      <w:proofErr w:type="spellStart"/>
-      <w:r>
-        <w:t>Shiina’s</w:t>
-      </w:r>
-      <w:proofErr w:type="spellEnd"/>
-      <w:r>
-        <w:t xml:space="preserve"> and </w:t>
-      </w:r>
-      <w:proofErr w:type="spellStart"/>
-      <w:r>
-        <w:t>spikedballofdoom’s</w:t>
-      </w:r>
-      <w:proofErr w:type="spellEnd"/>
+        <w:t>write code to add in library themes (Shiina’s and spikedballofdoom’s)</w:t>
+      </w:r>
+    </w:p>
+    <w:p>
+      <w:pPr>
+        <w:tabs>
+          <w:tab w:val="left" w:pos="284"/>
+        </w:tabs>
+        <w:spacing w:after="0"/>
+      </w:pPr>
+      <w:r>
+        <w:tab/>
+      </w:r>
+    </w:p>
+    <w:p>
+      <w:pPr>
+        <w:tabs>
+          <w:tab w:val="left" w:pos="284"/>
+        </w:tabs>
+        <w:spacing w:after="0"/>
+      </w:pPr>
+      <w:r>
+        <w:tab/>
+        <w:t>(todo3)</w:t>
+      </w:r>
+      <w:r>
+        <w:tab/>
+      </w:r>
+      <w:r>
+        <w:t>make</w:t>
+      </w:r>
+      <w:r>
+        <w:t xml:space="preserve"> the code </w:t>
+      </w:r>
+      <w:r>
+        <w:t xml:space="preserve">easily </w:t>
+      </w:r>
+      <w:r>
+        <w:t>maintainable as I add in features (can be hard to do)</w:t>
+      </w:r>
+    </w:p>
+    <w:p>
+      <w:pPr>
+        <w:tabs>
+          <w:tab w:val="left" w:pos="284"/>
+        </w:tabs>
+        <w:spacing w:after="0"/>
+      </w:pPr>
+    </w:p>
+    <w:p>
+      <w:pPr>
+        <w:tabs>
+          <w:tab w:val="left" w:pos="284"/>
+        </w:tabs>
+        <w:spacing w:after="0"/>
+      </w:pPr>
+    </w:p>
+    <w:p>
+      <w:pPr>
+        <w:tabs>
+          <w:tab w:val="left" w:pos="284"/>
+        </w:tabs>
+        <w:spacing w:after="0"/>
+      </w:pPr>
+      <w:r>
+        <w:t>File directory changes</w:t>
+      </w:r>
+    </w:p>
+    <w:p>
+      <w:pPr>
+        <w:tabs>
+          <w:tab w:val="left" w:pos="284"/>
+        </w:tabs>
+        <w:spacing w:after="0"/>
+      </w:pPr>
+    </w:p>
+    <w:p>
+      <w:pPr>
+        <w:tabs>
+          <w:tab w:val="left" w:pos="284"/>
+        </w:tabs>
+        <w:spacing w:after="0"/>
+      </w:pPr>
+      <w:r>
+        <w:t xml:space="preserve">Write </w:t>
+      </w:r>
+    </w:p>
+    <w:p>
+      <w:pPr>
+        <w:tabs>
+          <w:tab w:val="left" w:pos="284"/>
+        </w:tabs>
+        <w:spacing w:after="0"/>
+      </w:pPr>
+      <w:r>
+        <w:t>Copy_files_from_steam</w:t>
+      </w:r>
+    </w:p>
+    <w:p>
+      <w:pPr>
+        <w:tabs>
+          <w:tab w:val="left" w:pos="284"/>
+        </w:tabs>
+        <w:spacing w:after="0"/>
+      </w:pPr>
+      <w:r>
+        <w:t>Copy_files_to_steam</w:t>
+      </w:r>
+    </w:p>
+    <w:p>
+      <w:pPr>
+        <w:tabs>
+          <w:tab w:val="left" w:pos="284"/>
+        </w:tabs>
+        <w:spacing w:after="0"/>
+      </w:pPr>
+    </w:p>
+    <w:p>
+      <w:pPr>
+        <w:tabs>
+          <w:tab w:val="left" w:pos="284"/>
+        </w:tabs>
+        <w:spacing w:after="0"/>
+      </w:pPr>
+      <w:r>
+        <w:t>Add flag variable to not run these functions unless told to do so</w:t>
+      </w:r>
+    </w:p>
+    <w:p>
+      <w:pPr>
+        <w:tabs>
+          <w:tab w:val="left" w:pos="284"/>
+        </w:tabs>
+        <w:spacing w:after="0"/>
+      </w:pPr>
+    </w:p>
+    <w:p>
+      <w:pPr>
+        <w:tabs>
+          <w:tab w:val="left" w:pos="284"/>
+        </w:tabs>
+        <w:spacing w:after="0"/>
+      </w:pPr>
+    </w:p>
+    <w:p>
+      <w:pPr>
+        <w:tabs>
+          <w:tab w:val="left" w:pos="284"/>
+        </w:tabs>
+        <w:spacing w:after="0"/>
+        <w:rPr>
+          <w:b/>
+          <w:bCs/>
+        </w:rPr>
+      </w:pPr>
+      <w:r>
+        <w:rPr>
+          <w:b/>
+          <w:bCs/>
+        </w:rPr>
+        <w:t>v0.9</w:t>
+      </w:r>
+      <w:r>
+        <w:rPr>
+          <w:b/>
+          <w:bCs/>
+        </w:rPr>
+        <w:t xml:space="preserve"> (v0.8.90)</w:t>
+      </w:r>
+    </w:p>
+    <w:p>
+      <w:pPr>
+        <w:tabs>
+          <w:tab w:val="left" w:pos="284"/>
+        </w:tabs>
+        <w:spacing w:after="0"/>
+      </w:pPr>
+      <w:r>
+        <w:t>Left to do</w:t>
+      </w:r>
+    </w:p>
+    <w:p>
+      <w:pPr>
+        <w:tabs>
+          <w:tab w:val="left" w:pos="284"/>
+        </w:tabs>
+        <w:spacing w:after="0"/>
+      </w:pPr>
+      <w:r>
+        <w:tab/>
+      </w:r>
+      <w:r>
+        <w:t>(done</w:t>
+      </w:r>
       <w:r>
         <w:t>)</w:t>
       </w:r>
-    </w:p>
-    <w:p>
-      <w:pPr>
-        <w:tabs>
-          <w:tab w:val="left" w:pos="284"/>
-        </w:tabs>
-        <w:spacing w:after="0"/>
-      </w:pPr>
-      <w:r>
-        <w:tab/>
-      </w:r>
-    </w:p>
-    <w:p>
-      <w:pPr>
-        <w:tabs>
-          <w:tab w:val="left" w:pos="284"/>
-        </w:tabs>
-        <w:spacing w:after="0"/>
-      </w:pPr>
-      <w:r>
-        <w:tab/>
-        <w:t>(todo3)</w:t>
-      </w:r>
-      <w:r>
-        <w:tab/>
-      </w:r>
-      <w:r>
-        <w:t>make</w:t>
-      </w:r>
-      <w:r>
-        <w:t xml:space="preserve"> the code </w:t>
-      </w:r>
-      <w:r>
-        <w:t xml:space="preserve">easily </w:t>
-      </w:r>
-      <w:r>
-        <w:t>maintainable as I add in features (can be hard to do)</w:t>
-      </w:r>
-    </w:p>
-    <w:p>
-      <w:pPr>
-        <w:tabs>
-          <w:tab w:val="left" w:pos="284"/>
-        </w:tabs>
-        <w:spacing w:after="0"/>
-      </w:pPr>
-    </w:p>
-    <w:p>
-      <w:pPr>
-        <w:tabs>
-          <w:tab w:val="left" w:pos="284"/>
-        </w:tabs>
-        <w:spacing w:after="0"/>
-      </w:pPr>
-    </w:p>
-    <w:p>
-      <w:pPr>
-        <w:tabs>
-          <w:tab w:val="left" w:pos="284"/>
-        </w:tabs>
-        <w:spacing w:after="0"/>
-      </w:pPr>
-      <w:r>
-        <w:t>File directory changes</w:t>
-      </w:r>
-    </w:p>
-    <w:p>
-      <w:pPr>
-        <w:tabs>
-          <w:tab w:val="left" w:pos="284"/>
-        </w:tabs>
-        <w:spacing w:after="0"/>
-      </w:pPr>
-    </w:p>
-    <w:p>
-      <w:pPr>
-        <w:tabs>
-          <w:tab w:val="left" w:pos="284"/>
-        </w:tabs>
-        <w:spacing w:after="0"/>
-      </w:pPr>
-      <w:r>
-        <w:t xml:space="preserve">Write </w:t>
-      </w:r>
-    </w:p>
-    <w:p>
-      <w:pPr>
-        <w:tabs>
-          <w:tab w:val="left" w:pos="284"/>
-        </w:tabs>
-        <w:spacing w:after="0"/>
-      </w:pPr>
-      <w:proofErr w:type="spellStart"/>
-      <w:r>
-        <w:t>Copy_files_from_steam</w:t>
-      </w:r>
-      <w:proofErr w:type="spellEnd"/>
-    </w:p>
-    <w:p>
-      <w:pPr>
-        <w:tabs>
-          <w:tab w:val="left" w:pos="284"/>
-        </w:tabs>
-        <w:spacing w:after="0"/>
-      </w:pPr>
-      <w:proofErr w:type="spellStart"/>
-      <w:r>
-        <w:t>Copy_files_to_steam</w:t>
-      </w:r>
-      <w:proofErr w:type="spellEnd"/>
-    </w:p>
-    <w:p>
-      <w:pPr>
-        <w:tabs>
-          <w:tab w:val="left" w:pos="284"/>
-        </w:tabs>
-        <w:spacing w:after="0"/>
-      </w:pPr>
-    </w:p>
-    <w:p>
-      <w:pPr>
-        <w:tabs>
-          <w:tab w:val="left" w:pos="284"/>
-        </w:tabs>
-        <w:spacing w:after="0"/>
-      </w:pPr>
-      <w:r>
-        <w:t>Add flag variable to not run these functions unless told to do so</w:t>
-      </w:r>
-    </w:p>
-    <w:p>
-      <w:pPr>
-        <w:tabs>
-          <w:tab w:val="left" w:pos="284"/>
-        </w:tabs>
-        <w:spacing w:after="0"/>
-      </w:pPr>
-    </w:p>
-    <w:p>
-      <w:pPr>
-        <w:tabs>
-          <w:tab w:val="left" w:pos="284"/>
-        </w:tabs>
-        <w:spacing w:after="0"/>
-      </w:pPr>
-    </w:p>
-    <w:p>
-      <w:pPr>
-        <w:tabs>
-          <w:tab w:val="left" w:pos="284"/>
-        </w:tabs>
-        <w:spacing w:after="0"/>
-        <w:rPr>
-          <w:b/>
-          <w:bCs/>
-        </w:rPr>
-      </w:pPr>
-      <w:r>
-        <w:rPr>
-          <w:b/>
-          <w:bCs/>
-        </w:rPr>
-        <w:t>v0.9</w:t>
-      </w:r>
-      <w:r>
-        <w:rPr>
-          <w:b/>
-          <w:bCs/>
-        </w:rPr>
-        <w:t xml:space="preserve"> (v0.8.90)</w:t>
+      <w:r>
+        <w:tab/>
+        <w:t>Dark library theme installation</w:t>
+      </w:r>
+    </w:p>
+    <w:p>
+      <w:pPr>
+        <w:tabs>
+          <w:tab w:val="left" w:pos="284"/>
+        </w:tabs>
+        <w:spacing w:after="0"/>
+      </w:pPr>
+      <w:r>
+        <w:tab/>
+        <w:t>(todo2)</w:t>
+      </w:r>
+      <w:r>
+        <w:tab/>
+        <w:t>DLC Manager CSS “comment out”</w:t>
+      </w:r>
+    </w:p>
+    <w:p>
+      <w:pPr>
+        <w:tabs>
+          <w:tab w:val="left" w:pos="284"/>
+        </w:tabs>
+        <w:spacing w:after="0"/>
+      </w:pPr>
+      <w:r>
+        <w:tab/>
+        <w:t>(</w:t>
+      </w:r>
+      <w:r>
+        <w:t>done</w:t>
+      </w:r>
+      <w:r>
+        <w:t>)</w:t>
+      </w:r>
+      <w:r>
+        <w:tab/>
+        <w:t>CSS Options not applying?</w:t>
+      </w:r>
+    </w:p>
+    <w:p>
+      <w:pPr>
+        <w:tabs>
+          <w:tab w:val="left" w:pos="284"/>
+        </w:tabs>
+        <w:spacing w:after="0"/>
+      </w:pPr>
+      <w:r>
+        <w:tab/>
+        <w:t>(</w:t>
+      </w:r>
+      <w:r>
+        <w:t>done</w:t>
+      </w:r>
+      <w:r>
+        <w:t>)</w:t>
+      </w:r>
+      <w:r>
+        <w:tab/>
+        <w:t>copy libraryroot.css over if just CSS</w:t>
+      </w:r>
+      <w:r>
+        <w:t xml:space="preserve"> (use backend</w:t>
+      </w:r>
+      <w:r>
+        <w:t>)</w:t>
+      </w:r>
+    </w:p>
+    <w:p>
+      <w:pPr>
+        <w:tabs>
+          <w:tab w:val="left" w:pos="284"/>
+        </w:tabs>
+        <w:spacing w:after="0"/>
+      </w:pPr>
+      <w:r>
+        <w:tab/>
+        <w:t>(todo</w:t>
+      </w:r>
+      <w:r>
+        <w:t>2</w:t>
+      </w:r>
+      <w:r>
+        <w:t xml:space="preserve">) </w:t>
+      </w:r>
+      <w:r>
+        <w:tab/>
+        <w:t>do extensive testing, use cases</w:t>
+      </w:r>
+    </w:p>
+    <w:p>
+      <w:pPr>
+        <w:tabs>
+          <w:tab w:val="left" w:pos="284"/>
+        </w:tabs>
+        <w:spacing w:after="0"/>
+      </w:pPr>
+      <w:r>
+        <w:tab/>
+        <w:t>(</w:t>
+      </w:r>
+      <w:r>
+        <w:t>done</w:t>
+      </w:r>
+      <w:r>
+        <w:t>)</w:t>
+      </w:r>
+      <w:r>
+        <w:tab/>
+        <w:t>redo vertical nav bar root css variables I just lost (oof)</w:t>
+      </w:r>
+    </w:p>
+    <w:p>
+      <w:pPr>
+        <w:tabs>
+          <w:tab w:val="left" w:pos="284"/>
+        </w:tabs>
+        <w:spacing w:after="0"/>
+      </w:pPr>
+    </w:p>
+    <w:p>
+      <w:pPr>
+        <w:tabs>
+          <w:tab w:val="left" w:pos="284"/>
+        </w:tabs>
+        <w:spacing w:after="0"/>
+      </w:pPr>
+      <w:r>
+        <w:tab/>
+      </w:r>
+      <w:r>
+        <w:t>(done)</w:t>
+      </w:r>
+      <w:r>
+        <w:tab/>
+        <w:t>clean reset window/button</w:t>
+      </w:r>
+    </w:p>
+    <w:p>
+      <w:pPr>
+        <w:tabs>
+          <w:tab w:val="left" w:pos="284"/>
+        </w:tabs>
+        <w:spacing w:after="0"/>
+      </w:pPr>
+      <w:r>
+        <w:tab/>
+      </w:r>
+      <w:r>
+        <w:tab/>
+        <w:t>Version number, by Jonius7</w:t>
+      </w:r>
+    </w:p>
+    <w:p>
+      <w:pPr>
+        <w:tabs>
+          <w:tab w:val="left" w:pos="284"/>
+        </w:tabs>
+        <w:spacing w:after="0"/>
+      </w:pPr>
+      <w:r>
+        <w:tab/>
+      </w:r>
+      <w:r>
+        <w:tab/>
+        <w:t>run functions with reset=1 argument</w:t>
+      </w:r>
+    </w:p>
+    <w:p>
+      <w:pPr>
+        <w:tabs>
+          <w:tab w:val="left" w:pos="284"/>
+        </w:tabs>
+        <w:spacing w:after="0"/>
+      </w:pPr>
+      <w:r>
+        <w:tab/>
+        <w:t>(todo</w:t>
+      </w:r>
+      <w:r>
+        <w:t>2</w:t>
+      </w:r>
+      <w:r>
+        <w:t>)</w:t>
+      </w:r>
+      <w:r>
+        <w:tab/>
+        <w:t>Prompt for and download SteamFriendsPatcher automatically</w:t>
+      </w:r>
+    </w:p>
+    <w:p>
+      <w:pPr>
+        <w:tabs>
+          <w:tab w:val="left" w:pos="284"/>
+        </w:tabs>
+        <w:spacing w:after="0"/>
+      </w:pPr>
+    </w:p>
+    <w:p>
+      <w:pPr>
+        <w:tabs>
+          <w:tab w:val="left" w:pos="284"/>
+        </w:tabs>
+        <w:spacing w:after="0"/>
+      </w:pPr>
+    </w:p>
+    <w:p>
+      <w:pPr>
+        <w:tabs>
+          <w:tab w:val="left" w:pos="284"/>
+        </w:tabs>
+        <w:spacing w:after="0"/>
+        <w:rPr>
+          <w:b/>
+          <w:bCs/>
+        </w:rPr>
+      </w:pPr>
+      <w:r>
+        <w:rPr>
+          <w:b/>
+          <w:bCs/>
+        </w:rPr>
+        <w:t>v0.98</w:t>
+      </w:r>
+      <w:r>
+        <w:rPr>
+          <w:b/>
+          <w:bCs/>
+        </w:rPr>
+        <w:t xml:space="preserve"> (v0.8.98)</w:t>
       </w:r>
     </w:p>
     <w:p>
@@ -2192,32 +2238,101 @@
       </w:pPr>
       <w:r>
         <w:tab/>
-      </w:r>
-      <w:r>
-        <w:t>(done</w:t>
+        <w:t>(todo2)</w:t>
+      </w:r>
+      <w:r>
+        <w:tab/>
+        <w:t>Make “Reload Config” actually apply across all areas (not just JS)</w:t>
+      </w:r>
+    </w:p>
+    <w:p>
+      <w:pPr>
+        <w:tabs>
+          <w:tab w:val="left" w:pos="284"/>
+        </w:tabs>
+        <w:spacing w:after="0"/>
+      </w:pPr>
+      <w:r>
+        <w:tab/>
+      </w:r>
+      <w:r>
+        <w:tab/>
+      </w:r>
+      <w:r>
+        <w:tab/>
+        <w:t xml:space="preserve">Reload from </w:t>
+      </w:r>
+      <w:r>
+        <w:rPr>
+          <w:rFonts w:ascii="Courier New" w:hAnsi="Courier New" w:cs="Courier New"/>
+        </w:rPr>
+        <w:t>oldglory_config.cfg</w:t>
+      </w:r>
+      <w:r>
+        <w:t xml:space="preserve"> (set checkboxes)</w:t>
+      </w:r>
+    </w:p>
+    <w:p>
+      <w:pPr>
+        <w:tabs>
+          <w:tab w:val="left" w:pos="284"/>
+        </w:tabs>
+        <w:spacing w:after="0"/>
+      </w:pPr>
+      <w:r>
+        <w:tab/>
+      </w:r>
+      <w:r>
+        <w:tab/>
+      </w:r>
+      <w:r>
+        <w:tab/>
+        <w:t>Reload from libraryroot.custom.css</w:t>
+      </w:r>
+    </w:p>
+    <w:p>
+      <w:pPr>
+        <w:tabs>
+          <w:tab w:val="left" w:pos="284"/>
+        </w:tabs>
+        <w:spacing w:after="0"/>
+      </w:pPr>
+      <w:r>
+        <w:tab/>
+        <w:t>(</w:t>
+      </w:r>
+      <w:r>
+        <w:t>done</w:t>
       </w:r>
       <w:r>
         <w:t>)</w:t>
       </w:r>
       <w:r>
         <w:tab/>
-        <w:t>Dark library theme installation</w:t>
-      </w:r>
-    </w:p>
-    <w:p>
-      <w:pPr>
-        <w:tabs>
-          <w:tab w:val="left" w:pos="284"/>
-        </w:tabs>
-        <w:spacing w:after="0"/>
-      </w:pPr>
-      <w:r>
-        <w:tab/>
-        <w:t>(todo2)</w:t>
-      </w:r>
-      <w:r>
-        <w:tab/>
-        <w:t>DLC Manager CSS “comment out”</w:t>
+        <w:t>Select correct radio button for CSS on startup</w:t>
+      </w:r>
+    </w:p>
+    <w:p>
+      <w:pPr>
+        <w:tabs>
+          <w:tab w:val="left" w:pos="284"/>
+        </w:tabs>
+        <w:spacing w:after="0"/>
+      </w:pPr>
+      <w:r>
+        <w:tab/>
+      </w:r>
+      <w:r>
+        <w:tab/>
+      </w:r>
+      <w:r>
+        <w:tab/>
+      </w:r>
+      <w:r>
+        <w:t>(todo2) R</w:t>
+      </w:r>
+      <w:r>
+        <w:t>ewrite it for easier expansion/modularity</w:t>
       </w:r>
     </w:p>
     <w:p>
@@ -2232,6 +2347,23 @@
         <w:t>(</w:t>
       </w:r>
       <w:r>
+        <w:t>done?</w:t>
+      </w:r>
+      <w:r>
+        <w:t xml:space="preserve">) </w:t>
+      </w:r>
+      <w:r>
+        <w:tab/>
+        <w:t>clean up some print output</w:t>
+      </w:r>
+      <w:r>
+        <w:br/>
+      </w:r>
+      <w:r>
+        <w:tab/>
+        <w:t>(</w:t>
+      </w:r>
+      <w:r>
         <w:t>done</w:t>
       </w:r>
       <w:r>
@@ -2239,468 +2371,89 @@
       </w:r>
       <w:r>
         <w:tab/>
-        <w:t>CSS Options not applying?</w:t>
-      </w:r>
-    </w:p>
-    <w:p>
-      <w:pPr>
-        <w:tabs>
-          <w:tab w:val="left" w:pos="284"/>
-        </w:tabs>
-        <w:spacing w:after="0"/>
-      </w:pPr>
-      <w:r>
-        <w:tab/>
-        <w:t>(</w:t>
-      </w:r>
-      <w:r>
-        <w:t>done</w:t>
+        <w:t>clean reset window/button</w:t>
+      </w:r>
+    </w:p>
+    <w:p>
+      <w:pPr>
+        <w:tabs>
+          <w:tab w:val="left" w:pos="284"/>
+        </w:tabs>
+        <w:spacing w:after="0"/>
+      </w:pPr>
+      <w:r>
+        <w:tab/>
+      </w:r>
+      <w:r>
+        <w:tab/>
+        <w:t>(done)</w:t>
+      </w:r>
+      <w:r>
+        <w:tab/>
+        <w:t>Version number, by Jonius7</w:t>
+      </w:r>
+    </w:p>
+    <w:p>
+      <w:pPr>
+        <w:tabs>
+          <w:tab w:val="left" w:pos="284"/>
+        </w:tabs>
+        <w:spacing w:after="0"/>
+      </w:pPr>
+      <w:r>
+        <w:tab/>
+      </w:r>
+      <w:r>
+        <w:tab/>
+      </w:r>
+      <w:r>
+        <w:t xml:space="preserve">(done) </w:t>
+      </w:r>
+      <w:r>
+        <w:t>run functions with reset=1 argument</w:t>
+      </w:r>
+    </w:p>
+    <w:p>
+      <w:pPr>
+        <w:tabs>
+          <w:tab w:val="left" w:pos="284"/>
+        </w:tabs>
+        <w:spacing w:after="0"/>
+      </w:pPr>
+    </w:p>
+    <w:p>
+      <w:pPr>
+        <w:tabs>
+          <w:tab w:val="left" w:pos="284"/>
+        </w:tabs>
+        <w:spacing w:after="0"/>
+      </w:pPr>
+      <w:r>
+        <w:t>v0.98 renamed to v0.8.98</w:t>
+      </w:r>
+    </w:p>
+    <w:p>
+      <w:r>
+        <w:br w:type="page"/>
+      </w:r>
+    </w:p>
+    <w:p>
+      <w:pPr>
+        <w:tabs>
+          <w:tab w:val="left" w:pos="284"/>
+        </w:tabs>
+        <w:spacing w:after="0"/>
+      </w:pPr>
+      <w:r>
+        <w:lastRenderedPageBreak/>
+        <w:t>v0.9.4 Beta (first release with SteamUI-OldGlory</w:t>
+      </w:r>
+      <w:r>
+        <w:t xml:space="preserve"> 4.0</w:t>
       </w:r>
       <w:r>
         <w:t>)</w:t>
       </w:r>
-      <w:r>
-        <w:tab/>
-        <w:t>copy libraryroot.css over if just CSS</w:t>
-      </w:r>
-      <w:r>
-        <w:t xml:space="preserve"> (use backend</w:t>
-      </w:r>
-      <w:r>
-        <w:t>)</w:t>
-      </w:r>
-    </w:p>
-    <w:p>
-      <w:pPr>
-        <w:tabs>
-          <w:tab w:val="left" w:pos="284"/>
-        </w:tabs>
-        <w:spacing w:after="0"/>
-      </w:pPr>
-      <w:r>
-        <w:tab/>
-        <w:t>(todo</w:t>
-      </w:r>
-      <w:r>
-        <w:t>2</w:t>
-      </w:r>
-      <w:r>
-        <w:t xml:space="preserve">) </w:t>
-      </w:r>
-      <w:r>
-        <w:tab/>
-        <w:t>do extensive testing, use cases</w:t>
-      </w:r>
-    </w:p>
-    <w:p>
-      <w:pPr>
-        <w:tabs>
-          <w:tab w:val="left" w:pos="284"/>
-        </w:tabs>
-        <w:spacing w:after="0"/>
-      </w:pPr>
-      <w:r>
-        <w:tab/>
-        <w:t>(</w:t>
-      </w:r>
-      <w:r>
-        <w:t>done</w:t>
-      </w:r>
-      <w:r>
-        <w:t>)</w:t>
-      </w:r>
-      <w:r>
-        <w:tab/>
-        <w:t xml:space="preserve">redo vertical nav bar root </w:t>
-      </w:r>
-      <w:proofErr w:type="spellStart"/>
-      <w:r>
-        <w:t>css</w:t>
-      </w:r>
-      <w:proofErr w:type="spellEnd"/>
-      <w:r>
-        <w:t xml:space="preserve"> variables I just lost (oof)</w:t>
-      </w:r>
-    </w:p>
-    <w:p>
-      <w:pPr>
-        <w:tabs>
-          <w:tab w:val="left" w:pos="284"/>
-        </w:tabs>
-        <w:spacing w:after="0"/>
-      </w:pPr>
-    </w:p>
-    <w:p>
-      <w:pPr>
-        <w:tabs>
-          <w:tab w:val="left" w:pos="284"/>
-        </w:tabs>
-        <w:spacing w:after="0"/>
-      </w:pPr>
-      <w:r>
-        <w:tab/>
-      </w:r>
-      <w:r>
-        <w:t>(done)</w:t>
-      </w:r>
-      <w:r>
-        <w:tab/>
-        <w:t>clean reset window/button</w:t>
-      </w:r>
-    </w:p>
-    <w:p>
-      <w:pPr>
-        <w:tabs>
-          <w:tab w:val="left" w:pos="284"/>
-        </w:tabs>
-        <w:spacing w:after="0"/>
-      </w:pPr>
-      <w:r>
-        <w:tab/>
-      </w:r>
-      <w:r>
-        <w:tab/>
-        <w:t>Version number, by Jonius7</w:t>
-      </w:r>
-    </w:p>
-    <w:p>
-      <w:pPr>
-        <w:tabs>
-          <w:tab w:val="left" w:pos="284"/>
-        </w:tabs>
-        <w:spacing w:after="0"/>
-      </w:pPr>
-      <w:r>
-        <w:tab/>
-      </w:r>
-      <w:r>
-        <w:tab/>
-        <w:t>run functions with reset=1 argument</w:t>
-      </w:r>
-    </w:p>
-    <w:p>
-      <w:pPr>
-        <w:tabs>
-          <w:tab w:val="left" w:pos="284"/>
-        </w:tabs>
-        <w:spacing w:after="0"/>
-      </w:pPr>
-      <w:r>
-        <w:tab/>
-        <w:t>(todo</w:t>
-      </w:r>
-      <w:r>
-        <w:t>2</w:t>
-      </w:r>
-      <w:r>
-        <w:t>)</w:t>
-      </w:r>
-      <w:r>
-        <w:tab/>
-        <w:t xml:space="preserve">Prompt for and download </w:t>
-      </w:r>
-      <w:proofErr w:type="spellStart"/>
-      <w:r>
-        <w:t>SteamFriendsPatcher</w:t>
-      </w:r>
-      <w:proofErr w:type="spellEnd"/>
-      <w:r>
-        <w:t xml:space="preserve"> automatically</w:t>
-      </w:r>
-    </w:p>
-    <w:p>
-      <w:pPr>
-        <w:tabs>
-          <w:tab w:val="left" w:pos="284"/>
-        </w:tabs>
-        <w:spacing w:after="0"/>
-      </w:pPr>
-    </w:p>
-    <w:p>
-      <w:pPr>
-        <w:tabs>
-          <w:tab w:val="left" w:pos="284"/>
-        </w:tabs>
-        <w:spacing w:after="0"/>
-      </w:pPr>
-    </w:p>
-    <w:p>
-      <w:pPr>
-        <w:tabs>
-          <w:tab w:val="left" w:pos="284"/>
-        </w:tabs>
-        <w:spacing w:after="0"/>
-        <w:rPr>
-          <w:b/>
-          <w:bCs/>
-        </w:rPr>
-      </w:pPr>
-      <w:r>
-        <w:rPr>
-          <w:b/>
-          <w:bCs/>
-        </w:rPr>
-        <w:t>v0.98</w:t>
-      </w:r>
-      <w:r>
-        <w:rPr>
-          <w:b/>
-          <w:bCs/>
-        </w:rPr>
-        <w:t xml:space="preserve"> (v0.8.98)</w:t>
-      </w:r>
-    </w:p>
-    <w:p>
-      <w:pPr>
-        <w:tabs>
-          <w:tab w:val="left" w:pos="284"/>
-        </w:tabs>
-        <w:spacing w:after="0"/>
-      </w:pPr>
-      <w:r>
-        <w:t>Left to do</w:t>
-      </w:r>
-    </w:p>
-    <w:p>
-      <w:pPr>
-        <w:tabs>
-          <w:tab w:val="left" w:pos="284"/>
-        </w:tabs>
-        <w:spacing w:after="0"/>
-      </w:pPr>
-      <w:r>
-        <w:tab/>
-        <w:t>(todo2)</w:t>
-      </w:r>
-      <w:r>
-        <w:tab/>
-        <w:t>Make “Reload Config” actually apply across all areas (not just JS)</w:t>
-      </w:r>
-    </w:p>
-    <w:p>
-      <w:pPr>
-        <w:tabs>
-          <w:tab w:val="left" w:pos="284"/>
-        </w:tabs>
-        <w:spacing w:after="0"/>
-      </w:pPr>
-      <w:r>
-        <w:tab/>
-      </w:r>
-      <w:r>
-        <w:tab/>
-      </w:r>
-      <w:r>
-        <w:tab/>
-        <w:t xml:space="preserve">Reload from </w:t>
-      </w:r>
-      <w:proofErr w:type="spellStart"/>
-      <w:r>
-        <w:rPr>
-          <w:rFonts w:ascii="Courier New" w:hAnsi="Courier New" w:cs="Courier New"/>
-        </w:rPr>
-        <w:t>oldglory_config.cfg</w:t>
-      </w:r>
-      <w:proofErr w:type="spellEnd"/>
-      <w:r>
-        <w:t xml:space="preserve"> (set checkboxes)</w:t>
-      </w:r>
-    </w:p>
-    <w:p>
-      <w:pPr>
-        <w:tabs>
-          <w:tab w:val="left" w:pos="284"/>
-        </w:tabs>
-        <w:spacing w:after="0"/>
-      </w:pPr>
-      <w:r>
-        <w:tab/>
-      </w:r>
-      <w:r>
-        <w:tab/>
-      </w:r>
-      <w:r>
-        <w:tab/>
-        <w:t>Reload from libraryroot.custom.css</w:t>
-      </w:r>
-    </w:p>
-    <w:p>
-      <w:pPr>
-        <w:tabs>
-          <w:tab w:val="left" w:pos="284"/>
-        </w:tabs>
-        <w:spacing w:after="0"/>
-      </w:pPr>
-      <w:r>
-        <w:tab/>
-        <w:t>(</w:t>
-      </w:r>
-      <w:r>
-        <w:t>done</w:t>
-      </w:r>
-      <w:r>
-        <w:t>)</w:t>
-      </w:r>
-      <w:r>
-        <w:tab/>
-        <w:t xml:space="preserve">Select correct radio button for CSS on </w:t>
-      </w:r>
-      <w:proofErr w:type="spellStart"/>
-      <w:r>
-        <w:t>startup</w:t>
-      </w:r>
-      <w:proofErr w:type="spellEnd"/>
-    </w:p>
-    <w:p>
-      <w:pPr>
-        <w:tabs>
-          <w:tab w:val="left" w:pos="284"/>
-        </w:tabs>
-        <w:spacing w:after="0"/>
-      </w:pPr>
-      <w:r>
-        <w:tab/>
-      </w:r>
-      <w:r>
-        <w:tab/>
-      </w:r>
-      <w:r>
-        <w:tab/>
-      </w:r>
-      <w:r>
-        <w:t>(todo2) R</w:t>
-      </w:r>
-      <w:r>
-        <w:t>ewrite it for easier expansion/modularity</w:t>
-      </w:r>
-    </w:p>
-    <w:p>
-      <w:pPr>
-        <w:tabs>
-          <w:tab w:val="left" w:pos="284"/>
-        </w:tabs>
-        <w:spacing w:after="0"/>
-      </w:pPr>
-      <w:r>
-        <w:tab/>
-        <w:t>(</w:t>
-      </w:r>
-      <w:r>
-        <w:t>done?</w:t>
-      </w:r>
-      <w:r>
-        <w:t xml:space="preserve">) </w:t>
-      </w:r>
-      <w:r>
-        <w:tab/>
-        <w:t>clean up some print output</w:t>
-      </w:r>
-      <w:r>
-        <w:br/>
-      </w:r>
-      <w:r>
-        <w:tab/>
-        <w:t>(</w:t>
-      </w:r>
-      <w:r>
-        <w:t>done</w:t>
-      </w:r>
-      <w:r>
-        <w:t>)</w:t>
-      </w:r>
-      <w:r>
-        <w:tab/>
-        <w:t>clean reset window/button</w:t>
-      </w:r>
-    </w:p>
-    <w:p>
-      <w:pPr>
-        <w:tabs>
-          <w:tab w:val="left" w:pos="284"/>
-        </w:tabs>
-        <w:spacing w:after="0"/>
-      </w:pPr>
-      <w:r>
-        <w:tab/>
-      </w:r>
-      <w:r>
-        <w:tab/>
-        <w:t>(done)</w:t>
-      </w:r>
-      <w:r>
-        <w:tab/>
-        <w:t>Version number, by Jonius7</w:t>
-      </w:r>
-    </w:p>
-    <w:p>
-      <w:pPr>
-        <w:tabs>
-          <w:tab w:val="left" w:pos="284"/>
-        </w:tabs>
-        <w:spacing w:after="0"/>
-      </w:pPr>
-      <w:r>
-        <w:tab/>
-      </w:r>
-      <w:r>
-        <w:tab/>
-      </w:r>
-      <w:r>
-        <w:t>(done)</w:t>
-      </w:r>
-      <w:r>
-        <w:t xml:space="preserve"> </w:t>
-      </w:r>
-      <w:r>
-        <w:t>run functions with reset=1 argument</w:t>
-      </w:r>
-    </w:p>
-    <w:p>
-      <w:pPr>
-        <w:tabs>
-          <w:tab w:val="left" w:pos="284"/>
-        </w:tabs>
-        <w:spacing w:after="0"/>
-      </w:pPr>
-    </w:p>
-    <w:p>
-      <w:pPr>
-        <w:tabs>
-          <w:tab w:val="left" w:pos="284"/>
-        </w:tabs>
-        <w:spacing w:after="0"/>
-      </w:pPr>
-      <w:r>
-        <w:t>v0.98 renamed to v0.8.98</w:t>
-      </w:r>
-    </w:p>
-    <w:p>
-      <w:r>
-        <w:br w:type="page"/>
-      </w:r>
-    </w:p>
-    <w:p>
-      <w:pPr>
-        <w:tabs>
-          <w:tab w:val="left" w:pos="284"/>
-        </w:tabs>
-        <w:spacing w:after="0"/>
-      </w:pPr>
-      <w:r>
-        <w:lastRenderedPageBreak/>
-        <w:t xml:space="preserve">v0.9.4 Beta (first release with </w:t>
-      </w:r>
-      <w:proofErr w:type="spellStart"/>
-      <w:r>
-        <w:t>SteamUI-OldGlory</w:t>
-      </w:r>
-      <w:proofErr w:type="spellEnd"/>
-      <w:r>
-        <w:t xml:space="preserve"> 4.0</w:t>
-      </w:r>
-      <w:r>
-        <w:t>)</w:t>
-      </w:r>
     </w:p>
     <w:p>
       <w:pPr>
@@ -2757,21 +2510,8 @@
         <w:spacing w:after="0"/>
       </w:pPr>
       <w:r>
-        <w:t xml:space="preserve">Where can I put custom library </w:t>
-      </w:r>
-      <w:proofErr w:type="spellStart"/>
-      <w:r>
-        <w:t>css</w:t>
-      </w:r>
-      <w:proofErr w:type="spellEnd"/>
-      <w:r>
-        <w:t xml:space="preserve"> </w:t>
-      </w:r>
-      <w:proofErr w:type="gramStart"/>
-      <w:r>
-        <w:t>code</w:t>
-      </w:r>
-      <w:proofErr w:type="gramEnd"/>
+        <w:t>Where can I put custom library css code</w:t>
+      </w:r>
     </w:p>
     <w:p>
       <w:pPr>
@@ -2801,17 +2541,7 @@
         <w:spacing w:after="0"/>
       </w:pPr>
       <w:r>
-        <w:t xml:space="preserve">config.css is not created, instead it is created from </w:t>
-      </w:r>
-      <w:proofErr w:type="spellStart"/>
-      <w:proofErr w:type="gramStart"/>
-      <w:r>
-        <w:t>config.css.original</w:t>
-      </w:r>
-      <w:proofErr w:type="spellEnd"/>
-      <w:proofErr w:type="gramEnd"/>
-      <w:r>
-        <w:t xml:space="preserve"> (is that confusing</w:t>
+        <w:t>config.css is not created, instead it is created from config.css.original (is that confusing</w:t>
       </w:r>
       <w:r>
         <w:t>?)</w:t>
@@ -3028,21 +2758,7 @@
         <w:spacing w:after="0"/>
       </w:pPr>
       <w:r>
-        <w:t xml:space="preserve">Extract this out of the python into a JSON file? </w:t>
-      </w:r>
-      <w:proofErr w:type="gramStart"/>
-      <w:r>
-        <w:t>So</w:t>
-      </w:r>
-      <w:proofErr w:type="gramEnd"/>
-      <w:r>
-        <w:t xml:space="preserve"> I don’t have to </w:t>
-      </w:r>
-      <w:r>
-        <w:t>“recompile” exe</w:t>
-      </w:r>
-      <w:r>
-        <w:t xml:space="preserve"> if I want to change it?</w:t>
+        <w:t>Extract this out of the python into a JSON file? So I don’t have to “recompile” exe if I want to change it?</w:t>
       </w:r>
     </w:p>
     <w:p>
@@ -3071,25 +2787,108 @@
         </w:tabs>
         <w:spacing w:after="0"/>
       </w:pPr>
-      <w:proofErr w:type="gramStart"/>
-      <w:r>
-        <w:t>So</w:t>
-      </w:r>
-      <w:proofErr w:type="gramEnd"/>
-      <w:r>
-        <w:t xml:space="preserve"> I don’t have to “recompile” exe if I want to change </w:t>
-      </w:r>
-      <w:r>
-        <w:t>these configurations.</w:t>
-      </w:r>
-    </w:p>
-    <w:p>
-      <w:pPr>
-        <w:tabs>
-          <w:tab w:val="left" w:pos="284"/>
-        </w:tabs>
-        <w:spacing w:after="0"/>
-      </w:pPr>
+      <w:r>
+        <w:t>So I don’t have to “recompile” exe if I want to change these configurations.</w:t>
+      </w:r>
+    </w:p>
+    <w:p>
+      <w:r>
+        <w:br w:type="page"/>
+      </w:r>
+    </w:p>
+    <w:p>
+      <w:pPr>
+        <w:tabs>
+          <w:tab w:val="left" w:pos="284"/>
+        </w:tabs>
+        <w:spacing w:after="0"/>
+      </w:pPr>
+      <w:r>
+        <w:lastRenderedPageBreak/>
+        <w:t>Release 5.5 – 6 (GUI version 0.97+)</w:t>
+      </w:r>
+    </w:p>
+    <w:p>
+      <w:pPr>
+        <w:tabs>
+          <w:tab w:val="left" w:pos="284"/>
+        </w:tabs>
+        <w:spacing w:after="0"/>
+      </w:pPr>
+    </w:p>
+    <w:p>
+      <w:pPr>
+        <w:tabs>
+          <w:tab w:val="left" w:pos="284"/>
+        </w:tabs>
+        <w:spacing w:after="0"/>
+      </w:pPr>
+      <w:r>
+        <w:t>CSS options – 2 tabs</w:t>
+      </w:r>
+    </w:p>
+    <w:p>
+      <w:pPr>
+        <w:tabs>
+          <w:tab w:val="left" w:pos="284"/>
+        </w:tabs>
+        <w:spacing w:after="0"/>
+      </w:pPr>
+      <w:r>
+        <w:t>Scrollable JS Options frame</w:t>
+      </w:r>
+    </w:p>
+    <w:p>
+      <w:pPr>
+        <w:tabs>
+          <w:tab w:val="left" w:pos="284"/>
+        </w:tabs>
+        <w:spacing w:after="0"/>
+      </w:pPr>
+      <w:r>
+        <w:t>Style files updater</w:t>
+      </w:r>
+    </w:p>
+    <w:p>
+      <w:pPr>
+        <w:tabs>
+          <w:tab w:val="left" w:pos="284"/>
+        </w:tabs>
+        <w:spacing w:after="0"/>
+      </w:pPr>
+    </w:p>
+    <w:p>
+      <w:pPr>
+        <w:tabs>
+          <w:tab w:val="left" w:pos="284"/>
+        </w:tabs>
+        <w:spacing w:after="0"/>
+      </w:pPr>
+    </w:p>
+    <w:p>
+      <w:pPr>
+        <w:tabs>
+          <w:tab w:val="left" w:pos="284"/>
+        </w:tabs>
+        <w:spacing w:after="0"/>
+      </w:pPr>
+      <w:r>
+        <w:t>Changelog</w:t>
+      </w:r>
+    </w:p>
+    <w:p>
+      <w:pPr>
+        <w:tabs>
+          <w:tab w:val="left" w:pos="284"/>
+        </w:tabs>
+        <w:spacing w:after="0"/>
+      </w:pPr>
+      <w:r>
+        <w:t>Reload Config properly clears</w:t>
+      </w:r>
+      <w:r>
+        <w:t xml:space="preserve"> existing JS options</w:t>
+      </w:r>
     </w:p>
     <w:sectPr>
       <w:pgSz w:w="11906" w:h="16838"/>

</xml_diff>

<commit_message>
Update GUI, Open Variables file button
</commit_message>
<xml_diff>
--- a/oldglory Design Document Brief.docx
+++ b/oldglory Design Document Brief.docx
@@ -109,15 +109,7 @@
       </w:pPr>
       <w:r>
         <w:tab/>
-        <w:t>Get Steam (</w:t>
-      </w:r>
-      <w:proofErr w:type="spellStart"/>
-      <w:r>
-        <w:t>steamui</w:t>
-      </w:r>
-      <w:proofErr w:type="spellEnd"/>
-      <w:r>
-        <w:t>) directory</w:t>
+        <w:t>Get Steam (steamui) directory</w:t>
       </w:r>
     </w:p>
     <w:p>
@@ -202,23 +194,7 @@
       </w:pPr>
       <w:r>
         <w:tab/>
-        <w:t xml:space="preserve">Subdirectory for </w:t>
-      </w:r>
-      <w:proofErr w:type="spellStart"/>
-      <w:r>
-        <w:t>css</w:t>
-      </w:r>
-      <w:proofErr w:type="spellEnd"/>
-      <w:r>
-        <w:t>/</w:t>
-      </w:r>
-      <w:proofErr w:type="spellStart"/>
-      <w:r>
-        <w:t>js</w:t>
-      </w:r>
-      <w:proofErr w:type="spellEnd"/>
-      <w:r>
-        <w:t xml:space="preserve"> files</w:t>
+        <w:t>Subdirectory for css/js files</w:t>
       </w:r>
     </w:p>
     <w:p>
@@ -300,31 +276,7 @@
         <w:t>_</w:t>
       </w:r>
       <w:r>
-        <w:t>glory.py contains functions that generate and interact with the UI, as well as the “first level” of functions that process input values from the GUI (</w:t>
-      </w:r>
-      <w:proofErr w:type="spellStart"/>
-      <w:r>
-        <w:t>eg</w:t>
-      </w:r>
-      <w:proofErr w:type="spellEnd"/>
-      <w:r>
-        <w:t xml:space="preserve">: </w:t>
-      </w:r>
-      <w:proofErr w:type="spellStart"/>
-      <w:r>
-        <w:t>Checkbutton</w:t>
-      </w:r>
-      <w:proofErr w:type="spellEnd"/>
-      <w:r>
-        <w:t xml:space="preserve"> values, and validation for these </w:t>
-      </w:r>
-      <w:proofErr w:type="spellStart"/>
-      <w:r>
-        <w:t>Checkbuttons</w:t>
-      </w:r>
-      <w:proofErr w:type="spellEnd"/>
-      <w:r>
-        <w:t>)</w:t>
+        <w:t>glory.py contains functions that generate and interact with the UI, as well as the “first level” of functions that process input values from the GUI (eg: Checkbutton values, and validation for these Checkbuttons)</w:t>
       </w:r>
     </w:p>
     <w:p>
@@ -770,15 +722,7 @@
       </w:pPr>
       <w:r>
         <w:tab/>
-        <w:t xml:space="preserve">Run </w:t>
-      </w:r>
-      <w:proofErr w:type="spellStart"/>
-      <w:r>
-        <w:t>js_tweaker</w:t>
-      </w:r>
-      <w:proofErr w:type="spellEnd"/>
-      <w:r>
-        <w:t xml:space="preserve"> or similar</w:t>
+        <w:t>Run js_tweaker or similar</w:t>
       </w:r>
     </w:p>
     <w:p>
@@ -1036,23 +980,7 @@
         <w:tab/>
       </w:r>
       <w:r>
-        <w:t xml:space="preserve">Frontend: </w:t>
-      </w:r>
-      <w:proofErr w:type="spellStart"/>
-      <w:r>
-        <w:t>Ttk</w:t>
-      </w:r>
-      <w:proofErr w:type="spellEnd"/>
-      <w:r>
-        <w:t xml:space="preserve"> </w:t>
-      </w:r>
-      <w:proofErr w:type="spellStart"/>
-      <w:r>
-        <w:t>Combobox</w:t>
-      </w:r>
-      <w:proofErr w:type="spellEnd"/>
-      <w:r>
-        <w:t xml:space="preserve"> entry </w:t>
+        <w:t xml:space="preserve">Frontend: Ttk Combobox entry </w:t>
       </w:r>
       <w:r>
         <w:t>+</w:t>
@@ -1073,15 +1001,7 @@
       </w:r>
       <w:r>
         <w:tab/>
-        <w:t xml:space="preserve">Generated from </w:t>
-      </w:r>
-      <w:proofErr w:type="spellStart"/>
-      <w:r>
-        <w:t>backend’s</w:t>
-      </w:r>
-      <w:proofErr w:type="spellEnd"/>
-      <w:r>
-        <w:t xml:space="preserve"> loaded </w:t>
+        <w:t xml:space="preserve">Generated from backend’s loaded </w:t>
       </w:r>
       <w:r>
         <w:t>CSS options</w:t>
@@ -1360,17 +1280,8 @@
           <w:b/>
           <w:bCs/>
         </w:rPr>
-        <w:t xml:space="preserve">On Program </w:t>
-      </w:r>
-      <w:proofErr w:type="spellStart"/>
-      <w:r>
-        <w:rPr>
-          <w:b/>
-          <w:bCs/>
-        </w:rPr>
-        <w:t>Startup</w:t>
-      </w:r>
-      <w:proofErr w:type="spellEnd"/>
+        <w:t>On Program Startup</w:t>
+      </w:r>
     </w:p>
     <w:p>
       <w:pPr>
@@ -1393,15 +1304,7 @@
         <w:tab/>
       </w:r>
       <w:r>
-        <w:t xml:space="preserve">Load CSS config </w:t>
-      </w:r>
-      <w:proofErr w:type="spellStart"/>
-      <w:r>
-        <w:t>preset</w:t>
-      </w:r>
-      <w:proofErr w:type="spellEnd"/>
-      <w:r>
-        <w:t xml:space="preserve"> values from libraryroot.custom.css :root {</w:t>
+        <w:t>Load CSS config preset values from libraryroot.custom.css :root {</w:t>
       </w:r>
     </w:p>
     <w:p>
@@ -1417,15 +1320,7 @@
       </w:r>
       <w:r>
         <w:tab/>
-        <w:t xml:space="preserve">Load JS fixes </w:t>
-      </w:r>
-      <w:proofErr w:type="spellStart"/>
-      <w:r>
-        <w:t>preset</w:t>
-      </w:r>
-      <w:proofErr w:type="spellEnd"/>
-      <w:r>
-        <w:t xml:space="preserve"> values from fixes.txt</w:t>
+        <w:t>Load JS fixes preset values from fixes.txt</w:t>
       </w:r>
     </w:p>
     <w:p>
@@ -1586,15 +1481,7 @@
       </w:r>
       <w:r>
         <w:tab/>
-        <w:t xml:space="preserve">Populate GUI with selected </w:t>
-      </w:r>
-      <w:proofErr w:type="spellStart"/>
-      <w:r>
-        <w:t>Checkbuttons</w:t>
-      </w:r>
-      <w:proofErr w:type="spellEnd"/>
-      <w:r>
-        <w:t xml:space="preserve"> based on values in file</w:t>
+        <w:t>Populate GUI with selected Checkbuttons based on values in file</w:t>
       </w:r>
     </w:p>
     <w:p>
@@ -1616,15 +1503,7 @@
       </w:r>
       <w:r>
         <w:tab/>
-        <w:t xml:space="preserve">Populate GUI with selected </w:t>
-      </w:r>
-      <w:proofErr w:type="spellStart"/>
-      <w:r>
-        <w:t>Checkbuttons</w:t>
-      </w:r>
-      <w:proofErr w:type="spellEnd"/>
-      <w:r>
-        <w:t xml:space="preserve"> based on modified values (since start)</w:t>
+        <w:t>Populate GUI with selected Checkbuttons based on modified values (since start)</w:t>
       </w:r>
     </w:p>
     <w:p>
@@ -1703,39 +1582,7 @@
           <w:bCs/>
         </w:rPr>
         <w:tab/>
-        <w:t xml:space="preserve">set </w:t>
-      </w:r>
-      <w:proofErr w:type="spellStart"/>
-      <w:r>
-        <w:rPr>
-          <w:b/>
-          <w:bCs/>
-        </w:rPr>
-        <w:t>css</w:t>
-      </w:r>
-      <w:proofErr w:type="spellEnd"/>
-      <w:r>
-        <w:rPr>
-          <w:b/>
-          <w:bCs/>
-        </w:rPr>
-        <w:t xml:space="preserve"> and </w:t>
-      </w:r>
-      <w:proofErr w:type="spellStart"/>
-      <w:r>
-        <w:rPr>
-          <w:b/>
-          <w:bCs/>
-        </w:rPr>
-        <w:t>js</w:t>
-      </w:r>
-      <w:proofErr w:type="spellEnd"/>
-      <w:r>
-        <w:rPr>
-          <w:b/>
-          <w:bCs/>
-        </w:rPr>
-        <w:t xml:space="preserve"> modified according to checkboxes</w:t>
+        <w:t>set css and js modified according to checkboxes</w:t>
       </w:r>
     </w:p>
     <w:p>
@@ -1881,15 +1728,7 @@
       </w:r>
       <w:r>
         <w:tab/>
-        <w:t>modify JS file/</w:t>
-      </w:r>
-      <w:proofErr w:type="spellStart"/>
-      <w:r>
-        <w:t>run_js_tweaker</w:t>
-      </w:r>
-      <w:proofErr w:type="spellEnd"/>
-      <w:r>
-        <w:t xml:space="preserve"> if JS Options (GUI) have been changed</w:t>
+        <w:t>modify JS file/run_js_tweaker if JS Options (GUI) have been changed</w:t>
       </w:r>
     </w:p>
     <w:p>
@@ -1925,15 +1764,7 @@
       </w:r>
       <w:r>
         <w:tab/>
-        <w:t xml:space="preserve">Slightly more ideal would be to equate </w:t>
-      </w:r>
-      <w:proofErr w:type="spellStart"/>
-      <w:r>
-        <w:t>js</w:t>
-      </w:r>
-      <w:proofErr w:type="spellEnd"/>
-      <w:r>
-        <w:t xml:space="preserve"> settings dictionary</w:t>
+        <w:t>Slightly more ideal would be to equate js settings dictionary</w:t>
       </w:r>
     </w:p>
     <w:p>
@@ -1955,194 +1786,436 @@
       </w:r>
       <w:r>
         <w:tab/>
-        <w:t>write code to add in library themes (</w:t>
-      </w:r>
-      <w:proofErr w:type="spellStart"/>
-      <w:r>
-        <w:t>Shiina’s</w:t>
-      </w:r>
-      <w:proofErr w:type="spellEnd"/>
-      <w:r>
-        <w:t xml:space="preserve"> and </w:t>
-      </w:r>
-      <w:proofErr w:type="spellStart"/>
-      <w:r>
-        <w:t>spikedballofdoom’s</w:t>
-      </w:r>
-      <w:proofErr w:type="spellEnd"/>
+        <w:t>write code to add in library themes (Shiina’s and spikedballofdoom’s)</w:t>
+      </w:r>
+    </w:p>
+    <w:p>
+      <w:pPr>
+        <w:tabs>
+          <w:tab w:val="left" w:pos="284"/>
+        </w:tabs>
+        <w:spacing w:after="0"/>
+      </w:pPr>
+      <w:r>
+        <w:tab/>
+      </w:r>
+    </w:p>
+    <w:p>
+      <w:pPr>
+        <w:tabs>
+          <w:tab w:val="left" w:pos="284"/>
+        </w:tabs>
+        <w:spacing w:after="0"/>
+      </w:pPr>
+      <w:r>
+        <w:tab/>
+        <w:t>(todo3)</w:t>
+      </w:r>
+      <w:r>
+        <w:tab/>
+      </w:r>
+      <w:r>
+        <w:t>make</w:t>
+      </w:r>
+      <w:r>
+        <w:t xml:space="preserve"> the code </w:t>
+      </w:r>
+      <w:r>
+        <w:t xml:space="preserve">easily </w:t>
+      </w:r>
+      <w:r>
+        <w:t>maintainable as I add in features (can be hard to do)</w:t>
+      </w:r>
+    </w:p>
+    <w:p>
+      <w:pPr>
+        <w:tabs>
+          <w:tab w:val="left" w:pos="284"/>
+        </w:tabs>
+        <w:spacing w:after="0"/>
+      </w:pPr>
+    </w:p>
+    <w:p>
+      <w:pPr>
+        <w:tabs>
+          <w:tab w:val="left" w:pos="284"/>
+        </w:tabs>
+        <w:spacing w:after="0"/>
+      </w:pPr>
+    </w:p>
+    <w:p>
+      <w:pPr>
+        <w:tabs>
+          <w:tab w:val="left" w:pos="284"/>
+        </w:tabs>
+        <w:spacing w:after="0"/>
+      </w:pPr>
+      <w:r>
+        <w:t>File directory changes</w:t>
+      </w:r>
+    </w:p>
+    <w:p>
+      <w:pPr>
+        <w:tabs>
+          <w:tab w:val="left" w:pos="284"/>
+        </w:tabs>
+        <w:spacing w:after="0"/>
+      </w:pPr>
+    </w:p>
+    <w:p>
+      <w:pPr>
+        <w:tabs>
+          <w:tab w:val="left" w:pos="284"/>
+        </w:tabs>
+        <w:spacing w:after="0"/>
+      </w:pPr>
+      <w:r>
+        <w:t xml:space="preserve">Write </w:t>
+      </w:r>
+    </w:p>
+    <w:p>
+      <w:pPr>
+        <w:tabs>
+          <w:tab w:val="left" w:pos="284"/>
+        </w:tabs>
+        <w:spacing w:after="0"/>
+      </w:pPr>
+      <w:r>
+        <w:t>Copy_files_from_steam</w:t>
+      </w:r>
+    </w:p>
+    <w:p>
+      <w:pPr>
+        <w:tabs>
+          <w:tab w:val="left" w:pos="284"/>
+        </w:tabs>
+        <w:spacing w:after="0"/>
+      </w:pPr>
+      <w:r>
+        <w:t>Copy_files_to_steam</w:t>
+      </w:r>
+    </w:p>
+    <w:p>
+      <w:pPr>
+        <w:tabs>
+          <w:tab w:val="left" w:pos="284"/>
+        </w:tabs>
+        <w:spacing w:after="0"/>
+      </w:pPr>
+    </w:p>
+    <w:p>
+      <w:pPr>
+        <w:tabs>
+          <w:tab w:val="left" w:pos="284"/>
+        </w:tabs>
+        <w:spacing w:after="0"/>
+      </w:pPr>
+      <w:r>
+        <w:t>Add flag variable to not run these functions unless told to do so</w:t>
+      </w:r>
+    </w:p>
+    <w:p>
+      <w:pPr>
+        <w:tabs>
+          <w:tab w:val="left" w:pos="284"/>
+        </w:tabs>
+        <w:spacing w:after="0"/>
+      </w:pPr>
+    </w:p>
+    <w:p>
+      <w:pPr>
+        <w:tabs>
+          <w:tab w:val="left" w:pos="284"/>
+        </w:tabs>
+        <w:spacing w:after="0"/>
+      </w:pPr>
+    </w:p>
+    <w:p>
+      <w:pPr>
+        <w:tabs>
+          <w:tab w:val="left" w:pos="284"/>
+        </w:tabs>
+        <w:spacing w:after="0"/>
+        <w:rPr>
+          <w:b/>
+          <w:bCs/>
+        </w:rPr>
+      </w:pPr>
+      <w:r>
+        <w:rPr>
+          <w:b/>
+          <w:bCs/>
+        </w:rPr>
+        <w:t>v0.9</w:t>
+      </w:r>
+      <w:r>
+        <w:rPr>
+          <w:b/>
+          <w:bCs/>
+        </w:rPr>
+        <w:t xml:space="preserve"> (v0.8.90)</w:t>
+      </w:r>
+    </w:p>
+    <w:p>
+      <w:pPr>
+        <w:tabs>
+          <w:tab w:val="left" w:pos="284"/>
+        </w:tabs>
+        <w:spacing w:after="0"/>
+      </w:pPr>
+      <w:r>
+        <w:t>Left to do</w:t>
+      </w:r>
+    </w:p>
+    <w:p>
+      <w:pPr>
+        <w:tabs>
+          <w:tab w:val="left" w:pos="284"/>
+        </w:tabs>
+        <w:spacing w:after="0"/>
+      </w:pPr>
+      <w:r>
+        <w:tab/>
+      </w:r>
+      <w:r>
+        <w:t>(done</w:t>
+      </w:r>
       <w:r>
         <w:t>)</w:t>
       </w:r>
-    </w:p>
-    <w:p>
-      <w:pPr>
-        <w:tabs>
-          <w:tab w:val="left" w:pos="284"/>
-        </w:tabs>
-        <w:spacing w:after="0"/>
-      </w:pPr>
-      <w:r>
-        <w:tab/>
-      </w:r>
-    </w:p>
-    <w:p>
-      <w:pPr>
-        <w:tabs>
-          <w:tab w:val="left" w:pos="284"/>
-        </w:tabs>
-        <w:spacing w:after="0"/>
-      </w:pPr>
-      <w:r>
-        <w:tab/>
-        <w:t>(todo3)</w:t>
-      </w:r>
-      <w:r>
-        <w:tab/>
-      </w:r>
-      <w:r>
-        <w:t>make</w:t>
-      </w:r>
-      <w:r>
-        <w:t xml:space="preserve"> the code </w:t>
-      </w:r>
-      <w:r>
-        <w:t xml:space="preserve">easily </w:t>
-      </w:r>
-      <w:r>
-        <w:t>maintainable as I add in features (can be hard to do)</w:t>
-      </w:r>
-    </w:p>
-    <w:p>
-      <w:pPr>
-        <w:tabs>
-          <w:tab w:val="left" w:pos="284"/>
-        </w:tabs>
-        <w:spacing w:after="0"/>
-      </w:pPr>
-    </w:p>
-    <w:p>
-      <w:pPr>
-        <w:tabs>
-          <w:tab w:val="left" w:pos="284"/>
-        </w:tabs>
-        <w:spacing w:after="0"/>
-      </w:pPr>
-    </w:p>
-    <w:p>
-      <w:pPr>
-        <w:tabs>
-          <w:tab w:val="left" w:pos="284"/>
-        </w:tabs>
-        <w:spacing w:after="0"/>
-      </w:pPr>
-      <w:r>
-        <w:t>File directory changes</w:t>
-      </w:r>
-    </w:p>
-    <w:p>
-      <w:pPr>
-        <w:tabs>
-          <w:tab w:val="left" w:pos="284"/>
-        </w:tabs>
-        <w:spacing w:after="0"/>
-      </w:pPr>
-    </w:p>
-    <w:p>
-      <w:pPr>
-        <w:tabs>
-          <w:tab w:val="left" w:pos="284"/>
-        </w:tabs>
-        <w:spacing w:after="0"/>
-      </w:pPr>
-      <w:r>
-        <w:t xml:space="preserve">Write </w:t>
-      </w:r>
-    </w:p>
-    <w:p>
-      <w:pPr>
-        <w:tabs>
-          <w:tab w:val="left" w:pos="284"/>
-        </w:tabs>
-        <w:spacing w:after="0"/>
-      </w:pPr>
-      <w:proofErr w:type="spellStart"/>
-      <w:r>
-        <w:t>Copy_files_from_steam</w:t>
-      </w:r>
-      <w:proofErr w:type="spellEnd"/>
-    </w:p>
-    <w:p>
-      <w:pPr>
-        <w:tabs>
-          <w:tab w:val="left" w:pos="284"/>
-        </w:tabs>
-        <w:spacing w:after="0"/>
-      </w:pPr>
-      <w:proofErr w:type="spellStart"/>
-      <w:r>
-        <w:t>Copy_files_to_steam</w:t>
-      </w:r>
-      <w:proofErr w:type="spellEnd"/>
-    </w:p>
-    <w:p>
-      <w:pPr>
-        <w:tabs>
-          <w:tab w:val="left" w:pos="284"/>
-        </w:tabs>
-        <w:spacing w:after="0"/>
-      </w:pPr>
-    </w:p>
-    <w:p>
-      <w:pPr>
-        <w:tabs>
-          <w:tab w:val="left" w:pos="284"/>
-        </w:tabs>
-        <w:spacing w:after="0"/>
-      </w:pPr>
-      <w:r>
-        <w:t>Add flag variable to not run these functions unless told to do so</w:t>
-      </w:r>
-    </w:p>
-    <w:p>
-      <w:pPr>
-        <w:tabs>
-          <w:tab w:val="left" w:pos="284"/>
-        </w:tabs>
-        <w:spacing w:after="0"/>
-      </w:pPr>
-    </w:p>
-    <w:p>
-      <w:pPr>
-        <w:tabs>
-          <w:tab w:val="left" w:pos="284"/>
-        </w:tabs>
-        <w:spacing w:after="0"/>
-      </w:pPr>
-    </w:p>
-    <w:p>
-      <w:pPr>
-        <w:tabs>
-          <w:tab w:val="left" w:pos="284"/>
-        </w:tabs>
-        <w:spacing w:after="0"/>
-        <w:rPr>
-          <w:b/>
-          <w:bCs/>
-        </w:rPr>
-      </w:pPr>
-      <w:r>
-        <w:rPr>
-          <w:b/>
-          <w:bCs/>
-        </w:rPr>
-        <w:t>v0.9</w:t>
-      </w:r>
-      <w:r>
-        <w:rPr>
-          <w:b/>
-          <w:bCs/>
-        </w:rPr>
-        <w:t xml:space="preserve"> (v0.8.90)</w:t>
+      <w:r>
+        <w:tab/>
+        <w:t>Dark library theme installation</w:t>
+      </w:r>
+    </w:p>
+    <w:p>
+      <w:pPr>
+        <w:tabs>
+          <w:tab w:val="left" w:pos="284"/>
+        </w:tabs>
+        <w:spacing w:after="0"/>
+      </w:pPr>
+      <w:r>
+        <w:tab/>
+        <w:t>(todo2)</w:t>
+      </w:r>
+      <w:r>
+        <w:tab/>
+        <w:t>DLC Manager CSS “comment out”</w:t>
+      </w:r>
+    </w:p>
+    <w:p>
+      <w:pPr>
+        <w:tabs>
+          <w:tab w:val="left" w:pos="284"/>
+        </w:tabs>
+        <w:spacing w:after="0"/>
+      </w:pPr>
+      <w:r>
+        <w:tab/>
+        <w:t>(</w:t>
+      </w:r>
+      <w:r>
+        <w:t>done</w:t>
+      </w:r>
+      <w:r>
+        <w:t>)</w:t>
+      </w:r>
+      <w:r>
+        <w:tab/>
+        <w:t>CSS Options not applying?</w:t>
+      </w:r>
+    </w:p>
+    <w:p>
+      <w:pPr>
+        <w:tabs>
+          <w:tab w:val="left" w:pos="284"/>
+        </w:tabs>
+        <w:spacing w:after="0"/>
+      </w:pPr>
+      <w:r>
+        <w:tab/>
+        <w:t>(</w:t>
+      </w:r>
+      <w:r>
+        <w:t>done</w:t>
+      </w:r>
+      <w:r>
+        <w:t>)</w:t>
+      </w:r>
+      <w:r>
+        <w:tab/>
+        <w:t>copy libraryroot.css over if just CSS</w:t>
+      </w:r>
+      <w:r>
+        <w:t xml:space="preserve"> (use backend</w:t>
+      </w:r>
+      <w:r>
+        <w:t>)</w:t>
+      </w:r>
+    </w:p>
+    <w:p>
+      <w:pPr>
+        <w:tabs>
+          <w:tab w:val="left" w:pos="284"/>
+        </w:tabs>
+        <w:spacing w:after="0"/>
+      </w:pPr>
+      <w:r>
+        <w:tab/>
+        <w:t>(todo</w:t>
+      </w:r>
+      <w:r>
+        <w:t>2</w:t>
+      </w:r>
+      <w:r>
+        <w:t xml:space="preserve">) </w:t>
+      </w:r>
+      <w:r>
+        <w:tab/>
+        <w:t>do extensive testing, use cases</w:t>
+      </w:r>
+    </w:p>
+    <w:p>
+      <w:pPr>
+        <w:tabs>
+          <w:tab w:val="left" w:pos="284"/>
+        </w:tabs>
+        <w:spacing w:after="0"/>
+      </w:pPr>
+      <w:r>
+        <w:tab/>
+        <w:t>(</w:t>
+      </w:r>
+      <w:r>
+        <w:t>done</w:t>
+      </w:r>
+      <w:r>
+        <w:t>)</w:t>
+      </w:r>
+      <w:r>
+        <w:tab/>
+        <w:t>redo vertical nav bar root css variables I just lost (oof)</w:t>
+      </w:r>
+    </w:p>
+    <w:p>
+      <w:pPr>
+        <w:tabs>
+          <w:tab w:val="left" w:pos="284"/>
+        </w:tabs>
+        <w:spacing w:after="0"/>
+      </w:pPr>
+    </w:p>
+    <w:p>
+      <w:pPr>
+        <w:tabs>
+          <w:tab w:val="left" w:pos="284"/>
+        </w:tabs>
+        <w:spacing w:after="0"/>
+      </w:pPr>
+      <w:r>
+        <w:tab/>
+      </w:r>
+      <w:r>
+        <w:t>(done)</w:t>
+      </w:r>
+      <w:r>
+        <w:tab/>
+        <w:t>clean reset window/button</w:t>
+      </w:r>
+    </w:p>
+    <w:p>
+      <w:pPr>
+        <w:tabs>
+          <w:tab w:val="left" w:pos="284"/>
+        </w:tabs>
+        <w:spacing w:after="0"/>
+      </w:pPr>
+      <w:r>
+        <w:tab/>
+      </w:r>
+      <w:r>
+        <w:tab/>
+        <w:t>Version number, by Jonius7</w:t>
+      </w:r>
+    </w:p>
+    <w:p>
+      <w:pPr>
+        <w:tabs>
+          <w:tab w:val="left" w:pos="284"/>
+        </w:tabs>
+        <w:spacing w:after="0"/>
+      </w:pPr>
+      <w:r>
+        <w:tab/>
+      </w:r>
+      <w:r>
+        <w:tab/>
+        <w:t>run functions with reset=1 argument</w:t>
+      </w:r>
+    </w:p>
+    <w:p>
+      <w:pPr>
+        <w:tabs>
+          <w:tab w:val="left" w:pos="284"/>
+        </w:tabs>
+        <w:spacing w:after="0"/>
+      </w:pPr>
+      <w:r>
+        <w:tab/>
+        <w:t>(todo</w:t>
+      </w:r>
+      <w:r>
+        <w:t>2</w:t>
+      </w:r>
+      <w:r>
+        <w:t>)</w:t>
+      </w:r>
+      <w:r>
+        <w:tab/>
+        <w:t>Prompt for and download SteamFriendsPatcher automatically</w:t>
+      </w:r>
+    </w:p>
+    <w:p>
+      <w:pPr>
+        <w:tabs>
+          <w:tab w:val="left" w:pos="284"/>
+        </w:tabs>
+        <w:spacing w:after="0"/>
+      </w:pPr>
+    </w:p>
+    <w:p>
+      <w:pPr>
+        <w:tabs>
+          <w:tab w:val="left" w:pos="284"/>
+        </w:tabs>
+        <w:spacing w:after="0"/>
+      </w:pPr>
+    </w:p>
+    <w:p>
+      <w:pPr>
+        <w:tabs>
+          <w:tab w:val="left" w:pos="284"/>
+        </w:tabs>
+        <w:spacing w:after="0"/>
+        <w:rPr>
+          <w:b/>
+          <w:bCs/>
+        </w:rPr>
+      </w:pPr>
+      <w:r>
+        <w:rPr>
+          <w:b/>
+          <w:bCs/>
+        </w:rPr>
+        <w:t>v0.98</w:t>
+      </w:r>
+      <w:r>
+        <w:rPr>
+          <w:b/>
+          <w:bCs/>
+        </w:rPr>
+        <w:t xml:space="preserve"> (v0.8.98)</w:t>
       </w:r>
     </w:p>
     <w:p>
@@ -2165,32 +2238,101 @@
       </w:pPr>
       <w:r>
         <w:tab/>
-      </w:r>
-      <w:r>
-        <w:t>(done</w:t>
+        <w:t>(todo2)</w:t>
+      </w:r>
+      <w:r>
+        <w:tab/>
+        <w:t>Make “Reload Config” actually apply across all areas (not just JS)</w:t>
+      </w:r>
+    </w:p>
+    <w:p>
+      <w:pPr>
+        <w:tabs>
+          <w:tab w:val="left" w:pos="284"/>
+        </w:tabs>
+        <w:spacing w:after="0"/>
+      </w:pPr>
+      <w:r>
+        <w:tab/>
+      </w:r>
+      <w:r>
+        <w:tab/>
+      </w:r>
+      <w:r>
+        <w:tab/>
+        <w:t xml:space="preserve">Reload from </w:t>
+      </w:r>
+      <w:r>
+        <w:rPr>
+          <w:rFonts w:ascii="Courier New" w:hAnsi="Courier New" w:cs="Courier New"/>
+        </w:rPr>
+        <w:t>oldglory_config.cfg</w:t>
+      </w:r>
+      <w:r>
+        <w:t xml:space="preserve"> (set checkboxes)</w:t>
+      </w:r>
+    </w:p>
+    <w:p>
+      <w:pPr>
+        <w:tabs>
+          <w:tab w:val="left" w:pos="284"/>
+        </w:tabs>
+        <w:spacing w:after="0"/>
+      </w:pPr>
+      <w:r>
+        <w:tab/>
+      </w:r>
+      <w:r>
+        <w:tab/>
+      </w:r>
+      <w:r>
+        <w:tab/>
+        <w:t>Reload from libraryroot.custom.css</w:t>
+      </w:r>
+    </w:p>
+    <w:p>
+      <w:pPr>
+        <w:tabs>
+          <w:tab w:val="left" w:pos="284"/>
+        </w:tabs>
+        <w:spacing w:after="0"/>
+      </w:pPr>
+      <w:r>
+        <w:tab/>
+        <w:t>(</w:t>
+      </w:r>
+      <w:r>
+        <w:t>done</w:t>
       </w:r>
       <w:r>
         <w:t>)</w:t>
       </w:r>
       <w:r>
         <w:tab/>
-        <w:t>Dark library theme installation</w:t>
-      </w:r>
-    </w:p>
-    <w:p>
-      <w:pPr>
-        <w:tabs>
-          <w:tab w:val="left" w:pos="284"/>
-        </w:tabs>
-        <w:spacing w:after="0"/>
-      </w:pPr>
-      <w:r>
-        <w:tab/>
-        <w:t>(todo2)</w:t>
-      </w:r>
-      <w:r>
-        <w:tab/>
-        <w:t>DLC Manager CSS “comment out”</w:t>
+        <w:t>Select correct radio button for CSS on startup</w:t>
+      </w:r>
+    </w:p>
+    <w:p>
+      <w:pPr>
+        <w:tabs>
+          <w:tab w:val="left" w:pos="284"/>
+        </w:tabs>
+        <w:spacing w:after="0"/>
+      </w:pPr>
+      <w:r>
+        <w:tab/>
+      </w:r>
+      <w:r>
+        <w:tab/>
+      </w:r>
+      <w:r>
+        <w:tab/>
+      </w:r>
+      <w:r>
+        <w:t>(todo2) R</w:t>
+      </w:r>
+      <w:r>
+        <w:t>ewrite it for easier expansion/modularity</w:t>
       </w:r>
     </w:p>
     <w:p>
@@ -2205,6 +2347,23 @@
         <w:t>(</w:t>
       </w:r>
       <w:r>
+        <w:t>done?</w:t>
+      </w:r>
+      <w:r>
+        <w:t xml:space="preserve">) </w:t>
+      </w:r>
+      <w:r>
+        <w:tab/>
+        <w:t>clean up some print output</w:t>
+      </w:r>
+      <w:r>
+        <w:br/>
+      </w:r>
+      <w:r>
+        <w:tab/>
+        <w:t>(</w:t>
+      </w:r>
+      <w:r>
         <w:t>done</w:t>
       </w:r>
       <w:r>
@@ -2212,465 +2371,89 @@
       </w:r>
       <w:r>
         <w:tab/>
-        <w:t>CSS Options not applying?</w:t>
-      </w:r>
-    </w:p>
-    <w:p>
-      <w:pPr>
-        <w:tabs>
-          <w:tab w:val="left" w:pos="284"/>
-        </w:tabs>
-        <w:spacing w:after="0"/>
-      </w:pPr>
-      <w:r>
-        <w:tab/>
-        <w:t>(</w:t>
-      </w:r>
-      <w:r>
-        <w:t>done</w:t>
+        <w:t>clean reset window/button</w:t>
+      </w:r>
+    </w:p>
+    <w:p>
+      <w:pPr>
+        <w:tabs>
+          <w:tab w:val="left" w:pos="284"/>
+        </w:tabs>
+        <w:spacing w:after="0"/>
+      </w:pPr>
+      <w:r>
+        <w:tab/>
+      </w:r>
+      <w:r>
+        <w:tab/>
+        <w:t>(done)</w:t>
+      </w:r>
+      <w:r>
+        <w:tab/>
+        <w:t>Version number, by Jonius7</w:t>
+      </w:r>
+    </w:p>
+    <w:p>
+      <w:pPr>
+        <w:tabs>
+          <w:tab w:val="left" w:pos="284"/>
+        </w:tabs>
+        <w:spacing w:after="0"/>
+      </w:pPr>
+      <w:r>
+        <w:tab/>
+      </w:r>
+      <w:r>
+        <w:tab/>
+      </w:r>
+      <w:r>
+        <w:t xml:space="preserve">(done) </w:t>
+      </w:r>
+      <w:r>
+        <w:t>run functions with reset=1 argument</w:t>
+      </w:r>
+    </w:p>
+    <w:p>
+      <w:pPr>
+        <w:tabs>
+          <w:tab w:val="left" w:pos="284"/>
+        </w:tabs>
+        <w:spacing w:after="0"/>
+      </w:pPr>
+    </w:p>
+    <w:p>
+      <w:pPr>
+        <w:tabs>
+          <w:tab w:val="left" w:pos="284"/>
+        </w:tabs>
+        <w:spacing w:after="0"/>
+      </w:pPr>
+      <w:r>
+        <w:t>v0.98 renamed to v0.8.98</w:t>
+      </w:r>
+    </w:p>
+    <w:p>
+      <w:r>
+        <w:br w:type="page"/>
+      </w:r>
+    </w:p>
+    <w:p>
+      <w:pPr>
+        <w:tabs>
+          <w:tab w:val="left" w:pos="284"/>
+        </w:tabs>
+        <w:spacing w:after="0"/>
+      </w:pPr>
+      <w:r>
+        <w:lastRenderedPageBreak/>
+        <w:t>v0.9.4 Beta (first release with SteamUI-OldGlory</w:t>
+      </w:r>
+      <w:r>
+        <w:t xml:space="preserve"> 4.0</w:t>
       </w:r>
       <w:r>
         <w:t>)</w:t>
       </w:r>
-      <w:r>
-        <w:tab/>
-        <w:t>copy libraryroot.css over if just CSS</w:t>
-      </w:r>
-      <w:r>
-        <w:t xml:space="preserve"> (use backend</w:t>
-      </w:r>
-      <w:r>
-        <w:t>)</w:t>
-      </w:r>
-    </w:p>
-    <w:p>
-      <w:pPr>
-        <w:tabs>
-          <w:tab w:val="left" w:pos="284"/>
-        </w:tabs>
-        <w:spacing w:after="0"/>
-      </w:pPr>
-      <w:r>
-        <w:tab/>
-        <w:t>(todo</w:t>
-      </w:r>
-      <w:r>
-        <w:t>2</w:t>
-      </w:r>
-      <w:r>
-        <w:t xml:space="preserve">) </w:t>
-      </w:r>
-      <w:r>
-        <w:tab/>
-        <w:t>do extensive testing, use cases</w:t>
-      </w:r>
-    </w:p>
-    <w:p>
-      <w:pPr>
-        <w:tabs>
-          <w:tab w:val="left" w:pos="284"/>
-        </w:tabs>
-        <w:spacing w:after="0"/>
-      </w:pPr>
-      <w:r>
-        <w:tab/>
-        <w:t>(</w:t>
-      </w:r>
-      <w:r>
-        <w:t>done</w:t>
-      </w:r>
-      <w:r>
-        <w:t>)</w:t>
-      </w:r>
-      <w:r>
-        <w:tab/>
-        <w:t xml:space="preserve">redo vertical nav bar root </w:t>
-      </w:r>
-      <w:proofErr w:type="spellStart"/>
-      <w:r>
-        <w:t>css</w:t>
-      </w:r>
-      <w:proofErr w:type="spellEnd"/>
-      <w:r>
-        <w:t xml:space="preserve"> variables I just lost (oof)</w:t>
-      </w:r>
-    </w:p>
-    <w:p>
-      <w:pPr>
-        <w:tabs>
-          <w:tab w:val="left" w:pos="284"/>
-        </w:tabs>
-        <w:spacing w:after="0"/>
-      </w:pPr>
-    </w:p>
-    <w:p>
-      <w:pPr>
-        <w:tabs>
-          <w:tab w:val="left" w:pos="284"/>
-        </w:tabs>
-        <w:spacing w:after="0"/>
-      </w:pPr>
-      <w:r>
-        <w:tab/>
-      </w:r>
-      <w:r>
-        <w:t>(done)</w:t>
-      </w:r>
-      <w:r>
-        <w:tab/>
-        <w:t>clean reset window/button</w:t>
-      </w:r>
-    </w:p>
-    <w:p>
-      <w:pPr>
-        <w:tabs>
-          <w:tab w:val="left" w:pos="284"/>
-        </w:tabs>
-        <w:spacing w:after="0"/>
-      </w:pPr>
-      <w:r>
-        <w:tab/>
-      </w:r>
-      <w:r>
-        <w:tab/>
-        <w:t>Version number, by Jonius7</w:t>
-      </w:r>
-    </w:p>
-    <w:p>
-      <w:pPr>
-        <w:tabs>
-          <w:tab w:val="left" w:pos="284"/>
-        </w:tabs>
-        <w:spacing w:after="0"/>
-      </w:pPr>
-      <w:r>
-        <w:tab/>
-      </w:r>
-      <w:r>
-        <w:tab/>
-        <w:t>run functions with reset=1 argument</w:t>
-      </w:r>
-    </w:p>
-    <w:p>
-      <w:pPr>
-        <w:tabs>
-          <w:tab w:val="left" w:pos="284"/>
-        </w:tabs>
-        <w:spacing w:after="0"/>
-      </w:pPr>
-      <w:r>
-        <w:tab/>
-        <w:t>(todo</w:t>
-      </w:r>
-      <w:r>
-        <w:t>2</w:t>
-      </w:r>
-      <w:r>
-        <w:t>)</w:t>
-      </w:r>
-      <w:r>
-        <w:tab/>
-        <w:t xml:space="preserve">Prompt for and download </w:t>
-      </w:r>
-      <w:proofErr w:type="spellStart"/>
-      <w:r>
-        <w:t>SteamFriendsPatcher</w:t>
-      </w:r>
-      <w:proofErr w:type="spellEnd"/>
-      <w:r>
-        <w:t xml:space="preserve"> automatically</w:t>
-      </w:r>
-    </w:p>
-    <w:p>
-      <w:pPr>
-        <w:tabs>
-          <w:tab w:val="left" w:pos="284"/>
-        </w:tabs>
-        <w:spacing w:after="0"/>
-      </w:pPr>
-    </w:p>
-    <w:p>
-      <w:pPr>
-        <w:tabs>
-          <w:tab w:val="left" w:pos="284"/>
-        </w:tabs>
-        <w:spacing w:after="0"/>
-      </w:pPr>
-    </w:p>
-    <w:p>
-      <w:pPr>
-        <w:tabs>
-          <w:tab w:val="left" w:pos="284"/>
-        </w:tabs>
-        <w:spacing w:after="0"/>
-        <w:rPr>
-          <w:b/>
-          <w:bCs/>
-        </w:rPr>
-      </w:pPr>
-      <w:r>
-        <w:rPr>
-          <w:b/>
-          <w:bCs/>
-        </w:rPr>
-        <w:t>v0.98</w:t>
-      </w:r>
-      <w:r>
-        <w:rPr>
-          <w:b/>
-          <w:bCs/>
-        </w:rPr>
-        <w:t xml:space="preserve"> (v0.8.98)</w:t>
-      </w:r>
-    </w:p>
-    <w:p>
-      <w:pPr>
-        <w:tabs>
-          <w:tab w:val="left" w:pos="284"/>
-        </w:tabs>
-        <w:spacing w:after="0"/>
-      </w:pPr>
-      <w:r>
-        <w:t>Left to do</w:t>
-      </w:r>
-    </w:p>
-    <w:p>
-      <w:pPr>
-        <w:tabs>
-          <w:tab w:val="left" w:pos="284"/>
-        </w:tabs>
-        <w:spacing w:after="0"/>
-      </w:pPr>
-      <w:r>
-        <w:tab/>
-        <w:t>(todo2)</w:t>
-      </w:r>
-      <w:r>
-        <w:tab/>
-        <w:t>Make “Reload Config” actually apply across all areas (not just JS)</w:t>
-      </w:r>
-    </w:p>
-    <w:p>
-      <w:pPr>
-        <w:tabs>
-          <w:tab w:val="left" w:pos="284"/>
-        </w:tabs>
-        <w:spacing w:after="0"/>
-      </w:pPr>
-      <w:r>
-        <w:tab/>
-      </w:r>
-      <w:r>
-        <w:tab/>
-      </w:r>
-      <w:r>
-        <w:tab/>
-        <w:t xml:space="preserve">Reload from </w:t>
-      </w:r>
-      <w:proofErr w:type="spellStart"/>
-      <w:r>
-        <w:rPr>
-          <w:rFonts w:ascii="Courier New" w:hAnsi="Courier New" w:cs="Courier New"/>
-        </w:rPr>
-        <w:t>oldglory_config.cfg</w:t>
-      </w:r>
-      <w:proofErr w:type="spellEnd"/>
-      <w:r>
-        <w:t xml:space="preserve"> (set checkboxes)</w:t>
-      </w:r>
-    </w:p>
-    <w:p>
-      <w:pPr>
-        <w:tabs>
-          <w:tab w:val="left" w:pos="284"/>
-        </w:tabs>
-        <w:spacing w:after="0"/>
-      </w:pPr>
-      <w:r>
-        <w:tab/>
-      </w:r>
-      <w:r>
-        <w:tab/>
-      </w:r>
-      <w:r>
-        <w:tab/>
-        <w:t>Reload from libraryroot.custom.css</w:t>
-      </w:r>
-    </w:p>
-    <w:p>
-      <w:pPr>
-        <w:tabs>
-          <w:tab w:val="left" w:pos="284"/>
-        </w:tabs>
-        <w:spacing w:after="0"/>
-      </w:pPr>
-      <w:r>
-        <w:tab/>
-        <w:t>(</w:t>
-      </w:r>
-      <w:r>
-        <w:t>done</w:t>
-      </w:r>
-      <w:r>
-        <w:t>)</w:t>
-      </w:r>
-      <w:r>
-        <w:tab/>
-        <w:t xml:space="preserve">Select correct radio button for CSS on </w:t>
-      </w:r>
-      <w:proofErr w:type="spellStart"/>
-      <w:r>
-        <w:t>startup</w:t>
-      </w:r>
-      <w:proofErr w:type="spellEnd"/>
-    </w:p>
-    <w:p>
-      <w:pPr>
-        <w:tabs>
-          <w:tab w:val="left" w:pos="284"/>
-        </w:tabs>
-        <w:spacing w:after="0"/>
-      </w:pPr>
-      <w:r>
-        <w:tab/>
-      </w:r>
-      <w:r>
-        <w:tab/>
-      </w:r>
-      <w:r>
-        <w:tab/>
-      </w:r>
-      <w:r>
-        <w:t>(todo2) R</w:t>
-      </w:r>
-      <w:r>
-        <w:t>ewrite it for easier expansion/modularity</w:t>
-      </w:r>
-    </w:p>
-    <w:p>
-      <w:pPr>
-        <w:tabs>
-          <w:tab w:val="left" w:pos="284"/>
-        </w:tabs>
-        <w:spacing w:after="0"/>
-      </w:pPr>
-      <w:r>
-        <w:tab/>
-        <w:t>(</w:t>
-      </w:r>
-      <w:r>
-        <w:t>done?</w:t>
-      </w:r>
-      <w:r>
-        <w:t xml:space="preserve">) </w:t>
-      </w:r>
-      <w:r>
-        <w:tab/>
-        <w:t>clean up some print output</w:t>
-      </w:r>
-      <w:r>
-        <w:br/>
-      </w:r>
-      <w:r>
-        <w:tab/>
-        <w:t>(</w:t>
-      </w:r>
-      <w:r>
-        <w:t>done</w:t>
-      </w:r>
-      <w:r>
-        <w:t>)</w:t>
-      </w:r>
-      <w:r>
-        <w:tab/>
-        <w:t>clean reset window/button</w:t>
-      </w:r>
-    </w:p>
-    <w:p>
-      <w:pPr>
-        <w:tabs>
-          <w:tab w:val="left" w:pos="284"/>
-        </w:tabs>
-        <w:spacing w:after="0"/>
-      </w:pPr>
-      <w:r>
-        <w:tab/>
-      </w:r>
-      <w:r>
-        <w:tab/>
-        <w:t>(done)</w:t>
-      </w:r>
-      <w:r>
-        <w:tab/>
-        <w:t>Version number, by Jonius7</w:t>
-      </w:r>
-    </w:p>
-    <w:p>
-      <w:pPr>
-        <w:tabs>
-          <w:tab w:val="left" w:pos="284"/>
-        </w:tabs>
-        <w:spacing w:after="0"/>
-      </w:pPr>
-      <w:r>
-        <w:tab/>
-      </w:r>
-      <w:r>
-        <w:tab/>
-      </w:r>
-      <w:r>
-        <w:t xml:space="preserve">(done) </w:t>
-      </w:r>
-      <w:r>
-        <w:t>run functions with reset=1 argument</w:t>
-      </w:r>
-    </w:p>
-    <w:p>
-      <w:pPr>
-        <w:tabs>
-          <w:tab w:val="left" w:pos="284"/>
-        </w:tabs>
-        <w:spacing w:after="0"/>
-      </w:pPr>
-    </w:p>
-    <w:p>
-      <w:pPr>
-        <w:tabs>
-          <w:tab w:val="left" w:pos="284"/>
-        </w:tabs>
-        <w:spacing w:after="0"/>
-      </w:pPr>
-      <w:r>
-        <w:t>v0.98 renamed to v0.8.98</w:t>
-      </w:r>
-    </w:p>
-    <w:p>
-      <w:r>
-        <w:br w:type="page"/>
-      </w:r>
-    </w:p>
-    <w:p>
-      <w:pPr>
-        <w:tabs>
-          <w:tab w:val="left" w:pos="284"/>
-        </w:tabs>
-        <w:spacing w:after="0"/>
-      </w:pPr>
-      <w:r>
-        <w:lastRenderedPageBreak/>
-        <w:t xml:space="preserve">v0.9.4 Beta (first release with </w:t>
-      </w:r>
-      <w:proofErr w:type="spellStart"/>
-      <w:r>
-        <w:t>SteamUI-OldGlory</w:t>
-      </w:r>
-      <w:proofErr w:type="spellEnd"/>
-      <w:r>
-        <w:t xml:space="preserve"> 4.0</w:t>
-      </w:r>
-      <w:r>
-        <w:t>)</w:t>
-      </w:r>
     </w:p>
     <w:p>
       <w:pPr>
@@ -2727,15 +2510,7 @@
         <w:spacing w:after="0"/>
       </w:pPr>
       <w:r>
-        <w:t xml:space="preserve">Where can I put custom library </w:t>
-      </w:r>
-      <w:proofErr w:type="spellStart"/>
-      <w:r>
-        <w:t>css</w:t>
-      </w:r>
-      <w:proofErr w:type="spellEnd"/>
-      <w:r>
-        <w:t xml:space="preserve"> code</w:t>
+        <w:t>Where can I put custom library css code</w:t>
       </w:r>
     </w:p>
     <w:p>
@@ -2766,15 +2541,7 @@
         <w:spacing w:after="0"/>
       </w:pPr>
       <w:r>
-        <w:t xml:space="preserve">config.css is not created, instead it is created from </w:t>
-      </w:r>
-      <w:proofErr w:type="spellStart"/>
-      <w:r>
-        <w:t>config.css.original</w:t>
-      </w:r>
-      <w:proofErr w:type="spellEnd"/>
-      <w:r>
-        <w:t xml:space="preserve"> (is that confusing</w:t>
+        <w:t>config.css is not created, instead it is created from config.css.original (is that confusing</w:t>
       </w:r>
       <w:r>
         <w:t>?)</w:t>
@@ -3159,6 +2926,25 @@
       </w:pPr>
       <w:r>
         <w:t>Now starts up quickly when user is offline (no internet connection detected)</w:t>
+      </w:r>
+    </w:p>
+    <w:p>
+      <w:pPr>
+        <w:tabs>
+          <w:tab w:val="left" w:pos="284"/>
+        </w:tabs>
+        <w:spacing w:after="0"/>
+      </w:pPr>
+    </w:p>
+    <w:p>
+      <w:pPr>
+        <w:tabs>
+          <w:tab w:val="left" w:pos="284"/>
+        </w:tabs>
+        <w:spacing w:after="0"/>
+      </w:pPr>
+      <w:r>
+        <w:t>Minor bug: status of scrollbar does not update on “Reload Config”</w:t>
       </w:r>
     </w:p>
     <w:sectPr>

</xml_diff>